<commit_message>
Documento de planejamento e acompanhamento - versao 0.2
acrescimos da lista de riscos
</commit_message>
<xml_diff>
--- a/Documento de Planejamento e Acompanhamento S.C.M.docx
+++ b/Documento de Planejamento e Acompanhamento S.C.M.docx
@@ -3,9 +3,448 @@
 <w:document xmlns:wpc="http://schemas.microsoft.com/office/word/2010/wordprocessingCanvas" xmlns:mc="http://schemas.openxmlformats.org/markup-compatibility/2006" xmlns:o="urn:schemas-microsoft-com:office:office" xmlns:r="http://schemas.openxmlformats.org/officeDocument/2006/relationships" xmlns:m="http://schemas.openxmlformats.org/officeDocument/2006/math" xmlns:v="urn:schemas-microsoft-com:vml" xmlns:wp14="http://schemas.microsoft.com/office/word/2010/wordprocessingDrawing" xmlns:wp="http://schemas.openxmlformats.org/drawingml/2006/wordprocessingDrawing" xmlns:w10="urn:schemas-microsoft-com:office:word" xmlns:w="http://schemas.openxmlformats.org/wordprocessingml/2006/main" xmlns:w14="http://schemas.microsoft.com/office/word/2010/wordml" xmlns:w15="http://schemas.microsoft.com/office/word/2012/wordml" xmlns:wpg="http://schemas.microsoft.com/office/word/2010/wordprocessingGroup" xmlns:wpi="http://schemas.microsoft.com/office/word/2010/wordprocessingInk" xmlns:wne="http://schemas.microsoft.com/office/word/2006/wordml" xmlns:wps="http://schemas.microsoft.com/office/word/2010/wordprocessingShape" mc:Ignorable="w14 w15 wp14">
   <w:body>
     <w:p>
-      <w:bookmarkStart w:id="0" w:name="_GoBack"/>
-      <w:bookmarkEnd w:id="0"/>
-    </w:p>
+      <w:r>
+        <w:t xml:space="preserve">Documento de Planejamento e Acompanhamento </w:t>
+      </w:r>
+    </w:p>
+    <w:p>
+      <w:pPr>
+        <w:rPr>
+          <w:rFonts w:cs="Times New Roman"/>
+          <w:sz w:val="28"/>
+          <w:szCs w:val="28"/>
+        </w:rPr>
+      </w:pPr>
+      <w:r>
+        <w:rPr>
+          <w:rFonts w:cs="Times New Roman"/>
+          <w:sz w:val="28"/>
+          <w:szCs w:val="28"/>
+        </w:rPr>
+        <w:t xml:space="preserve">Histórico de revisão </w:t>
+      </w:r>
+    </w:p>
+    <w:tbl>
+      <w:tblPr>
+        <w:tblStyle w:val="Tabelacomgrade"/>
+        <w:tblW w:w="0" w:type="auto"/>
+        <w:tblLook w:val="04A0" w:firstRow="1" w:lastRow="0" w:firstColumn="1" w:lastColumn="0" w:noHBand="0" w:noVBand="1"/>
+      </w:tblPr>
+      <w:tblGrid>
+        <w:gridCol w:w="2123"/>
+        <w:gridCol w:w="2123"/>
+        <w:gridCol w:w="2124"/>
+        <w:gridCol w:w="2124"/>
+      </w:tblGrid>
+      <w:tr>
+        <w:tc>
+          <w:tcPr>
+            <w:tcW w:w="2123" w:type="dxa"/>
+          </w:tcPr>
+          <w:p>
+            <w:pPr>
+              <w:rPr>
+                <w:rFonts w:cs="Times New Roman"/>
+                <w:szCs w:val="24"/>
+              </w:rPr>
+            </w:pPr>
+            <w:r>
+              <w:rPr>
+                <w:rFonts w:cs="Times New Roman"/>
+                <w:szCs w:val="24"/>
+              </w:rPr>
+              <w:t xml:space="preserve">Data </w:t>
+            </w:r>
+          </w:p>
+        </w:tc>
+        <w:tc>
+          <w:tcPr>
+            <w:tcW w:w="2123" w:type="dxa"/>
+          </w:tcPr>
+          <w:p>
+            <w:pPr>
+              <w:rPr>
+                <w:rFonts w:cs="Times New Roman"/>
+                <w:szCs w:val="24"/>
+              </w:rPr>
+            </w:pPr>
+            <w:r>
+              <w:rPr>
+                <w:rFonts w:cs="Times New Roman"/>
+                <w:szCs w:val="24"/>
+              </w:rPr>
+              <w:t xml:space="preserve">Versão </w:t>
+            </w:r>
+          </w:p>
+        </w:tc>
+        <w:tc>
+          <w:tcPr>
+            <w:tcW w:w="2124" w:type="dxa"/>
+          </w:tcPr>
+          <w:p>
+            <w:pPr>
+              <w:rPr>
+                <w:rFonts w:cs="Times New Roman"/>
+                <w:szCs w:val="24"/>
+              </w:rPr>
+            </w:pPr>
+            <w:r>
+              <w:rPr>
+                <w:rFonts w:cs="Times New Roman"/>
+                <w:szCs w:val="24"/>
+              </w:rPr>
+              <w:t>Descrição</w:t>
+            </w:r>
+          </w:p>
+        </w:tc>
+        <w:tc>
+          <w:tcPr>
+            <w:tcW w:w="2124" w:type="dxa"/>
+          </w:tcPr>
+          <w:p>
+            <w:pPr>
+              <w:rPr>
+                <w:rFonts w:cs="Times New Roman"/>
+                <w:sz w:val="28"/>
+                <w:szCs w:val="28"/>
+              </w:rPr>
+            </w:pPr>
+            <w:r>
+              <w:rPr>
+                <w:rFonts w:cs="Times New Roman"/>
+                <w:szCs w:val="28"/>
+              </w:rPr>
+              <w:t>Autor</w:t>
+            </w:r>
+          </w:p>
+        </w:tc>
+      </w:tr>
+      <w:tr>
+        <w:trPr>
+          <w:trHeight w:val="584"/>
+        </w:trPr>
+        <w:tc>
+          <w:tcPr>
+            <w:tcW w:w="2123" w:type="dxa"/>
+          </w:tcPr>
+          <w:p>
+            <w:pPr>
+              <w:rPr>
+                <w:rFonts w:cs="Times New Roman"/>
+                <w:szCs w:val="24"/>
+              </w:rPr>
+            </w:pPr>
+            <w:r>
+              <w:rPr>
+                <w:rFonts w:cs="Times New Roman"/>
+                <w:szCs w:val="24"/>
+              </w:rPr>
+              <w:t>13/05/2016</w:t>
+            </w:r>
+          </w:p>
+        </w:tc>
+        <w:tc>
+          <w:tcPr>
+            <w:tcW w:w="2123" w:type="dxa"/>
+          </w:tcPr>
+          <w:p>
+            <w:pPr>
+              <w:rPr>
+                <w:rFonts w:cs="Times New Roman"/>
+                <w:szCs w:val="24"/>
+              </w:rPr>
+            </w:pPr>
+            <w:r>
+              <w:rPr>
+                <w:rFonts w:cs="Times New Roman"/>
+                <w:szCs w:val="24"/>
+              </w:rPr>
+              <w:t>0.2</w:t>
+            </w:r>
+          </w:p>
+        </w:tc>
+        <w:tc>
+          <w:tcPr>
+            <w:tcW w:w="2124" w:type="dxa"/>
+          </w:tcPr>
+          <w:p>
+            <w:pPr>
+              <w:rPr>
+                <w:rFonts w:cs="Times New Roman"/>
+                <w:szCs w:val="24"/>
+              </w:rPr>
+            </w:pPr>
+            <w:r>
+              <w:rPr>
+                <w:rFonts w:cs="Times New Roman"/>
+                <w:szCs w:val="24"/>
+              </w:rPr>
+              <w:t xml:space="preserve">Listas de riscos </w:t>
+            </w:r>
+          </w:p>
+        </w:tc>
+        <w:tc>
+          <w:tcPr>
+            <w:tcW w:w="2124" w:type="dxa"/>
+          </w:tcPr>
+          <w:p>
+            <w:pPr>
+              <w:rPr>
+                <w:rFonts w:cs="Times New Roman"/>
+                <w:szCs w:val="28"/>
+                <w:u w:val="single"/>
+              </w:rPr>
+            </w:pPr>
+            <w:r>
+              <w:rPr>
+                <w:rFonts w:cs="Times New Roman"/>
+                <w:szCs w:val="28"/>
+                <w:u w:val="single"/>
+              </w:rPr>
+              <w:t>Lorena Zambaldi</w:t>
+            </w:r>
+            <w:bookmarkStart w:id="0" w:name="_GoBack"/>
+            <w:bookmarkEnd w:id="0"/>
+          </w:p>
+        </w:tc>
+      </w:tr>
+    </w:tbl>
+    <w:p/>
+    <w:p>
+      <w:r>
+        <w:t xml:space="preserve">Lista de Riscos </w:t>
+      </w:r>
+    </w:p>
+    <w:p>
+      <w:r>
+        <w:t>ID – LR1</w:t>
+      </w:r>
+    </w:p>
+    <w:p>
+      <w:r>
+        <w:t>Descrição: A média da instituição</w:t>
+      </w:r>
+      <w:r>
+        <w:t xml:space="preserve"> </w:t>
+      </w:r>
+      <w:r>
+        <w:t xml:space="preserve">educacional </w:t>
+      </w:r>
+      <w:r>
+        <w:t>não for mais 6</w:t>
+      </w:r>
+      <w:r>
+        <w:t>.</w:t>
+      </w:r>
+    </w:p>
+    <w:p>
+      <w:r>
+        <w:t>ID – LR2</w:t>
+      </w:r>
+    </w:p>
+    <w:p>
+      <w:r>
+        <w:t>Descrição:</w:t>
+      </w:r>
+      <w:r>
+        <w:t xml:space="preserve"> O professor passar a ter mais de 2 notas por aluno</w:t>
+      </w:r>
+      <w:r>
+        <w:t>.</w:t>
+      </w:r>
+    </w:p>
+    <w:p>
+      <w:r>
+        <w:t>ID – LR3</w:t>
+      </w:r>
+    </w:p>
+    <w:p>
+      <w:r>
+        <w:t>Descrição: O</w:t>
+      </w:r>
+      <w:r>
+        <w:t xml:space="preserve"> professor calcular a média por outros cálculos matemáticos</w:t>
+      </w:r>
+      <w:r>
+        <w:t>.</w:t>
+      </w:r>
+    </w:p>
+    <w:p>
+      <w:r>
+        <w:t>Formulário de informação de risco</w:t>
+      </w:r>
+    </w:p>
+    <w:p>
+      <w:r>
+        <w:t>ID – LR1</w:t>
+      </w:r>
+    </w:p>
+    <w:p>
+      <w:r>
+        <w:t>Data – 11/05/2016</w:t>
+      </w:r>
+    </w:p>
+    <w:p>
+      <w:r>
+        <w:t>Probabilidade -  40%</w:t>
+      </w:r>
+    </w:p>
+    <w:p>
+      <w:r>
+        <w:t>Impacto – Média</w:t>
+      </w:r>
+    </w:p>
+    <w:p>
+      <w:r>
+        <w:t>Descrição - A média da instituição</w:t>
+      </w:r>
+      <w:r>
+        <w:t xml:space="preserve"> </w:t>
+      </w:r>
+      <w:r>
+        <w:t xml:space="preserve">educacional </w:t>
+      </w:r>
+      <w:r>
+        <w:t>não for mais 6</w:t>
+      </w:r>
+      <w:r>
+        <w:t>.</w:t>
+      </w:r>
+    </w:p>
+    <w:p>
+      <w:r>
+        <w:t>Mitigação – O programa é flexível para alterações</w:t>
+      </w:r>
+    </w:p>
+    <w:p>
+      <w:r>
+        <w:t xml:space="preserve">Plano de contingencia – Alteração direta no programa </w:t>
+      </w:r>
+    </w:p>
+    <w:p>
+      <w:r>
+        <w:t xml:space="preserve">Status – </w:t>
+      </w:r>
+      <w:r>
+        <w:t xml:space="preserve">Controlado </w:t>
+      </w:r>
+    </w:p>
+    <w:p>
+      <w:r>
+        <w:t>Autor – Lorena Zambaldi</w:t>
+      </w:r>
+    </w:p>
+    <w:p>
+      <w:r>
+        <w:t>ID – LR2</w:t>
+      </w:r>
+    </w:p>
+    <w:p>
+      <w:r>
+        <w:t>Data – 11/05/2016</w:t>
+      </w:r>
+    </w:p>
+    <w:p>
+      <w:r>
+        <w:t>Probabilidade -  60%</w:t>
+      </w:r>
+    </w:p>
+    <w:p>
+      <w:r>
+        <w:t>Impacto – Alto</w:t>
+      </w:r>
+    </w:p>
+    <w:p>
+      <w:r>
+        <w:t xml:space="preserve">Descrição - </w:t>
+      </w:r>
+      <w:r>
+        <w:t>O professor passar a ter mais de 2 notas por aluno</w:t>
+      </w:r>
+      <w:r>
+        <w:t>.</w:t>
+      </w:r>
+    </w:p>
+    <w:p>
+      <w:r>
+        <w:t xml:space="preserve">Mitigação – </w:t>
+      </w:r>
+    </w:p>
+    <w:p>
+      <w:r>
+        <w:t xml:space="preserve">Plano de contingencia – Alteração direta no programa </w:t>
+      </w:r>
+    </w:p>
+    <w:p>
+      <w:r>
+        <w:t xml:space="preserve">Status – </w:t>
+      </w:r>
+    </w:p>
+    <w:p>
+      <w:r>
+        <w:lastRenderedPageBreak/>
+        <w:t>Autor – Lorena Zambaldi</w:t>
+      </w:r>
+    </w:p>
+    <w:p>
+      <w:r>
+        <w:t>ID – LR3</w:t>
+      </w:r>
+    </w:p>
+    <w:p>
+      <w:r>
+        <w:t>Data – 11/05/2016</w:t>
+      </w:r>
+    </w:p>
+    <w:p>
+      <w:r>
+        <w:t>Probabilidade -  40%</w:t>
+      </w:r>
+    </w:p>
+    <w:p>
+      <w:r>
+        <w:t>Impacto – Média</w:t>
+      </w:r>
+    </w:p>
+    <w:p>
+      <w:r>
+        <w:t>Descrição - A média da instituição</w:t>
+      </w:r>
+      <w:r>
+        <w:t xml:space="preserve"> </w:t>
+      </w:r>
+      <w:r>
+        <w:t xml:space="preserve">educacional </w:t>
+      </w:r>
+      <w:r>
+        <w:t>não for mais 6</w:t>
+      </w:r>
+      <w:r>
+        <w:t>.</w:t>
+      </w:r>
+    </w:p>
+    <w:p>
+      <w:r>
+        <w:t>Mitigação – O programa é flexível para alterações</w:t>
+      </w:r>
+    </w:p>
+    <w:p>
+      <w:r>
+        <w:t xml:space="preserve">Plano de contingencia – Alteração direta no programa </w:t>
+      </w:r>
+    </w:p>
+    <w:p>
+      <w:r>
+        <w:t xml:space="preserve">Status – </w:t>
+      </w:r>
+    </w:p>
+    <w:p>
+      <w:r>
+        <w:t>Autor – Lorena Zambaldi</w:t>
+      </w:r>
+    </w:p>
+    <w:p/>
+    <w:p/>
     <w:sectPr>
       <w:pgSz w:w="11906" w:h="16838"/>
       <w:pgMar w:top="1417" w:right="1701" w:bottom="1417" w:left="1701" w:header="708" w:footer="708" w:gutter="0"/>
@@ -409,6 +848,11 @@
   <w:style w:type="paragraph" w:default="1" w:styleId="Normal">
     <w:name w:val="Normal"/>
     <w:qFormat/>
+    <w:rsid w:val="00730D85"/>
+    <w:rPr>
+      <w:rFonts w:ascii="Times New Roman" w:hAnsi="Times New Roman"/>
+      <w:sz w:val="24"/>
+    </w:rPr>
   </w:style>
   <w:style w:type="character" w:default="1" w:styleId="Fontepargpadro">
     <w:name w:val="Default Paragraph Font"/>
@@ -436,6 +880,32 @@
     <w:uiPriority w:val="99"/>
     <w:semiHidden/>
     <w:unhideWhenUsed/>
+  </w:style>
+  <w:style w:type="table" w:styleId="Tabelacomgrade">
+    <w:name w:val="Table Grid"/>
+    <w:basedOn w:val="Tabelanormal"/>
+    <w:uiPriority w:val="39"/>
+    <w:rsid w:val="00730D85"/>
+    <w:pPr>
+      <w:spacing w:after="0" w:line="240" w:lineRule="auto"/>
+    </w:pPr>
+    <w:tblPr>
+      <w:tblInd w:w="0" w:type="dxa"/>
+      <w:tblBorders>
+        <w:top w:val="single" w:sz="4" w:space="0" w:color="auto"/>
+        <w:left w:val="single" w:sz="4" w:space="0" w:color="auto"/>
+        <w:bottom w:val="single" w:sz="4" w:space="0" w:color="auto"/>
+        <w:right w:val="single" w:sz="4" w:space="0" w:color="auto"/>
+        <w:insideH w:val="single" w:sz="4" w:space="0" w:color="auto"/>
+        <w:insideV w:val="single" w:sz="4" w:space="0" w:color="auto"/>
+      </w:tblBorders>
+      <w:tblCellMar>
+        <w:top w:w="0" w:type="dxa"/>
+        <w:left w:w="108" w:type="dxa"/>
+        <w:bottom w:w="0" w:type="dxa"/>
+        <w:right w:w="108" w:type="dxa"/>
+      </w:tblCellMar>
+    </w:tblPr>
   </w:style>
 </w:styles>
 </file>

</xml_diff>

<commit_message>
Documento de planejamento e acompanhamento S.G.C
adição do formulario de risco.
</commit_message>
<xml_diff>
--- a/Documento de Planejamento e Acompanhamento S.C.M.docx
+++ b/Documento de Planejamento e Acompanhamento S.C.M.docx
@@ -192,19 +192,100 @@
               <w:rPr>
                 <w:rFonts w:cs="Times New Roman"/>
                 <w:szCs w:val="28"/>
-                <w:u w:val="single"/>
               </w:rPr>
             </w:pPr>
             <w:r>
               <w:rPr>
                 <w:rFonts w:cs="Times New Roman"/>
                 <w:szCs w:val="28"/>
-                <w:u w:val="single"/>
               </w:rPr>
               <w:t>Lorena Zambaldi</w:t>
             </w:r>
-            <w:bookmarkStart w:id="0" w:name="_GoBack"/>
-            <w:bookmarkEnd w:id="0"/>
+          </w:p>
+        </w:tc>
+      </w:tr>
+      <w:tr>
+        <w:trPr>
+          <w:trHeight w:val="584"/>
+        </w:trPr>
+        <w:tc>
+          <w:tcPr>
+            <w:tcW w:w="2123" w:type="dxa"/>
+          </w:tcPr>
+          <w:p>
+            <w:pPr>
+              <w:rPr>
+                <w:rFonts w:cs="Times New Roman"/>
+                <w:szCs w:val="24"/>
+              </w:rPr>
+            </w:pPr>
+            <w:r>
+              <w:rPr>
+                <w:rFonts w:cs="Times New Roman"/>
+                <w:szCs w:val="24"/>
+              </w:rPr>
+              <w:t>13/05/2016</w:t>
+            </w:r>
+          </w:p>
+        </w:tc>
+        <w:tc>
+          <w:tcPr>
+            <w:tcW w:w="2123" w:type="dxa"/>
+          </w:tcPr>
+          <w:p>
+            <w:pPr>
+              <w:rPr>
+                <w:rFonts w:cs="Times New Roman"/>
+                <w:szCs w:val="24"/>
+              </w:rPr>
+            </w:pPr>
+            <w:r>
+              <w:rPr>
+                <w:rFonts w:cs="Times New Roman"/>
+                <w:szCs w:val="24"/>
+              </w:rPr>
+              <w:t>0.3</w:t>
+            </w:r>
+          </w:p>
+        </w:tc>
+        <w:tc>
+          <w:tcPr>
+            <w:tcW w:w="2124" w:type="dxa"/>
+          </w:tcPr>
+          <w:p>
+            <w:pPr>
+              <w:rPr>
+                <w:rFonts w:cs="Times New Roman"/>
+                <w:szCs w:val="24"/>
+              </w:rPr>
+            </w:pPr>
+            <w:r>
+              <w:rPr>
+                <w:rFonts w:cs="Times New Roman"/>
+                <w:szCs w:val="24"/>
+              </w:rPr>
+              <w:t>Formulário de informação de risco</w:t>
+            </w:r>
+          </w:p>
+        </w:tc>
+        <w:tc>
+          <w:tcPr>
+            <w:tcW w:w="2124" w:type="dxa"/>
+          </w:tcPr>
+          <w:p>
+            <w:pPr>
+              <w:rPr>
+                <w:rFonts w:cs="Times New Roman"/>
+                <w:szCs w:val="28"/>
+              </w:rPr>
+            </w:pPr>
+            <w:r>
+              <w:rPr>
+                <w:rFonts w:cs="Times New Roman"/>
+                <w:szCs w:val="28"/>
+              </w:rPr>
+              <w:t>Lorena Zambaldi</w:t>
+            </w:r>
           </w:p>
         </w:tc>
       </w:tr>
@@ -320,6 +401,8 @@
       <w:r>
         <w:t xml:space="preserve">Plano de contingencia – Alteração direta no programa </w:t>
       </w:r>
+      <w:bookmarkStart w:id="0" w:name="_GoBack"/>
+      <w:bookmarkEnd w:id="0"/>
     </w:p>
     <w:p>
       <w:r>
@@ -369,6 +452,9 @@
       <w:r>
         <w:t xml:space="preserve">Mitigação – </w:t>
       </w:r>
+      <w:r>
+        <w:t>Acréscimo de mais um campo para nota e reajuste dos cálculos.</w:t>
+      </w:r>
     </w:p>
     <w:p>
       <w:r>
@@ -377,12 +463,15 @@
     </w:p>
     <w:p>
       <w:r>
+        <w:lastRenderedPageBreak/>
         <w:t xml:space="preserve">Status – </w:t>
       </w:r>
-    </w:p>
-    <w:p>
-      <w:r>
-        <w:lastRenderedPageBreak/>
+      <w:r>
+        <w:t>Controlado</w:t>
+      </w:r>
+    </w:p>
+    <w:p>
+      <w:r>
         <w:t>Autor – Lorena Zambaldi</w:t>
       </w:r>
     </w:p>
@@ -398,26 +487,23 @@
     </w:p>
     <w:p>
       <w:r>
-        <w:t>Probabilidade -  40%</w:t>
-      </w:r>
-    </w:p>
-    <w:p>
-      <w:r>
-        <w:t>Impacto – Média</w:t>
-      </w:r>
-    </w:p>
-    <w:p>
-      <w:r>
-        <w:t>Descrição - A média da instituição</w:t>
-      </w:r>
-      <w:r>
-        <w:t xml:space="preserve"> </w:t>
-      </w:r>
-      <w:r>
-        <w:t xml:space="preserve">educacional </w:t>
-      </w:r>
-      <w:r>
-        <w:t>não for mais 6</w:t>
+        <w:t>Probabilidade -  50%</w:t>
+      </w:r>
+    </w:p>
+    <w:p>
+      <w:r>
+        <w:t>Impacto – Alto</w:t>
+      </w:r>
+    </w:p>
+    <w:p>
+      <w:r>
+        <w:t xml:space="preserve">Descrição - </w:t>
+      </w:r>
+      <w:r>
+        <w:t>O</w:t>
+      </w:r>
+      <w:r>
+        <w:t xml:space="preserve"> professor calcular a média por outros cálculos matemáticos</w:t>
       </w:r>
       <w:r>
         <w:t>.</w:t>
@@ -425,7 +511,10 @@
     </w:p>
     <w:p>
       <w:r>
-        <w:t>Mitigação – O programa é flexível para alterações</w:t>
+        <w:t xml:space="preserve">Mitigação – </w:t>
+      </w:r>
+      <w:r>
+        <w:t>Mudança dos cálculos que o sistema realiza.</w:t>
       </w:r>
     </w:p>
     <w:p>
@@ -436,6 +525,9 @@
     <w:p>
       <w:r>
         <w:t xml:space="preserve">Status – </w:t>
+      </w:r>
+      <w:r>
+        <w:t>Controlado</w:t>
       </w:r>
     </w:p>
     <w:p>

</xml_diff>

<commit_message>
Documento de planejamento e acompanhamento - Versao 0.4
Capa e calculo de função
</commit_message>
<xml_diff>
--- a/Documento de Planejamento e Acompanhamento S.C.M.docx
+++ b/Documento de Planejamento e Acompanhamento S.C.M.docx
@@ -3,24 +3,611 @@
 <w:document xmlns:wpc="http://schemas.microsoft.com/office/word/2010/wordprocessingCanvas" xmlns:mc="http://schemas.openxmlformats.org/markup-compatibility/2006" xmlns:o="urn:schemas-microsoft-com:office:office" xmlns:r="http://schemas.openxmlformats.org/officeDocument/2006/relationships" xmlns:m="http://schemas.openxmlformats.org/officeDocument/2006/math" xmlns:v="urn:schemas-microsoft-com:vml" xmlns:wp14="http://schemas.microsoft.com/office/word/2010/wordprocessingDrawing" xmlns:wp="http://schemas.openxmlformats.org/drawingml/2006/wordprocessingDrawing" xmlns:w10="urn:schemas-microsoft-com:office:word" xmlns:w="http://schemas.openxmlformats.org/wordprocessingml/2006/main" xmlns:w14="http://schemas.microsoft.com/office/word/2010/wordml" xmlns:w15="http://schemas.microsoft.com/office/word/2012/wordml" xmlns:wpg="http://schemas.microsoft.com/office/word/2010/wordprocessingGroup" xmlns:wpi="http://schemas.microsoft.com/office/word/2010/wordprocessingInk" xmlns:wne="http://schemas.microsoft.com/office/word/2006/wordml" xmlns:wps="http://schemas.microsoft.com/office/word/2010/wordprocessingShape" mc:Ignorable="w14 w15 wp14">
   <w:body>
     <w:p>
-      <w:r>
-        <w:t xml:space="preserve">Documento de Planejamento e Acompanhamento </w:t>
-      </w:r>
-    </w:p>
-    <w:p>
-      <w:pPr>
+      <w:pPr>
+        <w:ind w:left="1416"/>
         <w:rPr>
           <w:rFonts w:cs="Times New Roman"/>
-          <w:sz w:val="28"/>
-          <w:szCs w:val="28"/>
+          <w:b/>
+          <w:bCs/>
+          <w:szCs w:val="24"/>
         </w:rPr>
       </w:pPr>
       <w:r>
         <w:rPr>
           <w:rFonts w:cs="Times New Roman"/>
-          <w:sz w:val="28"/>
-          <w:szCs w:val="28"/>
-        </w:rPr>
+          <w:b/>
+          <w:noProof/>
+          <w:szCs w:val="24"/>
+          <w:lang w:eastAsia="pt-BR"/>
+        </w:rPr>
+        <w:drawing>
+          <wp:anchor distT="0" distB="0" distL="0" distR="0" simplePos="0" relativeHeight="251659264" behindDoc="0" locked="0" layoutInCell="0" allowOverlap="1" wp14:anchorId="3EA91B7D" wp14:editId="78904D78">
+            <wp:simplePos x="0" y="0"/>
+            <wp:positionH relativeFrom="page">
+              <wp:posOffset>728345</wp:posOffset>
+            </wp:positionH>
+            <wp:positionV relativeFrom="page">
+              <wp:posOffset>624840</wp:posOffset>
+            </wp:positionV>
+            <wp:extent cx="1019175" cy="1141730"/>
+            <wp:effectExtent l="0" t="0" r="9525" b="1270"/>
+            <wp:wrapNone/>
+            <wp:docPr id="7" name="Imagem 7" descr=".\..\..\Desktop\PRE_VERM.JPG"/>
+            <wp:cNvGraphicFramePr>
+              <a:graphicFrameLocks xmlns:a="http://schemas.openxmlformats.org/drawingml/2006/main" noChangeAspect="1"/>
+            </wp:cNvGraphicFramePr>
+            <a:graphic xmlns:a="http://schemas.openxmlformats.org/drawingml/2006/main">
+              <a:graphicData uri="http://schemas.openxmlformats.org/drawingml/2006/picture">
+                <pic:pic xmlns:pic="http://schemas.openxmlformats.org/drawingml/2006/picture">
+                  <pic:nvPicPr>
+                    <pic:cNvPr id="0" name="Imagem1" descr=".\..\..\Desktop\PRE_VERM.JPG"/>
+                    <pic:cNvPicPr>
+                      <a:picLocks noRot="1" noChangeAspect="1" noChangeArrowheads="1"/>
+                    </pic:cNvPicPr>
+                  </pic:nvPicPr>
+                  <pic:blipFill>
+                    <a:blip r:embed="rId5">
+                      <a:extLst>
+                        <a:ext uri="{28A0092B-C50C-407E-A947-70E740481C1C}">
+                          <a14:useLocalDpi xmlns:a14="http://schemas.microsoft.com/office/drawing/2010/main" val="0"/>
+                        </a:ext>
+                      </a:extLst>
+                    </a:blip>
+                    <a:srcRect/>
+                    <a:stretch>
+                      <a:fillRect/>
+                    </a:stretch>
+                  </pic:blipFill>
+                  <pic:spPr bwMode="auto">
+                    <a:xfrm>
+                      <a:off x="0" y="0"/>
+                      <a:ext cx="1019175" cy="1141730"/>
+                    </a:xfrm>
+                    <a:prstGeom prst="rect">
+                      <a:avLst/>
+                    </a:prstGeom>
+                    <a:noFill/>
+                    <a:ln>
+                      <a:noFill/>
+                    </a:ln>
+                    <a:effectLst/>
+                  </pic:spPr>
+                </pic:pic>
+              </a:graphicData>
+            </a:graphic>
+            <wp14:sizeRelH relativeFrom="page">
+              <wp14:pctWidth>0</wp14:pctWidth>
+            </wp14:sizeRelH>
+            <wp14:sizeRelV relativeFrom="page">
+              <wp14:pctHeight>0</wp14:pctHeight>
+            </wp14:sizeRelV>
+          </wp:anchor>
+        </w:drawing>
+      </w:r>
+      <w:r>
+        <w:rPr>
+          <w:rFonts w:cs="Times New Roman"/>
+          <w:b/>
+          <w:noProof/>
+          <w:szCs w:val="24"/>
+          <w:lang w:eastAsia="pt-BR"/>
+        </w:rPr>
+        <w:drawing>
+          <wp:anchor distT="0" distB="0" distL="0" distR="0" simplePos="0" relativeHeight="251660288" behindDoc="0" locked="0" layoutInCell="0" allowOverlap="1" wp14:anchorId="52F8E43C" wp14:editId="3158C483">
+            <wp:simplePos x="0" y="0"/>
+            <wp:positionH relativeFrom="page">
+              <wp:posOffset>5730240</wp:posOffset>
+            </wp:positionH>
+            <wp:positionV relativeFrom="page">
+              <wp:posOffset>607695</wp:posOffset>
+            </wp:positionV>
+            <wp:extent cx="1110615" cy="1007110"/>
+            <wp:effectExtent l="0" t="0" r="0" b="2540"/>
+            <wp:wrapNone/>
+            <wp:docPr id="8" name="Imagem 8" descr=".\..\..\Desktop\logotipo_cor.jpg"/>
+            <wp:cNvGraphicFramePr>
+              <a:graphicFrameLocks xmlns:a="http://schemas.openxmlformats.org/drawingml/2006/main" noChangeAspect="1"/>
+            </wp:cNvGraphicFramePr>
+            <a:graphic xmlns:a="http://schemas.openxmlformats.org/drawingml/2006/main">
+              <a:graphicData uri="http://schemas.openxmlformats.org/drawingml/2006/picture">
+                <pic:pic xmlns:pic="http://schemas.openxmlformats.org/drawingml/2006/picture">
+                  <pic:nvPicPr>
+                    <pic:cNvPr id="0" name="Imagem2" descr=".\..\..\Desktop\logotipo_cor.jpg"/>
+                    <pic:cNvPicPr>
+                      <a:picLocks noRot="1" noChangeAspect="1" noChangeArrowheads="1"/>
+                    </pic:cNvPicPr>
+                  </pic:nvPicPr>
+                  <pic:blipFill>
+                    <a:blip r:embed="rId6" cstate="print">
+                      <a:extLst>
+                        <a:ext uri="{28A0092B-C50C-407E-A947-70E740481C1C}">
+                          <a14:useLocalDpi xmlns:a14="http://schemas.microsoft.com/office/drawing/2010/main" val="0"/>
+                        </a:ext>
+                      </a:extLst>
+                    </a:blip>
+                    <a:srcRect/>
+                    <a:stretch>
+                      <a:fillRect/>
+                    </a:stretch>
+                  </pic:blipFill>
+                  <pic:spPr bwMode="auto">
+                    <a:xfrm>
+                      <a:off x="0" y="0"/>
+                      <a:ext cx="1110615" cy="1007110"/>
+                    </a:xfrm>
+                    <a:prstGeom prst="rect">
+                      <a:avLst/>
+                    </a:prstGeom>
+                    <a:noFill/>
+                    <a:ln>
+                      <a:noFill/>
+                    </a:ln>
+                    <a:effectLst/>
+                  </pic:spPr>
+                </pic:pic>
+              </a:graphicData>
+            </a:graphic>
+            <wp14:sizeRelH relativeFrom="page">
+              <wp14:pctWidth>0</wp14:pctWidth>
+            </wp14:sizeRelH>
+            <wp14:sizeRelV relativeFrom="page">
+              <wp14:pctHeight>0</wp14:pctHeight>
+            </wp14:sizeRelV>
+          </wp:anchor>
+        </w:drawing>
+      </w:r>
+      <w:r>
+        <w:rPr>
+          <w:rFonts w:cs="Times New Roman"/>
+          <w:b/>
+          <w:bCs/>
+          <w:szCs w:val="24"/>
+        </w:rPr>
+        <w:t xml:space="preserve">    </w:t>
+      </w:r>
+      <w:r>
+        <w:rPr>
+          <w:rFonts w:cs="Times New Roman"/>
+          <w:b/>
+          <w:bCs/>
+          <w:szCs w:val="24"/>
+        </w:rPr>
+        <w:t>Unicamp - Universidade Estadual de Campinas</w:t>
+      </w:r>
+    </w:p>
+    <w:p>
+      <w:pPr>
+        <w:ind w:left="2124" w:firstLine="708"/>
+        <w:rPr>
+          <w:rFonts w:cs="Times New Roman"/>
+          <w:szCs w:val="24"/>
+        </w:rPr>
+      </w:pPr>
+      <w:r>
+        <w:rPr>
+          <w:rFonts w:cs="Times New Roman"/>
+          <w:szCs w:val="24"/>
+        </w:rPr>
+        <w:t>FT – Faculdade de Tecnologia</w:t>
+      </w:r>
+    </w:p>
+    <w:p>
+      <w:pPr>
+        <w:spacing w:line="360" w:lineRule="auto"/>
+        <w:jc w:val="center"/>
+        <w:rPr>
+          <w:szCs w:val="24"/>
+        </w:rPr>
+      </w:pPr>
+    </w:p>
+    <w:p>
+      <w:pPr>
+        <w:spacing w:line="360" w:lineRule="auto"/>
+        <w:rPr>
+          <w:szCs w:val="24"/>
+        </w:rPr>
+      </w:pPr>
+    </w:p>
+    <w:p>
+      <w:pPr>
+        <w:spacing w:line="360" w:lineRule="auto"/>
+        <w:rPr>
+          <w:b/>
+          <w:sz w:val="28"/>
+          <w:szCs w:val="28"/>
+        </w:rPr>
+      </w:pPr>
+      <w:r>
+        <w:rPr>
+          <w:szCs w:val="24"/>
+        </w:rPr>
+        <w:tab/>
+      </w:r>
+      <w:r>
+        <w:rPr>
+          <w:szCs w:val="24"/>
+        </w:rPr>
+        <w:tab/>
+      </w:r>
+      <w:r>
+        <w:rPr>
+          <w:szCs w:val="24"/>
+        </w:rPr>
+        <w:tab/>
+      </w:r>
+      <w:r>
+        <w:rPr>
+          <w:b/>
+          <w:sz w:val="28"/>
+          <w:szCs w:val="28"/>
+        </w:rPr>
+        <w:tab/>
+      </w:r>
+    </w:p>
+    <w:p>
+      <w:pPr>
+        <w:spacing w:line="360" w:lineRule="auto"/>
+        <w:rPr>
+          <w:b/>
+          <w:sz w:val="28"/>
+          <w:szCs w:val="28"/>
+        </w:rPr>
+      </w:pPr>
+    </w:p>
+    <w:p>
+      <w:pPr>
+        <w:spacing w:line="360" w:lineRule="auto"/>
+        <w:rPr>
+          <w:b/>
+          <w:sz w:val="28"/>
+          <w:szCs w:val="28"/>
+        </w:rPr>
+      </w:pPr>
+    </w:p>
+    <w:p>
+      <w:pPr>
+        <w:spacing w:line="360" w:lineRule="auto"/>
+        <w:rPr>
+          <w:b/>
+          <w:sz w:val="28"/>
+          <w:szCs w:val="28"/>
+        </w:rPr>
+      </w:pPr>
+    </w:p>
+    <w:p>
+      <w:pPr>
+        <w:spacing w:line="360" w:lineRule="auto"/>
+        <w:rPr>
+          <w:b/>
+          <w:sz w:val="28"/>
+          <w:szCs w:val="28"/>
+        </w:rPr>
+      </w:pPr>
+    </w:p>
+    <w:p>
+      <w:pPr>
+        <w:spacing w:line="360" w:lineRule="auto"/>
+        <w:jc w:val="center"/>
+        <w:rPr>
+          <w:rFonts w:cs="Times New Roman"/>
+          <w:b/>
+          <w:sz w:val="28"/>
+          <w:szCs w:val="28"/>
+        </w:rPr>
+      </w:pPr>
+      <w:r>
+        <w:rPr>
+          <w:rFonts w:cs="Times New Roman"/>
+          <w:b/>
+          <w:sz w:val="28"/>
+          <w:szCs w:val="28"/>
+        </w:rPr>
+        <w:t>Documento de Planejamento e Acompanhamento</w:t>
+      </w:r>
+    </w:p>
+    <w:p>
+      <w:pPr>
+        <w:spacing w:line="360" w:lineRule="auto"/>
+        <w:jc w:val="center"/>
+        <w:rPr>
+          <w:rFonts w:cs="Times New Roman"/>
+          <w:b/>
+          <w:sz w:val="28"/>
+          <w:szCs w:val="28"/>
+        </w:rPr>
+      </w:pPr>
+      <w:r>
+        <w:rPr>
+          <w:rFonts w:cs="Times New Roman"/>
+          <w:b/>
+          <w:sz w:val="28"/>
+          <w:szCs w:val="28"/>
+        </w:rPr>
+        <w:t>Sistema de Cálculo de Média – S.C.M.</w:t>
+      </w:r>
+    </w:p>
+    <w:p>
+      <w:pPr>
+        <w:spacing w:line="360" w:lineRule="auto"/>
+        <w:jc w:val="center"/>
+        <w:rPr>
+          <w:rFonts w:cs="Times New Roman"/>
+          <w:b/>
+          <w:sz w:val="28"/>
+          <w:szCs w:val="28"/>
+        </w:rPr>
+      </w:pPr>
+      <w:r>
+        <w:rPr>
+          <w:rFonts w:cs="Times New Roman"/>
+          <w:b/>
+          <w:sz w:val="28"/>
+          <w:szCs w:val="28"/>
+        </w:rPr>
+        <w:t>Engenharia de Software II</w:t>
+      </w:r>
+    </w:p>
+    <w:p>
+      <w:pPr>
+        <w:spacing w:line="360" w:lineRule="auto"/>
+        <w:rPr>
+          <w:rFonts w:cs="Times New Roman"/>
+          <w:b/>
+          <w:sz w:val="28"/>
+          <w:szCs w:val="28"/>
+        </w:rPr>
+      </w:pPr>
+    </w:p>
+    <w:p>
+      <w:pPr>
+        <w:spacing w:line="360" w:lineRule="auto"/>
+        <w:rPr>
+          <w:b/>
+          <w:sz w:val="28"/>
+          <w:szCs w:val="28"/>
+        </w:rPr>
+      </w:pPr>
+    </w:p>
+    <w:p>
+      <w:pPr>
+        <w:spacing w:line="360" w:lineRule="auto"/>
+        <w:rPr>
+          <w:b/>
+          <w:sz w:val="28"/>
+          <w:szCs w:val="28"/>
+        </w:rPr>
+      </w:pPr>
+    </w:p>
+    <w:p>
+      <w:pPr>
+        <w:spacing w:line="360" w:lineRule="auto"/>
+        <w:rPr>
+          <w:sz w:val="28"/>
+          <w:szCs w:val="28"/>
+        </w:rPr>
+      </w:pPr>
+      <w:r>
+        <w:rPr>
+          <w:b/>
+          <w:sz w:val="28"/>
+          <w:szCs w:val="28"/>
+        </w:rPr>
+        <w:tab/>
+      </w:r>
+      <w:r>
+        <w:rPr>
+          <w:b/>
+          <w:sz w:val="28"/>
+          <w:szCs w:val="28"/>
+        </w:rPr>
+        <w:tab/>
+      </w:r>
+      <w:r>
+        <w:rPr>
+          <w:b/>
+          <w:sz w:val="28"/>
+          <w:szCs w:val="28"/>
+        </w:rPr>
+        <w:tab/>
+      </w:r>
+      <w:r>
+        <w:rPr>
+          <w:b/>
+          <w:sz w:val="28"/>
+          <w:szCs w:val="28"/>
+        </w:rPr>
+        <w:tab/>
+      </w:r>
+      <w:r>
+        <w:rPr>
+          <w:b/>
+          <w:sz w:val="28"/>
+          <w:szCs w:val="28"/>
+        </w:rPr>
+        <w:tab/>
+      </w:r>
+      <w:r>
+        <w:rPr>
+          <w:b/>
+          <w:sz w:val="28"/>
+          <w:szCs w:val="28"/>
+        </w:rPr>
+        <w:tab/>
+      </w:r>
+      <w:r>
+        <w:rPr>
+          <w:b/>
+          <w:sz w:val="28"/>
+          <w:szCs w:val="28"/>
+        </w:rPr>
+        <w:tab/>
+      </w:r>
+      <w:r>
+        <w:rPr>
+          <w:b/>
+          <w:sz w:val="28"/>
+          <w:szCs w:val="28"/>
+        </w:rPr>
+        <w:tab/>
+      </w:r>
+      <w:r>
+        <w:rPr>
+          <w:sz w:val="28"/>
+          <w:szCs w:val="28"/>
+        </w:rPr>
+        <w:t xml:space="preserve"> </w:t>
+      </w:r>
+    </w:p>
+    <w:p>
+      <w:pPr>
+        <w:spacing w:line="360" w:lineRule="auto"/>
+        <w:rPr>
+          <w:rFonts w:cs="Times New Roman"/>
+          <w:sz w:val="28"/>
+          <w:szCs w:val="28"/>
+        </w:rPr>
+      </w:pPr>
+      <w:r>
+        <w:rPr>
+          <w:sz w:val="28"/>
+          <w:szCs w:val="28"/>
+        </w:rPr>
+        <w:tab/>
+      </w:r>
+      <w:r>
+        <w:rPr>
+          <w:sz w:val="28"/>
+          <w:szCs w:val="28"/>
+        </w:rPr>
+        <w:tab/>
+      </w:r>
+      <w:r>
+        <w:rPr>
+          <w:sz w:val="28"/>
+          <w:szCs w:val="28"/>
+        </w:rPr>
+        <w:tab/>
+      </w:r>
+      <w:r>
+        <w:rPr>
+          <w:sz w:val="28"/>
+          <w:szCs w:val="28"/>
+        </w:rPr>
+        <w:tab/>
+      </w:r>
+      <w:r>
+        <w:rPr>
+          <w:sz w:val="28"/>
+          <w:szCs w:val="28"/>
+        </w:rPr>
+        <w:tab/>
+      </w:r>
+      <w:r>
+        <w:rPr>
+          <w:sz w:val="28"/>
+          <w:szCs w:val="28"/>
+        </w:rPr>
+        <w:tab/>
+      </w:r>
+      <w:r>
+        <w:rPr>
+          <w:sz w:val="28"/>
+          <w:szCs w:val="28"/>
+        </w:rPr>
+        <w:tab/>
+      </w:r>
+      <w:r>
+        <w:rPr>
+          <w:sz w:val="28"/>
+          <w:szCs w:val="28"/>
+        </w:rPr>
+        <w:tab/>
+      </w:r>
+      <w:r>
+        <w:rPr>
+          <w:rFonts w:cs="Times New Roman"/>
+          <w:sz w:val="28"/>
+          <w:szCs w:val="28"/>
+        </w:rPr>
+        <w:t xml:space="preserve">Lorena Ozório Zambaldi </w:t>
+      </w:r>
+    </w:p>
+    <w:p>
+      <w:pPr>
+        <w:spacing w:line="360" w:lineRule="auto"/>
+        <w:rPr>
+          <w:sz w:val="28"/>
+          <w:szCs w:val="28"/>
+        </w:rPr>
+      </w:pPr>
+    </w:p>
+    <w:p>
+      <w:pPr>
+        <w:spacing w:line="360" w:lineRule="auto"/>
+        <w:rPr>
+          <w:sz w:val="28"/>
+          <w:szCs w:val="28"/>
+        </w:rPr>
+      </w:pPr>
+    </w:p>
+    <w:p>
+      <w:pPr>
+        <w:spacing w:line="360" w:lineRule="auto"/>
+        <w:rPr>
+          <w:sz w:val="28"/>
+          <w:szCs w:val="28"/>
+        </w:rPr>
+      </w:pPr>
+    </w:p>
+    <w:p>
+      <w:pPr>
+        <w:spacing w:line="360" w:lineRule="auto"/>
+        <w:rPr>
+          <w:sz w:val="28"/>
+          <w:szCs w:val="28"/>
+        </w:rPr>
+      </w:pPr>
+    </w:p>
+    <w:p>
+      <w:pPr>
+        <w:spacing w:line="360" w:lineRule="auto"/>
+        <w:ind w:left="2124" w:firstLine="708"/>
+        <w:rPr>
+          <w:rFonts w:cs="Times New Roman"/>
+          <w:szCs w:val="24"/>
+        </w:rPr>
+      </w:pPr>
+      <w:r>
+        <w:rPr>
+          <w:rFonts w:cs="Times New Roman"/>
+          <w:szCs w:val="24"/>
+        </w:rPr>
+        <w:t xml:space="preserve">Limeira, </w:t>
+      </w:r>
+      <w:r>
+        <w:rPr>
+          <w:rFonts w:cs="Times New Roman"/>
+          <w:szCs w:val="24"/>
+        </w:rPr>
+        <w:t>maio de 2016</w:t>
+      </w:r>
+    </w:p>
+    <w:p/>
+    <w:p>
+      <w:pPr>
+        <w:rPr>
+          <w:rFonts w:cs="Times New Roman"/>
+          <w:sz w:val="28"/>
+          <w:szCs w:val="28"/>
+        </w:rPr>
+      </w:pPr>
+      <w:r>
+        <w:rPr>
+          <w:rFonts w:cs="Times New Roman"/>
+          <w:sz w:val="28"/>
+          <w:szCs w:val="28"/>
+        </w:rPr>
+        <w:lastRenderedPageBreak/>
         <w:t xml:space="preserve">Histórico de revisão </w:t>
       </w:r>
     </w:p>
@@ -93,7 +680,7 @@
                 <w:rFonts w:cs="Times New Roman"/>
                 <w:szCs w:val="24"/>
               </w:rPr>
-              <w:t>Descrição</w:t>
+              <w:t>Autor</w:t>
             </w:r>
           </w:p>
         </w:tc>
@@ -114,7 +701,7 @@
                 <w:rFonts w:cs="Times New Roman"/>
                 <w:szCs w:val="28"/>
               </w:rPr>
-              <w:t>Autor</w:t>
+              <w:t>Descrição</w:t>
             </w:r>
           </w:p>
         </w:tc>
@@ -179,7 +766,7 @@
                 <w:rFonts w:cs="Times New Roman"/>
                 <w:szCs w:val="24"/>
               </w:rPr>
-              <w:t xml:space="preserve">Listas de riscos </w:t>
+              <w:t>Lorena Zambaldi</w:t>
             </w:r>
           </w:p>
         </w:tc>
@@ -191,15 +778,15 @@
             <w:pPr>
               <w:rPr>
                 <w:rFonts w:cs="Times New Roman"/>
-                <w:szCs w:val="28"/>
+                <w:szCs w:val="24"/>
               </w:rPr>
             </w:pPr>
             <w:r>
               <w:rPr>
                 <w:rFonts w:cs="Times New Roman"/>
-                <w:szCs w:val="28"/>
+                <w:szCs w:val="24"/>
               </w:rPr>
-              <w:t>Lorena Zambaldi</w:t>
+              <w:t xml:space="preserve">Listas de riscos </w:t>
             </w:r>
           </w:p>
         </w:tc>
@@ -264,7 +851,7 @@
                 <w:rFonts w:cs="Times New Roman"/>
                 <w:szCs w:val="24"/>
               </w:rPr>
-              <w:t>Formulário de informação de risco</w:t>
+              <w:t>Lorena Zambaldi</w:t>
             </w:r>
           </w:p>
         </w:tc>
@@ -276,136 +863,1525 @@
             <w:pPr>
               <w:rPr>
                 <w:rFonts w:cs="Times New Roman"/>
-                <w:szCs w:val="28"/>
+                <w:szCs w:val="24"/>
               </w:rPr>
             </w:pPr>
             <w:r>
               <w:rPr>
                 <w:rFonts w:cs="Times New Roman"/>
-                <w:szCs w:val="28"/>
+                <w:szCs w:val="24"/>
+              </w:rPr>
+              <w:t>Formulário de informação de risco</w:t>
+            </w:r>
+          </w:p>
+        </w:tc>
+      </w:tr>
+      <w:tr>
+        <w:trPr>
+          <w:trHeight w:val="584"/>
+        </w:trPr>
+        <w:tc>
+          <w:tcPr>
+            <w:tcW w:w="2123" w:type="dxa"/>
+          </w:tcPr>
+          <w:p>
+            <w:pPr>
+              <w:rPr>
+                <w:rFonts w:cs="Times New Roman"/>
+                <w:szCs w:val="24"/>
+              </w:rPr>
+            </w:pPr>
+            <w:r>
+              <w:rPr>
+                <w:rFonts w:cs="Times New Roman"/>
+                <w:szCs w:val="24"/>
+              </w:rPr>
+              <w:t>18/05/2016</w:t>
+            </w:r>
+          </w:p>
+        </w:tc>
+        <w:tc>
+          <w:tcPr>
+            <w:tcW w:w="2123" w:type="dxa"/>
+          </w:tcPr>
+          <w:p>
+            <w:pPr>
+              <w:rPr>
+                <w:rFonts w:cs="Times New Roman"/>
+                <w:szCs w:val="24"/>
+              </w:rPr>
+            </w:pPr>
+            <w:r>
+              <w:rPr>
+                <w:rFonts w:cs="Times New Roman"/>
+                <w:szCs w:val="24"/>
+              </w:rPr>
+              <w:t>0.4</w:t>
+            </w:r>
+          </w:p>
+        </w:tc>
+        <w:tc>
+          <w:tcPr>
+            <w:tcW w:w="2124" w:type="dxa"/>
+          </w:tcPr>
+          <w:p>
+            <w:pPr>
+              <w:rPr>
+                <w:rFonts w:cs="Times New Roman"/>
+                <w:szCs w:val="24"/>
+              </w:rPr>
+            </w:pPr>
+            <w:r>
+              <w:rPr>
+                <w:rFonts w:cs="Times New Roman"/>
+                <w:szCs w:val="24"/>
               </w:rPr>
               <w:t>Lorena Zambaldi</w:t>
+            </w:r>
+          </w:p>
+        </w:tc>
+        <w:tc>
+          <w:tcPr>
+            <w:tcW w:w="2124" w:type="dxa"/>
+          </w:tcPr>
+          <w:p>
+            <w:pPr>
+              <w:rPr>
+                <w:rFonts w:cs="Times New Roman"/>
+                <w:szCs w:val="24"/>
+              </w:rPr>
+            </w:pPr>
+            <w:r>
+              <w:rPr>
+                <w:rFonts w:cs="Times New Roman"/>
+                <w:szCs w:val="24"/>
+              </w:rPr>
+              <w:t>Capa e cálculo de ponto de função</w:t>
             </w:r>
           </w:p>
         </w:tc>
       </w:tr>
     </w:tbl>
     <w:p/>
-    <w:p>
-      <w:r>
-        <w:t xml:space="preserve">Lista de Riscos </w:t>
-      </w:r>
-    </w:p>
-    <w:p>
-      <w:r>
-        <w:t>ID – LR1</w:t>
-      </w:r>
-    </w:p>
-    <w:p>
-      <w:r>
-        <w:t>Descrição: A média da instituição</w:t>
-      </w:r>
-      <w:r>
-        <w:t xml:space="preserve"> </w:t>
-      </w:r>
-      <w:r>
-        <w:t xml:space="preserve">educacional </w:t>
-      </w:r>
-      <w:r>
-        <w:t>não for mais 6</w:t>
-      </w:r>
-      <w:r>
-        <w:t>.</w:t>
-      </w:r>
-    </w:p>
-    <w:p>
-      <w:r>
-        <w:t>ID – LR2</w:t>
-      </w:r>
-    </w:p>
-    <w:p>
-      <w:r>
-        <w:t>Descrição:</w:t>
-      </w:r>
-      <w:r>
-        <w:t xml:space="preserve"> O professor passar a ter mais de 2 notas por aluno</w:t>
-      </w:r>
-      <w:r>
-        <w:t>.</w:t>
-      </w:r>
-    </w:p>
-    <w:p>
-      <w:r>
-        <w:t>ID – LR3</w:t>
-      </w:r>
-    </w:p>
-    <w:p>
-      <w:r>
-        <w:t>Descrição: O</w:t>
-      </w:r>
-      <w:r>
-        <w:t xml:space="preserve"> professor calcular a média por outros cálculos matemáticos</w:t>
-      </w:r>
-      <w:r>
-        <w:t>.</w:t>
-      </w:r>
-    </w:p>
-    <w:p>
-      <w:r>
-        <w:t>Formulário de informação de risco</w:t>
-      </w:r>
-    </w:p>
-    <w:p>
-      <w:r>
-        <w:t>ID – LR1</w:t>
-      </w:r>
-    </w:p>
-    <w:p>
-      <w:r>
-        <w:t>Data – 11/05/2016</w:t>
-      </w:r>
-    </w:p>
-    <w:p>
-      <w:r>
-        <w:t>Probabilidade -  40%</w:t>
-      </w:r>
-    </w:p>
-    <w:p>
-      <w:r>
-        <w:t>Impacto – Média</w:t>
-      </w:r>
-    </w:p>
-    <w:p>
-      <w:r>
-        <w:t>Descrição - A média da instituição</w:t>
-      </w:r>
-      <w:r>
-        <w:t xml:space="preserve"> </w:t>
-      </w:r>
-      <w:r>
-        <w:t xml:space="preserve">educacional </w:t>
-      </w:r>
-      <w:r>
-        <w:t>não for mais 6</w:t>
-      </w:r>
-      <w:r>
-        <w:t>.</w:t>
-      </w:r>
-    </w:p>
-    <w:p>
-      <w:r>
-        <w:t>Mitigação – O programa é flexível para alterações</w:t>
-      </w:r>
-    </w:p>
-    <w:p>
-      <w:r>
-        <w:t xml:space="preserve">Plano de contingencia – Alteração direta no programa </w:t>
-      </w:r>
+    <w:p/>
+    <w:p/>
+    <w:p/>
+    <w:p/>
+    <w:p/>
+    <w:p/>
+    <w:p/>
+    <w:p/>
+    <w:p/>
+    <w:p/>
+    <w:p/>
+    <w:p/>
+    <w:p/>
+    <w:p/>
+    <w:p/>
+    <w:p/>
+    <w:p/>
+    <w:p/>
+    <w:p/>
+    <w:p/>
+    <w:p/>
+    <w:p/>
+    <w:p/>
+    <w:p/>
+    <w:p>
+      <w:r>
+        <w:lastRenderedPageBreak/>
+        <w:t xml:space="preserve">Calculo de ponto de função </w:t>
+      </w:r>
+    </w:p>
+    <w:tbl>
+      <w:tblPr>
+        <w:tblStyle w:val="Tabelacomgrade"/>
+        <w:tblW w:w="0" w:type="auto"/>
+        <w:tblLook w:val="04A0" w:firstRow="1" w:lastRow="0" w:firstColumn="1" w:lastColumn="0" w:noHBand="0" w:noVBand="1"/>
+      </w:tblPr>
+      <w:tblGrid>
+        <w:gridCol w:w="1415"/>
+        <w:gridCol w:w="1415"/>
+        <w:gridCol w:w="1416"/>
+        <w:gridCol w:w="1416"/>
+        <w:gridCol w:w="1416"/>
+        <w:gridCol w:w="1416"/>
+      </w:tblGrid>
+      <w:tr>
+        <w:trPr>
+          <w:trHeight w:val="673"/>
+        </w:trPr>
+        <w:tc>
+          <w:tcPr>
+            <w:tcW w:w="1415" w:type="dxa"/>
+          </w:tcPr>
+          <w:p>
+            <w:r>
+              <w:t xml:space="preserve">Domínio de informação </w:t>
+            </w:r>
+          </w:p>
+        </w:tc>
+        <w:tc>
+          <w:tcPr>
+            <w:tcW w:w="1415" w:type="dxa"/>
+          </w:tcPr>
+          <w:p>
+            <w:r>
+              <w:t xml:space="preserve">Contagem </w:t>
+            </w:r>
+          </w:p>
+        </w:tc>
+        <w:tc>
+          <w:tcPr>
+            <w:tcW w:w="1416" w:type="dxa"/>
+          </w:tcPr>
+          <w:p>
+            <w:r>
+              <w:t>Simples</w:t>
+            </w:r>
+          </w:p>
+        </w:tc>
+        <w:tc>
+          <w:tcPr>
+            <w:tcW w:w="1416" w:type="dxa"/>
+          </w:tcPr>
+          <w:p>
+            <w:r>
+              <w:t xml:space="preserve">Médio </w:t>
+            </w:r>
+          </w:p>
+        </w:tc>
+        <w:tc>
+          <w:tcPr>
+            <w:tcW w:w="1416" w:type="dxa"/>
+          </w:tcPr>
+          <w:p>
+            <w:r>
+              <w:t>Complexo</w:t>
+            </w:r>
+          </w:p>
+        </w:tc>
+        <w:tc>
+          <w:tcPr>
+            <w:tcW w:w="1416" w:type="dxa"/>
+          </w:tcPr>
+          <w:p>
+            <w:r>
+              <w:t>Total</w:t>
+            </w:r>
+          </w:p>
+        </w:tc>
+      </w:tr>
+      <w:tr>
+        <w:tc>
+          <w:tcPr>
+            <w:tcW w:w="1415" w:type="dxa"/>
+          </w:tcPr>
+          <w:p>
+            <w:r>
+              <w:t>Entradas externas</w:t>
+            </w:r>
+          </w:p>
+        </w:tc>
+        <w:tc>
+          <w:tcPr>
+            <w:tcW w:w="1415" w:type="dxa"/>
+          </w:tcPr>
+          <w:p>
+            <w:pPr>
+              <w:jc w:val="center"/>
+            </w:pPr>
+            <w:r>
+              <w:t>1</w:t>
+            </w:r>
+          </w:p>
+        </w:tc>
+        <w:tc>
+          <w:tcPr>
+            <w:tcW w:w="1416" w:type="dxa"/>
+          </w:tcPr>
+          <w:p>
+            <w:pPr>
+              <w:jc w:val="center"/>
+            </w:pPr>
+            <w:r>
+              <w:t>3</w:t>
+            </w:r>
+          </w:p>
+        </w:tc>
+        <w:tc>
+          <w:tcPr>
+            <w:tcW w:w="1416" w:type="dxa"/>
+          </w:tcPr>
+          <w:p>
+            <w:pPr>
+              <w:jc w:val="center"/>
+            </w:pPr>
+            <w:r>
+              <w:rPr>
+                <w:noProof/>
+                <w:lang w:eastAsia="pt-BR"/>
+              </w:rPr>
+              <mc:AlternateContent>
+                <mc:Choice Requires="wps">
+                  <w:drawing>
+                    <wp:anchor distT="0" distB="0" distL="114300" distR="114300" simplePos="0" relativeHeight="251666432" behindDoc="0" locked="0" layoutInCell="1" allowOverlap="1">
+                      <wp:simplePos x="0" y="0"/>
+                      <wp:positionH relativeFrom="column">
+                        <wp:posOffset>285750</wp:posOffset>
+                      </wp:positionH>
+                      <wp:positionV relativeFrom="paragraph">
+                        <wp:posOffset>17145</wp:posOffset>
+                      </wp:positionV>
+                      <wp:extent cx="209550" cy="209550"/>
+                      <wp:effectExtent l="0" t="0" r="19050" b="19050"/>
+                      <wp:wrapNone/>
+                      <wp:docPr id="2" name="Elipse 2"/>
+                      <wp:cNvGraphicFramePr/>
+                      <a:graphic xmlns:a="http://schemas.openxmlformats.org/drawingml/2006/main">
+                        <a:graphicData uri="http://schemas.microsoft.com/office/word/2010/wordprocessingShape">
+                          <wps:wsp>
+                            <wps:cNvSpPr/>
+                            <wps:spPr>
+                              <a:xfrm>
+                                <a:off x="0" y="0"/>
+                                <a:ext cx="209550" cy="209550"/>
+                              </a:xfrm>
+                              <a:prstGeom prst="ellipse">
+                                <a:avLst/>
+                              </a:prstGeom>
+                              <a:noFill/>
+                              <a:ln>
+                                <a:solidFill>
+                                  <a:srgbClr val="FF0000"/>
+                                </a:solidFill>
+                              </a:ln>
+                            </wps:spPr>
+                            <wps:style>
+                              <a:lnRef idx="2">
+                                <a:schemeClr val="accent1">
+                                  <a:shade val="50000"/>
+                                </a:schemeClr>
+                              </a:lnRef>
+                              <a:fillRef idx="1">
+                                <a:schemeClr val="accent1"/>
+                              </a:fillRef>
+                              <a:effectRef idx="0">
+                                <a:schemeClr val="accent1"/>
+                              </a:effectRef>
+                              <a:fontRef idx="minor">
+                                <a:schemeClr val="lt1"/>
+                              </a:fontRef>
+                            </wps:style>
+                            <wps:bodyPr rot="0" spcFirstLastPara="0" vertOverflow="overflow" horzOverflow="overflow" vert="horz" wrap="square" lIns="91440" tIns="45720" rIns="91440" bIns="45720" numCol="1" spcCol="0" rtlCol="0" fromWordArt="0" anchor="ctr" anchorCtr="0" forceAA="0" compatLnSpc="1">
+                              <a:prstTxWarp prst="textNoShape">
+                                <a:avLst/>
+                              </a:prstTxWarp>
+                              <a:noAutofit/>
+                            </wps:bodyPr>
+                          </wps:wsp>
+                        </a:graphicData>
+                      </a:graphic>
+                      <wp14:sizeRelH relativeFrom="margin">
+                        <wp14:pctWidth>0</wp14:pctWidth>
+                      </wp14:sizeRelH>
+                      <wp14:sizeRelV relativeFrom="margin">
+                        <wp14:pctHeight>0</wp14:pctHeight>
+                      </wp14:sizeRelV>
+                    </wp:anchor>
+                  </w:drawing>
+                </mc:Choice>
+                <mc:Fallback>
+                  <w:pict>
+                    <v:oval w14:anchorId="7ED6A5D4" id="Elipse 2" o:spid="_x0000_s1026" style="position:absolute;margin-left:22.5pt;margin-top:1.35pt;width:16.5pt;height:16.5pt;z-index:251666432;visibility:visible;mso-wrap-style:square;mso-width-percent:0;mso-height-percent:0;mso-wrap-distance-left:9pt;mso-wrap-distance-top:0;mso-wrap-distance-right:9pt;mso-wrap-distance-bottom:0;mso-position-horizontal:absolute;mso-position-horizontal-relative:text;mso-position-vertical:absolute;mso-position-vertical-relative:text;mso-width-percent:0;mso-height-percent:0;mso-width-relative:margin;mso-height-relative:margin;v-text-anchor:middle" o:gfxdata="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" filled="f" strokecolor="red" strokeweight="1pt">
+                      <v:stroke joinstyle="miter"/>
+                    </v:oval>
+                  </w:pict>
+                </mc:Fallback>
+              </mc:AlternateContent>
+            </w:r>
+            <w:r>
+              <w:t>4</w:t>
+            </w:r>
+          </w:p>
+        </w:tc>
+        <w:tc>
+          <w:tcPr>
+            <w:tcW w:w="1416" w:type="dxa"/>
+          </w:tcPr>
+          <w:p>
+            <w:pPr>
+              <w:jc w:val="center"/>
+            </w:pPr>
+            <w:r>
+              <w:t>6</w:t>
+            </w:r>
+          </w:p>
+        </w:tc>
+        <w:tc>
+          <w:tcPr>
+            <w:tcW w:w="1416" w:type="dxa"/>
+          </w:tcPr>
+          <w:p>
+            <w:pPr>
+              <w:jc w:val="center"/>
+            </w:pPr>
+            <w:r>
+              <w:t>4</w:t>
+            </w:r>
+          </w:p>
+        </w:tc>
+      </w:tr>
+      <w:tr>
+        <w:tc>
+          <w:tcPr>
+            <w:tcW w:w="1415" w:type="dxa"/>
+          </w:tcPr>
+          <w:p>
+            <w:r>
+              <w:t>Saídas externas</w:t>
+            </w:r>
+          </w:p>
+        </w:tc>
+        <w:tc>
+          <w:tcPr>
+            <w:tcW w:w="1415" w:type="dxa"/>
+          </w:tcPr>
+          <w:p>
+            <w:pPr>
+              <w:jc w:val="center"/>
+            </w:pPr>
+            <w:r>
+              <w:t>4</w:t>
+            </w:r>
+          </w:p>
+        </w:tc>
+        <w:tc>
+          <w:tcPr>
+            <w:tcW w:w="1416" w:type="dxa"/>
+          </w:tcPr>
+          <w:p>
+            <w:pPr>
+              <w:jc w:val="center"/>
+            </w:pPr>
+            <w:r>
+              <w:t>4</w:t>
+            </w:r>
+          </w:p>
+        </w:tc>
+        <w:tc>
+          <w:tcPr>
+            <w:tcW w:w="1416" w:type="dxa"/>
+          </w:tcPr>
+          <w:p>
+            <w:pPr>
+              <w:jc w:val="center"/>
+            </w:pPr>
+            <w:r>
+              <w:rPr>
+                <w:noProof/>
+                <w:lang w:eastAsia="pt-BR"/>
+              </w:rPr>
+              <mc:AlternateContent>
+                <mc:Choice Requires="wps">
+                  <w:drawing>
+                    <wp:anchor distT="0" distB="0" distL="114300" distR="114300" simplePos="0" relativeHeight="251665408" behindDoc="0" locked="0" layoutInCell="1" allowOverlap="1" wp14:anchorId="64DCDDFB" wp14:editId="083CCCEA">
+                      <wp:simplePos x="0" y="0"/>
+                      <wp:positionH relativeFrom="column">
+                        <wp:posOffset>269240</wp:posOffset>
+                      </wp:positionH>
+                      <wp:positionV relativeFrom="paragraph">
+                        <wp:posOffset>17145</wp:posOffset>
+                      </wp:positionV>
+                      <wp:extent cx="209550" cy="200025"/>
+                      <wp:effectExtent l="0" t="0" r="19050" b="28575"/>
+                      <wp:wrapNone/>
+                      <wp:docPr id="1" name="Elipse 1"/>
+                      <wp:cNvGraphicFramePr/>
+                      <a:graphic xmlns:a="http://schemas.openxmlformats.org/drawingml/2006/main">
+                        <a:graphicData uri="http://schemas.microsoft.com/office/word/2010/wordprocessingShape">
+                          <wps:wsp>
+                            <wps:cNvSpPr/>
+                            <wps:spPr>
+                              <a:xfrm>
+                                <a:off x="0" y="0"/>
+                                <a:ext cx="209550" cy="200025"/>
+                              </a:xfrm>
+                              <a:prstGeom prst="ellipse">
+                                <a:avLst/>
+                              </a:prstGeom>
+                              <a:noFill/>
+                              <a:ln>
+                                <a:solidFill>
+                                  <a:srgbClr val="FF0000"/>
+                                </a:solidFill>
+                              </a:ln>
+                            </wps:spPr>
+                            <wps:style>
+                              <a:lnRef idx="2">
+                                <a:schemeClr val="accent6"/>
+                              </a:lnRef>
+                              <a:fillRef idx="1">
+                                <a:schemeClr val="lt1"/>
+                              </a:fillRef>
+                              <a:effectRef idx="0">
+                                <a:schemeClr val="accent6"/>
+                              </a:effectRef>
+                              <a:fontRef idx="minor">
+                                <a:schemeClr val="dk1"/>
+                              </a:fontRef>
+                            </wps:style>
+                            <wps:bodyPr rot="0" spcFirstLastPara="0" vertOverflow="overflow" horzOverflow="overflow" vert="horz" wrap="square" lIns="91440" tIns="45720" rIns="91440" bIns="45720" numCol="1" spcCol="0" rtlCol="0" fromWordArt="0" anchor="ctr" anchorCtr="0" forceAA="0" compatLnSpc="1">
+                              <a:prstTxWarp prst="textNoShape">
+                                <a:avLst/>
+                              </a:prstTxWarp>
+                              <a:noAutofit/>
+                            </wps:bodyPr>
+                          </wps:wsp>
+                        </a:graphicData>
+                      </a:graphic>
+                      <wp14:sizeRelH relativeFrom="margin">
+                        <wp14:pctWidth>0</wp14:pctWidth>
+                      </wp14:sizeRelH>
+                      <wp14:sizeRelV relativeFrom="margin">
+                        <wp14:pctHeight>0</wp14:pctHeight>
+                      </wp14:sizeRelV>
+                    </wp:anchor>
+                  </w:drawing>
+                </mc:Choice>
+                <mc:Fallback>
+                  <w:pict>
+                    <v:oval w14:anchorId="177C730F" id="Elipse 1" o:spid="_x0000_s1026" style="position:absolute;margin-left:21.2pt;margin-top:1.35pt;width:16.5pt;height:15.75pt;z-index:251665408;visibility:visible;mso-wrap-style:square;mso-width-percent:0;mso-height-percent:0;mso-wrap-distance-left:9pt;mso-wrap-distance-top:0;mso-wrap-distance-right:9pt;mso-wrap-distance-bottom:0;mso-position-horizontal:absolute;mso-position-horizontal-relative:text;mso-position-vertical:absolute;mso-position-vertical-relative:text;mso-width-percent:0;mso-height-percent:0;mso-width-relative:margin;mso-height-relative:margin;v-text-anchor:middle" o:gfxdata="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" filled="f" strokecolor="red" strokeweight="1pt">
+                      <v:stroke joinstyle="miter"/>
+                    </v:oval>
+                  </w:pict>
+                </mc:Fallback>
+              </mc:AlternateContent>
+            </w:r>
+            <w:r>
+              <w:t>5</w:t>
+            </w:r>
+          </w:p>
+        </w:tc>
+        <w:tc>
+          <w:tcPr>
+            <w:tcW w:w="1416" w:type="dxa"/>
+          </w:tcPr>
+          <w:p>
+            <w:pPr>
+              <w:jc w:val="center"/>
+            </w:pPr>
+            <w:r>
+              <w:t>7</w:t>
+            </w:r>
+          </w:p>
+        </w:tc>
+        <w:tc>
+          <w:tcPr>
+            <w:tcW w:w="1416" w:type="dxa"/>
+          </w:tcPr>
+          <w:p>
+            <w:pPr>
+              <w:jc w:val="center"/>
+            </w:pPr>
+            <w:r>
+              <w:t>20</w:t>
+            </w:r>
+          </w:p>
+        </w:tc>
+      </w:tr>
+      <w:tr>
+        <w:tc>
+          <w:tcPr>
+            <w:tcW w:w="1415" w:type="dxa"/>
+          </w:tcPr>
+          <w:p>
+            <w:r>
+              <w:t>Consultas externas</w:t>
+            </w:r>
+          </w:p>
+        </w:tc>
+        <w:tc>
+          <w:tcPr>
+            <w:tcW w:w="1415" w:type="dxa"/>
+          </w:tcPr>
+          <w:p>
+            <w:pPr>
+              <w:jc w:val="center"/>
+            </w:pPr>
+            <w:r>
+              <w:t>0</w:t>
+            </w:r>
+          </w:p>
+        </w:tc>
+        <w:tc>
+          <w:tcPr>
+            <w:tcW w:w="1416" w:type="dxa"/>
+          </w:tcPr>
+          <w:p>
+            <w:pPr>
+              <w:jc w:val="center"/>
+            </w:pPr>
+            <w:r>
+              <w:t>3</w:t>
+            </w:r>
+          </w:p>
+        </w:tc>
+        <w:tc>
+          <w:tcPr>
+            <w:tcW w:w="1416" w:type="dxa"/>
+          </w:tcPr>
+          <w:p>
+            <w:pPr>
+              <w:jc w:val="center"/>
+            </w:pPr>
+            <w:r>
+              <w:t>4</w:t>
+            </w:r>
+          </w:p>
+        </w:tc>
+        <w:tc>
+          <w:tcPr>
+            <w:tcW w:w="1416" w:type="dxa"/>
+          </w:tcPr>
+          <w:p>
+            <w:pPr>
+              <w:jc w:val="center"/>
+            </w:pPr>
+            <w:r>
+              <w:t>6</w:t>
+            </w:r>
+          </w:p>
+        </w:tc>
+        <w:tc>
+          <w:tcPr>
+            <w:tcW w:w="1416" w:type="dxa"/>
+          </w:tcPr>
+          <w:p/>
+        </w:tc>
+      </w:tr>
+      <w:tr>
+        <w:tc>
+          <w:tcPr>
+            <w:tcW w:w="1415" w:type="dxa"/>
+          </w:tcPr>
+          <w:p>
+            <w:r>
+              <w:t>Arquivos Lógicos Internos</w:t>
+            </w:r>
+          </w:p>
+        </w:tc>
+        <w:tc>
+          <w:tcPr>
+            <w:tcW w:w="1415" w:type="dxa"/>
+          </w:tcPr>
+          <w:p>
+            <w:pPr>
+              <w:jc w:val="center"/>
+            </w:pPr>
+            <w:r>
+              <w:t>0</w:t>
+            </w:r>
+          </w:p>
+        </w:tc>
+        <w:tc>
+          <w:tcPr>
+            <w:tcW w:w="1416" w:type="dxa"/>
+          </w:tcPr>
+          <w:p>
+            <w:pPr>
+              <w:jc w:val="center"/>
+            </w:pPr>
+            <w:r>
+              <w:t>7</w:t>
+            </w:r>
+          </w:p>
+        </w:tc>
+        <w:tc>
+          <w:tcPr>
+            <w:tcW w:w="1416" w:type="dxa"/>
+          </w:tcPr>
+          <w:p>
+            <w:pPr>
+              <w:jc w:val="center"/>
+            </w:pPr>
+            <w:r>
+              <w:t>10</w:t>
+            </w:r>
+          </w:p>
+        </w:tc>
+        <w:tc>
+          <w:tcPr>
+            <w:tcW w:w="1416" w:type="dxa"/>
+          </w:tcPr>
+          <w:p>
+            <w:pPr>
+              <w:jc w:val="center"/>
+            </w:pPr>
+            <w:r>
+              <w:t>15</w:t>
+            </w:r>
+          </w:p>
+        </w:tc>
+        <w:tc>
+          <w:tcPr>
+            <w:tcW w:w="1416" w:type="dxa"/>
+          </w:tcPr>
+          <w:p/>
+        </w:tc>
+      </w:tr>
+      <w:tr>
+        <w:tc>
+          <w:tcPr>
+            <w:tcW w:w="1415" w:type="dxa"/>
+          </w:tcPr>
+          <w:p>
+            <w:r>
+              <w:t>Arquivos Externo Internos</w:t>
+            </w:r>
+          </w:p>
+        </w:tc>
+        <w:tc>
+          <w:tcPr>
+            <w:tcW w:w="1415" w:type="dxa"/>
+          </w:tcPr>
+          <w:p>
+            <w:pPr>
+              <w:jc w:val="center"/>
+            </w:pPr>
+            <w:r>
+              <w:t>0</w:t>
+            </w:r>
+          </w:p>
+        </w:tc>
+        <w:tc>
+          <w:tcPr>
+            <w:tcW w:w="1416" w:type="dxa"/>
+          </w:tcPr>
+          <w:p>
+            <w:pPr>
+              <w:jc w:val="center"/>
+            </w:pPr>
+            <w:r>
+              <w:t>5</w:t>
+            </w:r>
+          </w:p>
+        </w:tc>
+        <w:tc>
+          <w:tcPr>
+            <w:tcW w:w="1416" w:type="dxa"/>
+          </w:tcPr>
+          <w:p>
+            <w:pPr>
+              <w:jc w:val="center"/>
+            </w:pPr>
+            <w:r>
+              <w:t>7</w:t>
+            </w:r>
+          </w:p>
+        </w:tc>
+        <w:tc>
+          <w:tcPr>
+            <w:tcW w:w="1416" w:type="dxa"/>
+          </w:tcPr>
+          <w:p>
+            <w:pPr>
+              <w:jc w:val="center"/>
+            </w:pPr>
+            <w:r>
+              <w:t>10</w:t>
+            </w:r>
+          </w:p>
+        </w:tc>
+        <w:tc>
+          <w:tcPr>
+            <w:tcW w:w="1416" w:type="dxa"/>
+          </w:tcPr>
+          <w:p/>
+        </w:tc>
+      </w:tr>
+      <w:tr>
+        <w:tc>
+          <w:tcPr>
+            <w:tcW w:w="8494" w:type="dxa"/>
+            <w:gridSpan w:val="6"/>
+          </w:tcPr>
+          <w:p>
+            <w:r>
+              <w:t>TOTAL</w:t>
+            </w:r>
+            <w:r>
+              <w:t xml:space="preserve">                                                                                   </w:t>
+            </w:r>
+            <w:r>
+              <w:t xml:space="preserve">                              24</w:t>
+            </w:r>
+          </w:p>
+        </w:tc>
+      </w:tr>
+    </w:tbl>
+    <w:p/>
+    <w:p/>
+    <w:p>
+      <w:r>
+        <w:t xml:space="preserve">Fator de ajuste </w:t>
+      </w:r>
+    </w:p>
+    <w:tbl>
+      <w:tblPr>
+        <w:tblStyle w:val="Tabelacomgrade"/>
+        <w:tblW w:w="0" w:type="auto"/>
+        <w:tblLook w:val="04A0" w:firstRow="1" w:lastRow="0" w:firstColumn="1" w:lastColumn="0" w:noHBand="0" w:noVBand="1"/>
+      </w:tblPr>
+      <w:tblGrid>
+        <w:gridCol w:w="7366"/>
+        <w:gridCol w:w="1128"/>
+      </w:tblGrid>
+      <w:tr>
+        <w:tc>
+          <w:tcPr>
+            <w:tcW w:w="7366" w:type="dxa"/>
+          </w:tcPr>
+          <w:p>
+            <w:r>
+              <w:t>Perguntas</w:t>
+            </w:r>
+          </w:p>
+        </w:tc>
+        <w:tc>
+          <w:tcPr>
+            <w:tcW w:w="1128" w:type="dxa"/>
+          </w:tcPr>
+          <w:p>
+            <w:r>
+              <w:t>Repostas</w:t>
+            </w:r>
+          </w:p>
+        </w:tc>
+      </w:tr>
+      <w:tr>
+        <w:tc>
+          <w:tcPr>
+            <w:tcW w:w="7366" w:type="dxa"/>
+          </w:tcPr>
+          <w:p>
+            <w:pPr>
+              <w:pStyle w:val="SemEspaamento"/>
+              <w:numPr>
+                <w:ilvl w:val="0"/>
+                <w:numId w:val="1"/>
+              </w:numPr>
+            </w:pPr>
+            <w:r>
+              <w:t xml:space="preserve">O sistema requer salvamento e recuperação confiáveis </w:t>
+            </w:r>
+          </w:p>
+        </w:tc>
+        <w:tc>
+          <w:tcPr>
+            <w:tcW w:w="1128" w:type="dxa"/>
+          </w:tcPr>
+          <w:p>
+            <w:pPr>
+              <w:jc w:val="center"/>
+            </w:pPr>
+            <w:r>
+              <w:t>0</w:t>
+            </w:r>
+          </w:p>
+        </w:tc>
+      </w:tr>
+      <w:tr>
+        <w:tc>
+          <w:tcPr>
+            <w:tcW w:w="7366" w:type="dxa"/>
+          </w:tcPr>
+          <w:p>
+            <w:pPr>
+              <w:pStyle w:val="SemEspaamento"/>
+              <w:numPr>
+                <w:ilvl w:val="0"/>
+                <w:numId w:val="1"/>
+              </w:numPr>
+            </w:pPr>
+            <w:r>
+              <w:t xml:space="preserve">O sistema requer salvamento e recuperação confiáveis </w:t>
+            </w:r>
+          </w:p>
+        </w:tc>
+        <w:tc>
+          <w:tcPr>
+            <w:tcW w:w="1128" w:type="dxa"/>
+          </w:tcPr>
+          <w:p>
+            <w:pPr>
+              <w:jc w:val="center"/>
+            </w:pPr>
+            <w:r>
+              <w:t>0</w:t>
+            </w:r>
+          </w:p>
+        </w:tc>
+      </w:tr>
+      <w:tr>
+        <w:tc>
+          <w:tcPr>
+            <w:tcW w:w="7366" w:type="dxa"/>
+          </w:tcPr>
+          <w:p>
+            <w:pPr>
+              <w:pStyle w:val="SemEspaamento"/>
+              <w:numPr>
+                <w:ilvl w:val="0"/>
+                <w:numId w:val="1"/>
+              </w:numPr>
+            </w:pPr>
+            <w:r>
+              <w:t>São necessários comunicações de dados especializadas</w:t>
+            </w:r>
+          </w:p>
+        </w:tc>
+        <w:tc>
+          <w:tcPr>
+            <w:tcW w:w="1128" w:type="dxa"/>
+          </w:tcPr>
+          <w:p>
+            <w:pPr>
+              <w:jc w:val="center"/>
+            </w:pPr>
+            <w:r>
+              <w:t>0</w:t>
+            </w:r>
+          </w:p>
+        </w:tc>
+      </w:tr>
+      <w:tr>
+        <w:tc>
+          <w:tcPr>
+            <w:tcW w:w="7366" w:type="dxa"/>
+          </w:tcPr>
+          <w:p>
+            <w:pPr>
+              <w:pStyle w:val="SemEspaamento"/>
+              <w:numPr>
+                <w:ilvl w:val="0"/>
+                <w:numId w:val="1"/>
+              </w:numPr>
+            </w:pPr>
+            <w:r>
+              <w:t>Há funções de processamento distribuído</w:t>
+            </w:r>
+          </w:p>
+        </w:tc>
+        <w:tc>
+          <w:tcPr>
+            <w:tcW w:w="1128" w:type="dxa"/>
+          </w:tcPr>
+          <w:p>
+            <w:pPr>
+              <w:jc w:val="center"/>
+            </w:pPr>
+            <w:r>
+              <w:t>0</w:t>
+            </w:r>
+          </w:p>
+        </w:tc>
+      </w:tr>
+      <w:tr>
+        <w:tc>
+          <w:tcPr>
+            <w:tcW w:w="7366" w:type="dxa"/>
+          </w:tcPr>
+          <w:p>
+            <w:pPr>
+              <w:pStyle w:val="SemEspaamento"/>
+              <w:numPr>
+                <w:ilvl w:val="0"/>
+                <w:numId w:val="1"/>
+              </w:numPr>
+            </w:pPr>
+            <w:r>
+              <w:t>O sistema rodara em ambiente operacional existente e intensamente utilizado</w:t>
+            </w:r>
+          </w:p>
+        </w:tc>
+        <w:tc>
+          <w:tcPr>
+            <w:tcW w:w="1128" w:type="dxa"/>
+          </w:tcPr>
+          <w:p>
+            <w:pPr>
+              <w:jc w:val="center"/>
+            </w:pPr>
+            <w:r>
+              <w:t>3</w:t>
+            </w:r>
+          </w:p>
+        </w:tc>
+      </w:tr>
+      <w:tr>
+        <w:tc>
+          <w:tcPr>
+            <w:tcW w:w="7366" w:type="dxa"/>
+          </w:tcPr>
+          <w:p>
+            <w:pPr>
+              <w:pStyle w:val="SemEspaamento"/>
+              <w:numPr>
+                <w:ilvl w:val="0"/>
+                <w:numId w:val="1"/>
+              </w:numPr>
+            </w:pPr>
+            <w:r>
+              <w:t xml:space="preserve">O desempenho é </w:t>
+            </w:r>
+            <w:r>
+              <w:t>critico</w:t>
+            </w:r>
+          </w:p>
+        </w:tc>
+        <w:tc>
+          <w:tcPr>
+            <w:tcW w:w="1128" w:type="dxa"/>
+          </w:tcPr>
+          <w:p>
+            <w:pPr>
+              <w:jc w:val="center"/>
+            </w:pPr>
+            <w:r>
+              <w:t>0</w:t>
+            </w:r>
+          </w:p>
+        </w:tc>
+      </w:tr>
+      <w:tr>
+        <w:tc>
+          <w:tcPr>
+            <w:tcW w:w="7366" w:type="dxa"/>
+          </w:tcPr>
+          <w:p>
+            <w:pPr>
+              <w:pStyle w:val="SemEspaamento"/>
+              <w:numPr>
+                <w:ilvl w:val="0"/>
+                <w:numId w:val="1"/>
+              </w:numPr>
+            </w:pPr>
+            <w:r>
+              <w:t>O sistema requer entrada de dados online</w:t>
+            </w:r>
+          </w:p>
+        </w:tc>
+        <w:tc>
+          <w:tcPr>
+            <w:tcW w:w="1128" w:type="dxa"/>
+          </w:tcPr>
+          <w:p>
+            <w:pPr>
+              <w:jc w:val="center"/>
+            </w:pPr>
+            <w:r>
+              <w:t>0</w:t>
+            </w:r>
+          </w:p>
+        </w:tc>
+      </w:tr>
+      <w:tr>
+        <w:tc>
+          <w:tcPr>
+            <w:tcW w:w="7366" w:type="dxa"/>
+          </w:tcPr>
+          <w:p>
+            <w:pPr>
+              <w:pStyle w:val="SemEspaamento"/>
+              <w:numPr>
+                <w:ilvl w:val="0"/>
+                <w:numId w:val="1"/>
+              </w:numPr>
+            </w:pPr>
+            <w:r>
+              <w:t>A entrada de dos online requer múltiplas telas ou operações</w:t>
+            </w:r>
+          </w:p>
+        </w:tc>
+        <w:tc>
+          <w:tcPr>
+            <w:tcW w:w="1128" w:type="dxa"/>
+          </w:tcPr>
+          <w:p>
+            <w:pPr>
+              <w:jc w:val="center"/>
+            </w:pPr>
+            <w:r>
+              <w:t>0</w:t>
+            </w:r>
+          </w:p>
+        </w:tc>
+      </w:tr>
+      <w:tr>
+        <w:tc>
+          <w:tcPr>
+            <w:tcW w:w="7366" w:type="dxa"/>
+          </w:tcPr>
+          <w:p>
+            <w:pPr>
+              <w:pStyle w:val="SemEspaamento"/>
+              <w:numPr>
+                <w:ilvl w:val="0"/>
+                <w:numId w:val="1"/>
+              </w:numPr>
+            </w:pPr>
+            <w:r>
+              <w:t>Os arquivos lógicos internos são atualizados online</w:t>
+            </w:r>
+          </w:p>
+        </w:tc>
+        <w:tc>
+          <w:tcPr>
+            <w:tcW w:w="1128" w:type="dxa"/>
+          </w:tcPr>
+          <w:p>
+            <w:pPr>
+              <w:jc w:val="center"/>
+            </w:pPr>
+            <w:r>
+              <w:t>0</w:t>
+            </w:r>
+          </w:p>
+        </w:tc>
+      </w:tr>
+      <w:tr>
+        <w:tc>
+          <w:tcPr>
+            <w:tcW w:w="7366" w:type="dxa"/>
+          </w:tcPr>
+          <w:p>
+            <w:pPr>
+              <w:pStyle w:val="SemEspaamento"/>
+              <w:numPr>
+                <w:ilvl w:val="0"/>
+                <w:numId w:val="1"/>
+              </w:numPr>
+            </w:pPr>
+            <w:r>
+              <w:t>As entradas, saída e consultas são complexas</w:t>
+            </w:r>
+          </w:p>
+        </w:tc>
+        <w:tc>
+          <w:tcPr>
+            <w:tcW w:w="1128" w:type="dxa"/>
+          </w:tcPr>
+          <w:p>
+            <w:pPr>
+              <w:jc w:val="center"/>
+            </w:pPr>
+            <w:r>
+              <w:t>0</w:t>
+            </w:r>
+          </w:p>
+        </w:tc>
+      </w:tr>
+      <w:tr>
+        <w:tc>
+          <w:tcPr>
+            <w:tcW w:w="7366" w:type="dxa"/>
+          </w:tcPr>
+          <w:p>
+            <w:pPr>
+              <w:pStyle w:val="SemEspaamento"/>
+              <w:numPr>
+                <w:ilvl w:val="0"/>
+                <w:numId w:val="1"/>
+              </w:numPr>
+            </w:pPr>
+            <w:r>
+              <w:t>O processamento interno é complexo</w:t>
+            </w:r>
+          </w:p>
+        </w:tc>
+        <w:tc>
+          <w:tcPr>
+            <w:tcW w:w="1128" w:type="dxa"/>
+          </w:tcPr>
+          <w:p>
+            <w:pPr>
+              <w:jc w:val="center"/>
+            </w:pPr>
+            <w:r>
+              <w:t>4</w:t>
+            </w:r>
+          </w:p>
+        </w:tc>
+      </w:tr>
+      <w:tr>
+        <w:tc>
+          <w:tcPr>
+            <w:tcW w:w="7366" w:type="dxa"/>
+          </w:tcPr>
+          <w:p>
+            <w:pPr>
+              <w:pStyle w:val="SemEspaamento"/>
+              <w:numPr>
+                <w:ilvl w:val="0"/>
+                <w:numId w:val="1"/>
+              </w:numPr>
+            </w:pPr>
+            <w:r>
+              <w:t>O código é projetado para ser reutilizável</w:t>
+            </w:r>
+          </w:p>
+        </w:tc>
+        <w:tc>
+          <w:tcPr>
+            <w:tcW w:w="1128" w:type="dxa"/>
+          </w:tcPr>
+          <w:p>
+            <w:pPr>
+              <w:jc w:val="center"/>
+            </w:pPr>
+            <w:r>
+              <w:t>4</w:t>
+            </w:r>
+          </w:p>
+        </w:tc>
+      </w:tr>
+      <w:tr>
+        <w:tc>
+          <w:tcPr>
+            <w:tcW w:w="7366" w:type="dxa"/>
+          </w:tcPr>
+          <w:p>
+            <w:pPr>
+              <w:pStyle w:val="SemEspaamento"/>
+              <w:numPr>
+                <w:ilvl w:val="0"/>
+                <w:numId w:val="1"/>
+              </w:numPr>
+            </w:pPr>
+            <w:r>
+              <w:t>A instalação está incluída no projeto</w:t>
+            </w:r>
+          </w:p>
+        </w:tc>
+        <w:tc>
+          <w:tcPr>
+            <w:tcW w:w="1128" w:type="dxa"/>
+          </w:tcPr>
+          <w:p>
+            <w:pPr>
+              <w:jc w:val="center"/>
+            </w:pPr>
+            <w:r>
+              <w:t>4</w:t>
+            </w:r>
+          </w:p>
+        </w:tc>
+      </w:tr>
+      <w:tr>
+        <w:tc>
+          <w:tcPr>
+            <w:tcW w:w="7366" w:type="dxa"/>
+          </w:tcPr>
+          <w:p>
+            <w:pPr>
+              <w:pStyle w:val="SemEspaamento"/>
+              <w:numPr>
+                <w:ilvl w:val="0"/>
+                <w:numId w:val="1"/>
+              </w:numPr>
+            </w:pPr>
+            <w:r>
+              <w:t>O sistema é projetado para múltiplas instalações em diferentes organizações</w:t>
+            </w:r>
+          </w:p>
+        </w:tc>
+        <w:tc>
+          <w:tcPr>
+            <w:tcW w:w="1128" w:type="dxa"/>
+          </w:tcPr>
+          <w:p>
+            <w:pPr>
+              <w:jc w:val="center"/>
+            </w:pPr>
+            <w:r>
+              <w:t>2</w:t>
+            </w:r>
+          </w:p>
+        </w:tc>
+      </w:tr>
+    </w:tbl>
+    <w:p/>
+    <w:p/>
+    <w:p>
+      <w:pPr>
+        <w:jc w:val="both"/>
+      </w:pPr>
+      <w:r>
+        <w:t>Calculo do ponto de função</w:t>
+      </w:r>
+    </w:p>
+    <w:p>
+      <w:pPr>
+        <w:jc w:val="both"/>
+        <w:rPr>
+          <w:color w:val="00B050"/>
+        </w:rPr>
+      </w:pPr>
+      <w:r>
+        <w:t xml:space="preserve">FP = 24 * [0,65 + 0,01 * (17)] = </w:t>
+      </w:r>
+      <w:r>
+        <w:rPr>
+          <w:color w:val="00B050"/>
+        </w:rPr>
+        <w:t>19,6</w:t>
+      </w:r>
+    </w:p>
+    <w:p>
+      <w:pPr>
+        <w:jc w:val="both"/>
+      </w:pPr>
+    </w:p>
+    <w:p>
+      <w:pPr>
+        <w:jc w:val="both"/>
+      </w:pPr>
+    </w:p>
+    <w:p>
+      <w:pPr>
+        <w:jc w:val="both"/>
+      </w:pPr>
+      <w:r>
+        <w:lastRenderedPageBreak/>
+        <w:t xml:space="preserve">Esforço, custo e prazo </w:t>
+      </w:r>
+    </w:p>
+    <w:tbl>
+      <w:tblPr>
+        <w:tblStyle w:val="Tabelacomgrade"/>
+        <w:tblW w:w="0" w:type="auto"/>
+        <w:tblLook w:val="04A0" w:firstRow="1" w:lastRow="0" w:firstColumn="1" w:lastColumn="0" w:noHBand="0" w:noVBand="1"/>
+      </w:tblPr>
+      <w:tblGrid>
+        <w:gridCol w:w="4247"/>
+        <w:gridCol w:w="4247"/>
+      </w:tblGrid>
+      <w:tr>
+        <w:tc>
+          <w:tcPr>
+            <w:tcW w:w="4247" w:type="dxa"/>
+          </w:tcPr>
+          <w:p>
+            <w:pPr>
+              <w:jc w:val="both"/>
+            </w:pPr>
+            <w:r>
+              <w:t>Esforço</w:t>
+            </w:r>
+          </w:p>
+        </w:tc>
+        <w:tc>
+          <w:tcPr>
+            <w:tcW w:w="4247" w:type="dxa"/>
+          </w:tcPr>
+          <w:p>
+            <w:pPr>
+              <w:jc w:val="both"/>
+            </w:pPr>
+            <w:r>
+              <w:t>10 PF/Mês</w:t>
+            </w:r>
+          </w:p>
+        </w:tc>
+      </w:tr>
+      <w:tr>
+        <w:tc>
+          <w:tcPr>
+            <w:tcW w:w="4247" w:type="dxa"/>
+          </w:tcPr>
+          <w:p>
+            <w:pPr>
+              <w:jc w:val="both"/>
+            </w:pPr>
+            <w:r>
+              <w:t>Prazo</w:t>
+            </w:r>
+          </w:p>
+        </w:tc>
+        <w:tc>
+          <w:tcPr>
+            <w:tcW w:w="4247" w:type="dxa"/>
+          </w:tcPr>
+          <w:p>
+            <w:pPr>
+              <w:jc w:val="both"/>
+            </w:pPr>
+            <w:r>
+              <w:t>2 meses</w:t>
+            </w:r>
+          </w:p>
+        </w:tc>
+      </w:tr>
+      <w:tr>
+        <w:tc>
+          <w:tcPr>
+            <w:tcW w:w="4247" w:type="dxa"/>
+          </w:tcPr>
+          <w:p>
+            <w:pPr>
+              <w:jc w:val="both"/>
+            </w:pPr>
+            <w:r>
+              <w:t>Custo</w:t>
+            </w:r>
+          </w:p>
+        </w:tc>
+        <w:tc>
+          <w:tcPr>
+            <w:tcW w:w="4247" w:type="dxa"/>
+          </w:tcPr>
+          <w:p>
+            <w:pPr>
+              <w:jc w:val="both"/>
+            </w:pPr>
+            <w:r>
+              <w:t>9,366</w:t>
+            </w:r>
+          </w:p>
+        </w:tc>
+      </w:tr>
+    </w:tbl>
+    <w:p>
+      <w:pPr>
+        <w:jc w:val="both"/>
+      </w:pPr>
+    </w:p>
+    <w:p>
+      <w:pPr>
+        <w:jc w:val="both"/>
+      </w:pPr>
+      <w:r>
+        <w:t>Custo com base no salário do analista de sistema pela revista exame (média de 4.683,65</w:t>
+      </w:r>
+    </w:p>
+    <w:p>
       <w:bookmarkStart w:id="0" w:name="_GoBack"/>
       <w:bookmarkEnd w:id="0"/>
     </w:p>
     <w:p>
       <w:r>
+        <w:t xml:space="preserve">Lista de Riscos </w:t>
+      </w:r>
+    </w:p>
+    <w:p>
+      <w:r>
+        <w:t>ID – LR1</w:t>
+      </w:r>
+    </w:p>
+    <w:p>
+      <w:r>
+        <w:t>Descrição: A média da instituição</w:t>
+      </w:r>
+      <w:r>
+        <w:t xml:space="preserve"> </w:t>
+      </w:r>
+      <w:r>
+        <w:t xml:space="preserve">educacional </w:t>
+      </w:r>
+      <w:r>
+        <w:t>não for mais 6</w:t>
+      </w:r>
+      <w:r>
+        <w:t>.</w:t>
+      </w:r>
+    </w:p>
+    <w:p>
+      <w:r>
+        <w:t>ID – LR2</w:t>
+      </w:r>
+    </w:p>
+    <w:p>
+      <w:r>
+        <w:t>Descrição:</w:t>
+      </w:r>
+      <w:r>
+        <w:t xml:space="preserve"> O professor passar a ter mais de 2 notas por aluno</w:t>
+      </w:r>
+      <w:r>
+        <w:t>.</w:t>
+      </w:r>
+    </w:p>
+    <w:p>
+      <w:r>
+        <w:t>ID – LR3</w:t>
+      </w:r>
+    </w:p>
+    <w:p>
+      <w:r>
+        <w:t>Descrição: O</w:t>
+      </w:r>
+      <w:r>
+        <w:t xml:space="preserve"> professor calcular a média por outros cálculos matemáticos</w:t>
+      </w:r>
+      <w:r>
+        <w:t>.</w:t>
+      </w:r>
+    </w:p>
+    <w:p>
+      <w:r>
+        <w:t>Formulário de informação de risco</w:t>
+      </w:r>
+    </w:p>
+    <w:p>
+      <w:r>
+        <w:t>ID – LR1</w:t>
+      </w:r>
+    </w:p>
+    <w:p>
+      <w:r>
+        <w:t>Data – 11/05/2016</w:t>
+      </w:r>
+    </w:p>
+    <w:p>
+      <w:r>
+        <w:t>Probabilidade -  40%</w:t>
+      </w:r>
+    </w:p>
+    <w:p>
+      <w:r>
+        <w:t>Impacto – Média</w:t>
+      </w:r>
+    </w:p>
+    <w:p>
+      <w:r>
+        <w:t>Descrição - A média da instituição</w:t>
+      </w:r>
+      <w:r>
+        <w:t xml:space="preserve"> </w:t>
+      </w:r>
+      <w:r>
+        <w:t xml:space="preserve">educacional </w:t>
+      </w:r>
+      <w:r>
+        <w:t>não for mais 6</w:t>
+      </w:r>
+      <w:r>
+        <w:t>.</w:t>
+      </w:r>
+    </w:p>
+    <w:p>
+      <w:r>
+        <w:t>Mitigação – O programa é flexível para alterações</w:t>
+      </w:r>
+    </w:p>
+    <w:p>
+      <w:r>
+        <w:t xml:space="preserve">Plano de contingencia – Alteração direta no programa </w:t>
+      </w:r>
+    </w:p>
+    <w:p>
+      <w:r>
         <w:t xml:space="preserve">Status – </w:t>
       </w:r>
       <w:r>
@@ -463,15 +2439,15 @@
     </w:p>
     <w:p>
       <w:r>
+        <w:t xml:space="preserve">Status – </w:t>
+      </w:r>
+      <w:r>
+        <w:t>Controlado</w:t>
+      </w:r>
+    </w:p>
+    <w:p>
+      <w:r>
         <w:lastRenderedPageBreak/>
-        <w:t xml:space="preserve">Status – </w:t>
-      </w:r>
-      <w:r>
-        <w:t>Controlado</w:t>
-      </w:r>
-    </w:p>
-    <w:p>
-      <w:r>
         <w:t>Autor – Lorena Zambaldi</w:t>
       </w:r>
     </w:p>
@@ -545,6 +2521,103 @@
     </w:sectPr>
   </w:body>
 </w:document>
+</file>
+
+<file path=word/numbering.xml><?xml version="1.0" encoding="utf-8"?>
+<w:numbering xmlns:wpc="http://schemas.microsoft.com/office/word/2010/wordprocessingCanvas" xmlns:mc="http://schemas.openxmlformats.org/markup-compatibility/2006" xmlns:o="urn:schemas-microsoft-com:office:office" xmlns:r="http://schemas.openxmlformats.org/officeDocument/2006/relationships" xmlns:m="http://schemas.openxmlformats.org/officeDocument/2006/math" xmlns:v="urn:schemas-microsoft-com:vml" xmlns:wp14="http://schemas.microsoft.com/office/word/2010/wordprocessingDrawing" xmlns:wp="http://schemas.openxmlformats.org/drawingml/2006/wordprocessingDrawing" xmlns:w10="urn:schemas-microsoft-com:office:word" xmlns:w="http://schemas.openxmlformats.org/wordprocessingml/2006/main" xmlns:w14="http://schemas.microsoft.com/office/word/2010/wordml" xmlns:w15="http://schemas.microsoft.com/office/word/2012/wordml" xmlns:wpg="http://schemas.microsoft.com/office/word/2010/wordprocessingGroup" xmlns:wpi="http://schemas.microsoft.com/office/word/2010/wordprocessingInk" xmlns:wne="http://schemas.microsoft.com/office/word/2006/wordml" xmlns:wps="http://schemas.microsoft.com/office/word/2010/wordprocessingShape" mc:Ignorable="w14 w15 wp14">
+  <w:abstractNum w:abstractNumId="0">
+    <w:nsid w:val="1DE17FFD"/>
+    <w:multiLevelType w:val="hybridMultilevel"/>
+    <w:tmpl w:val="B2E0E8D4"/>
+    <w:lvl w:ilvl="0" w:tplc="46F0B24C">
+      <w:start w:val="1"/>
+      <w:numFmt w:val="decimal"/>
+      <w:lvlText w:val="%1-"/>
+      <w:lvlJc w:val="left"/>
+      <w:pPr>
+        <w:ind w:left="720" w:hanging="360"/>
+      </w:pPr>
+      <w:rPr>
+        <w:rFonts w:hint="default"/>
+      </w:rPr>
+    </w:lvl>
+    <w:lvl w:ilvl="1" w:tplc="04160019" w:tentative="1">
+      <w:start w:val="1"/>
+      <w:numFmt w:val="lowerLetter"/>
+      <w:lvlText w:val="%2."/>
+      <w:lvlJc w:val="left"/>
+      <w:pPr>
+        <w:ind w:left="1440" w:hanging="360"/>
+      </w:pPr>
+    </w:lvl>
+    <w:lvl w:ilvl="2" w:tplc="0416001B" w:tentative="1">
+      <w:start w:val="1"/>
+      <w:numFmt w:val="lowerRoman"/>
+      <w:lvlText w:val="%3."/>
+      <w:lvlJc w:val="right"/>
+      <w:pPr>
+        <w:ind w:left="2160" w:hanging="180"/>
+      </w:pPr>
+    </w:lvl>
+    <w:lvl w:ilvl="3" w:tplc="0416000F" w:tentative="1">
+      <w:start w:val="1"/>
+      <w:numFmt w:val="decimal"/>
+      <w:lvlText w:val="%4."/>
+      <w:lvlJc w:val="left"/>
+      <w:pPr>
+        <w:ind w:left="2880" w:hanging="360"/>
+      </w:pPr>
+    </w:lvl>
+    <w:lvl w:ilvl="4" w:tplc="04160019" w:tentative="1">
+      <w:start w:val="1"/>
+      <w:numFmt w:val="lowerLetter"/>
+      <w:lvlText w:val="%5."/>
+      <w:lvlJc w:val="left"/>
+      <w:pPr>
+        <w:ind w:left="3600" w:hanging="360"/>
+      </w:pPr>
+    </w:lvl>
+    <w:lvl w:ilvl="5" w:tplc="0416001B" w:tentative="1">
+      <w:start w:val="1"/>
+      <w:numFmt w:val="lowerRoman"/>
+      <w:lvlText w:val="%6."/>
+      <w:lvlJc w:val="right"/>
+      <w:pPr>
+        <w:ind w:left="4320" w:hanging="180"/>
+      </w:pPr>
+    </w:lvl>
+    <w:lvl w:ilvl="6" w:tplc="0416000F" w:tentative="1">
+      <w:start w:val="1"/>
+      <w:numFmt w:val="decimal"/>
+      <w:lvlText w:val="%7."/>
+      <w:lvlJc w:val="left"/>
+      <w:pPr>
+        <w:ind w:left="5040" w:hanging="360"/>
+      </w:pPr>
+    </w:lvl>
+    <w:lvl w:ilvl="7" w:tplc="04160019" w:tentative="1">
+      <w:start w:val="1"/>
+      <w:numFmt w:val="lowerLetter"/>
+      <w:lvlText w:val="%8."/>
+      <w:lvlJc w:val="left"/>
+      <w:pPr>
+        <w:ind w:left="5760" w:hanging="360"/>
+      </w:pPr>
+    </w:lvl>
+    <w:lvl w:ilvl="8" w:tplc="0416001B" w:tentative="1">
+      <w:start w:val="1"/>
+      <w:numFmt w:val="lowerRoman"/>
+      <w:lvlText w:val="%9."/>
+      <w:lvlJc w:val="right"/>
+      <w:pPr>
+        <w:ind w:left="6480" w:hanging="180"/>
+      </w:pPr>
+    </w:lvl>
+  </w:abstractNum>
+  <w:num w:numId="1">
+    <w:abstractNumId w:val="0"/>
+  </w:num>
+</w:numbering>
 </file>
 
 <file path=word/styles.xml><?xml version="1.0" encoding="utf-8"?>
@@ -999,6 +3072,19 @@
       </w:tblCellMar>
     </w:tblPr>
   </w:style>
+  <w:style w:type="paragraph" w:styleId="SemEspaamento">
+    <w:name w:val="No Spacing"/>
+    <w:uiPriority w:val="1"/>
+    <w:qFormat/>
+    <w:rsid w:val="00BA384A"/>
+    <w:pPr>
+      <w:spacing w:after="0" w:line="240" w:lineRule="auto"/>
+    </w:pPr>
+    <w:rPr>
+      <w:rFonts w:ascii="Times New Roman" w:hAnsi="Times New Roman"/>
+      <w:sz w:val="24"/>
+    </w:rPr>
+  </w:style>
 </w:styles>
 </file>
 

</xml_diff>

<commit_message>
Documento de planjemento e acompanhamento - Versão 0.5
Ultima versão
</commit_message>
<xml_diff>
--- a/Documento de Planejamento e Acompanhamento S.C.M.docx
+++ b/Documento de Planejamento e Acompanhamento S.C.M.docx
@@ -46,7 +46,7 @@
                     </pic:cNvPicPr>
                   </pic:nvPicPr>
                   <pic:blipFill>
-                    <a:blip r:embed="rId5">
+                    <a:blip r:embed="rId7">
                       <a:extLst>
                         <a:ext uri="{28A0092B-C50C-407E-A947-70E740481C1C}">
                           <a14:useLocalDpi xmlns:a14="http://schemas.microsoft.com/office/drawing/2010/main" val="0"/>
@@ -118,7 +118,7 @@
                     </pic:cNvPicPr>
                   </pic:nvPicPr>
                   <pic:blipFill>
-                    <a:blip r:embed="rId6" cstate="print">
+                    <a:blip r:embed="rId8" cstate="print">
                       <a:extLst>
                         <a:ext uri="{28A0092B-C50C-407E-A947-70E740481C1C}">
                           <a14:useLocalDpi xmlns:a14="http://schemas.microsoft.com/office/drawing/2010/main" val="0"/>
@@ -597,6 +597,7 @@
       <w:pPr>
         <w:rPr>
           <w:rFonts w:cs="Times New Roman"/>
+          <w:b/>
           <w:sz w:val="28"/>
           <w:szCs w:val="28"/>
         </w:rPr>
@@ -604,6 +605,7 @@
       <w:r>
         <w:rPr>
           <w:rFonts w:cs="Times New Roman"/>
+          <w:b/>
           <w:sz w:val="28"/>
           <w:szCs w:val="28"/>
         </w:rPr>
@@ -961,36 +963,807 @@
           </w:p>
         </w:tc>
       </w:tr>
+      <w:tr>
+        <w:trPr>
+          <w:trHeight w:val="584"/>
+        </w:trPr>
+        <w:tc>
+          <w:tcPr>
+            <w:tcW w:w="2123" w:type="dxa"/>
+          </w:tcPr>
+          <w:p>
+            <w:pPr>
+              <w:rPr>
+                <w:rFonts w:cs="Times New Roman"/>
+                <w:szCs w:val="24"/>
+              </w:rPr>
+            </w:pPr>
+            <w:r>
+              <w:rPr>
+                <w:rFonts w:cs="Times New Roman"/>
+                <w:szCs w:val="24"/>
+              </w:rPr>
+              <w:t>25</w:t>
+            </w:r>
+            <w:r>
+              <w:rPr>
+                <w:rFonts w:cs="Times New Roman"/>
+                <w:szCs w:val="24"/>
+              </w:rPr>
+              <w:t>/05/2016</w:t>
+            </w:r>
+          </w:p>
+        </w:tc>
+        <w:tc>
+          <w:tcPr>
+            <w:tcW w:w="2123" w:type="dxa"/>
+          </w:tcPr>
+          <w:p>
+            <w:pPr>
+              <w:rPr>
+                <w:rFonts w:cs="Times New Roman"/>
+                <w:szCs w:val="24"/>
+              </w:rPr>
+            </w:pPr>
+            <w:r>
+              <w:rPr>
+                <w:rFonts w:cs="Times New Roman"/>
+                <w:szCs w:val="24"/>
+              </w:rPr>
+              <w:t>0.5</w:t>
+            </w:r>
+          </w:p>
+        </w:tc>
+        <w:tc>
+          <w:tcPr>
+            <w:tcW w:w="2124" w:type="dxa"/>
+          </w:tcPr>
+          <w:p>
+            <w:pPr>
+              <w:rPr>
+                <w:rFonts w:cs="Times New Roman"/>
+                <w:szCs w:val="24"/>
+              </w:rPr>
+            </w:pPr>
+            <w:r>
+              <w:rPr>
+                <w:rFonts w:cs="Times New Roman"/>
+                <w:szCs w:val="24"/>
+              </w:rPr>
+              <w:t>Lorena Zambaldi</w:t>
+            </w:r>
+          </w:p>
+        </w:tc>
+        <w:tc>
+          <w:tcPr>
+            <w:tcW w:w="2124" w:type="dxa"/>
+          </w:tcPr>
+          <w:p>
+            <w:pPr>
+              <w:rPr>
+                <w:rFonts w:cs="Times New Roman"/>
+                <w:szCs w:val="24"/>
+              </w:rPr>
+            </w:pPr>
+            <w:r>
+              <w:rPr>
+                <w:rFonts w:cs="Times New Roman"/>
+                <w:szCs w:val="24"/>
+              </w:rPr>
+              <w:t xml:space="preserve">Formatação final </w:t>
+            </w:r>
+            <w:r>
+              <w:rPr>
+                <w:rFonts w:cs="Times New Roman"/>
+                <w:szCs w:val="24"/>
+              </w:rPr>
+              <w:t xml:space="preserve">e gráficos do </w:t>
+            </w:r>
+            <w:proofErr w:type="spellStart"/>
+            <w:r>
+              <w:rPr>
+                <w:rFonts w:cs="Times New Roman"/>
+                <w:szCs w:val="24"/>
+              </w:rPr>
+              <w:t>project</w:t>
+            </w:r>
+            <w:proofErr w:type="spellEnd"/>
+          </w:p>
+        </w:tc>
+      </w:tr>
     </w:tbl>
     <w:p/>
-    <w:p/>
-    <w:p/>
-    <w:p/>
-    <w:p/>
-    <w:p/>
-    <w:p/>
-    <w:p/>
-    <w:p/>
-    <w:p/>
-    <w:p/>
-    <w:p/>
-    <w:p/>
-    <w:p/>
-    <w:p/>
-    <w:p/>
-    <w:p/>
-    <w:p/>
-    <w:p/>
-    <w:p/>
-    <w:p/>
-    <w:p/>
-    <w:p/>
-    <w:p/>
-    <w:p/>
-    <w:p>
-      <w:r>
-        <w:lastRenderedPageBreak/>
-        <w:t xml:space="preserve">Calculo de ponto de função </w:t>
+    <w:p>
+      <w:bookmarkStart w:id="0" w:name="_GoBack"/>
+      <w:bookmarkEnd w:id="0"/>
+    </w:p>
+    <w:p/>
+    <w:p/>
+    <w:p/>
+    <w:p/>
+    <w:p/>
+    <w:p/>
+    <w:p/>
+    <w:p/>
+    <w:p/>
+    <w:p/>
+    <w:p/>
+    <w:p/>
+    <w:p/>
+    <w:p/>
+    <w:p/>
+    <w:p/>
+    <w:p/>
+    <w:p/>
+    <w:p/>
+    <w:p/>
+    <w:p/>
+    <w:p/>
+    <w:sdt>
+      <w:sdtPr>
+        <w:rPr>
+          <w:rFonts w:ascii="Times New Roman" w:eastAsiaTheme="minorHAnsi" w:hAnsi="Times New Roman" w:cstheme="minorBidi"/>
+          <w:color w:val="auto"/>
+          <w:sz w:val="24"/>
+          <w:szCs w:val="22"/>
+          <w:lang w:eastAsia="en-US"/>
+        </w:rPr>
+        <w:id w:val="-1676421230"/>
+        <w:docPartObj>
+          <w:docPartGallery w:val="Table of Contents"/>
+          <w:docPartUnique/>
+        </w:docPartObj>
+      </w:sdtPr>
+      <w:sdtEndPr>
+        <w:rPr>
+          <w:b/>
+          <w:bCs/>
+        </w:rPr>
+      </w:sdtEndPr>
+      <w:sdtContent>
+        <w:p>
+          <w:pPr>
+            <w:pStyle w:val="CabealhodoSumrio"/>
+          </w:pPr>
+          <w:r>
+            <w:rPr>
+              <w:rFonts w:ascii="Times New Roman" w:hAnsi="Times New Roman" w:cs="Times New Roman"/>
+              <w:b/>
+              <w:color w:val="auto"/>
+              <w:sz w:val="28"/>
+              <w:szCs w:val="28"/>
+            </w:rPr>
+            <w:t>Sumário</w:t>
+          </w:r>
+        </w:p>
+        <w:p>
+          <w:pPr>
+            <w:pStyle w:val="Sumrio1"/>
+            <w:tabs>
+              <w:tab w:val="right" w:leader="dot" w:pos="8494"/>
+            </w:tabs>
+            <w:rPr>
+              <w:rFonts w:asciiTheme="minorHAnsi" w:eastAsiaTheme="minorEastAsia" w:hAnsiTheme="minorHAnsi"/>
+              <w:noProof/>
+              <w:sz w:val="22"/>
+              <w:lang w:eastAsia="pt-BR"/>
+            </w:rPr>
+          </w:pPr>
+          <w:r>
+            <w:fldChar w:fldCharType="begin"/>
+          </w:r>
+          <w:r>
+            <w:instrText xml:space="preserve"> TOC \o "1-3" \h \z \u </w:instrText>
+          </w:r>
+          <w:r>
+            <w:fldChar w:fldCharType="separate"/>
+          </w:r>
+          <w:hyperlink w:anchor="_Toc451950572" w:history="1">
+            <w:r>
+              <w:rPr>
+                <w:rStyle w:val="Hyperlink"/>
+                <w:noProof/>
+              </w:rPr>
+              <w:t>Ponto de função</w:t>
+            </w:r>
+            <w:r>
+              <w:rPr>
+                <w:noProof/>
+                <w:webHidden/>
+              </w:rPr>
+              <w:tab/>
+            </w:r>
+            <w:r>
+              <w:rPr>
+                <w:noProof/>
+                <w:webHidden/>
+              </w:rPr>
+              <w:fldChar w:fldCharType="begin"/>
+            </w:r>
+            <w:r>
+              <w:rPr>
+                <w:noProof/>
+                <w:webHidden/>
+              </w:rPr>
+              <w:instrText xml:space="preserve"> PAGEREF _Toc451950572 \h </w:instrText>
+            </w:r>
+            <w:r>
+              <w:rPr>
+                <w:noProof/>
+                <w:webHidden/>
+              </w:rPr>
+            </w:r>
+            <w:r>
+              <w:rPr>
+                <w:noProof/>
+                <w:webHidden/>
+              </w:rPr>
+              <w:fldChar w:fldCharType="separate"/>
+            </w:r>
+            <w:r>
+              <w:rPr>
+                <w:noProof/>
+                <w:webHidden/>
+              </w:rPr>
+              <w:t>4</w:t>
+            </w:r>
+            <w:r>
+              <w:rPr>
+                <w:noProof/>
+                <w:webHidden/>
+              </w:rPr>
+              <w:fldChar w:fldCharType="end"/>
+            </w:r>
+          </w:hyperlink>
+        </w:p>
+        <w:p>
+          <w:pPr>
+            <w:pStyle w:val="Sumrio1"/>
+            <w:tabs>
+              <w:tab w:val="right" w:leader="dot" w:pos="8494"/>
+            </w:tabs>
+            <w:rPr>
+              <w:rFonts w:asciiTheme="minorHAnsi" w:eastAsiaTheme="minorEastAsia" w:hAnsiTheme="minorHAnsi"/>
+              <w:noProof/>
+              <w:sz w:val="22"/>
+              <w:lang w:eastAsia="pt-BR"/>
+            </w:rPr>
+          </w:pPr>
+          <w:hyperlink w:anchor="_Toc451950573" w:history="1">
+            <w:r>
+              <w:rPr>
+                <w:rStyle w:val="Hyperlink"/>
+                <w:noProof/>
+              </w:rPr>
+              <w:t>Fator de ajuste</w:t>
+            </w:r>
+            <w:r>
+              <w:rPr>
+                <w:noProof/>
+                <w:webHidden/>
+              </w:rPr>
+              <w:tab/>
+            </w:r>
+            <w:r>
+              <w:rPr>
+                <w:noProof/>
+                <w:webHidden/>
+              </w:rPr>
+              <w:fldChar w:fldCharType="begin"/>
+            </w:r>
+            <w:r>
+              <w:rPr>
+                <w:noProof/>
+                <w:webHidden/>
+              </w:rPr>
+              <w:instrText xml:space="preserve"> PAGEREF _Toc451950573 \h </w:instrText>
+            </w:r>
+            <w:r>
+              <w:rPr>
+                <w:noProof/>
+                <w:webHidden/>
+              </w:rPr>
+            </w:r>
+            <w:r>
+              <w:rPr>
+                <w:noProof/>
+                <w:webHidden/>
+              </w:rPr>
+              <w:fldChar w:fldCharType="separate"/>
+            </w:r>
+            <w:r>
+              <w:rPr>
+                <w:noProof/>
+                <w:webHidden/>
+              </w:rPr>
+              <w:t>4</w:t>
+            </w:r>
+            <w:r>
+              <w:rPr>
+                <w:noProof/>
+                <w:webHidden/>
+              </w:rPr>
+              <w:fldChar w:fldCharType="end"/>
+            </w:r>
+          </w:hyperlink>
+        </w:p>
+        <w:p>
+          <w:pPr>
+            <w:pStyle w:val="Sumrio1"/>
+            <w:tabs>
+              <w:tab w:val="right" w:leader="dot" w:pos="8494"/>
+            </w:tabs>
+            <w:rPr>
+              <w:rFonts w:asciiTheme="minorHAnsi" w:eastAsiaTheme="minorEastAsia" w:hAnsiTheme="minorHAnsi"/>
+              <w:noProof/>
+              <w:sz w:val="22"/>
+              <w:lang w:eastAsia="pt-BR"/>
+            </w:rPr>
+          </w:pPr>
+          <w:hyperlink w:anchor="_Toc451950574" w:history="1">
+            <w:r>
+              <w:rPr>
+                <w:rStyle w:val="Hyperlink"/>
+                <w:noProof/>
+              </w:rPr>
+              <w:t>Calculo do ponto de função</w:t>
+            </w:r>
+            <w:r>
+              <w:rPr>
+                <w:noProof/>
+                <w:webHidden/>
+              </w:rPr>
+              <w:tab/>
+            </w:r>
+            <w:r>
+              <w:rPr>
+                <w:noProof/>
+                <w:webHidden/>
+              </w:rPr>
+              <w:fldChar w:fldCharType="begin"/>
+            </w:r>
+            <w:r>
+              <w:rPr>
+                <w:noProof/>
+                <w:webHidden/>
+              </w:rPr>
+              <w:instrText xml:space="preserve"> PAGEREF _Toc451950574 \h </w:instrText>
+            </w:r>
+            <w:r>
+              <w:rPr>
+                <w:noProof/>
+                <w:webHidden/>
+              </w:rPr>
+            </w:r>
+            <w:r>
+              <w:rPr>
+                <w:noProof/>
+                <w:webHidden/>
+              </w:rPr>
+              <w:fldChar w:fldCharType="separate"/>
+            </w:r>
+            <w:r>
+              <w:rPr>
+                <w:noProof/>
+                <w:webHidden/>
+              </w:rPr>
+              <w:t>4</w:t>
+            </w:r>
+            <w:r>
+              <w:rPr>
+                <w:noProof/>
+                <w:webHidden/>
+              </w:rPr>
+              <w:fldChar w:fldCharType="end"/>
+            </w:r>
+          </w:hyperlink>
+        </w:p>
+        <w:p>
+          <w:pPr>
+            <w:pStyle w:val="Sumrio1"/>
+            <w:tabs>
+              <w:tab w:val="right" w:leader="dot" w:pos="8494"/>
+            </w:tabs>
+            <w:rPr>
+              <w:rFonts w:asciiTheme="minorHAnsi" w:eastAsiaTheme="minorEastAsia" w:hAnsiTheme="minorHAnsi"/>
+              <w:noProof/>
+              <w:sz w:val="22"/>
+              <w:lang w:eastAsia="pt-BR"/>
+            </w:rPr>
+          </w:pPr>
+          <w:hyperlink w:anchor="_Toc451950575" w:history="1">
+            <w:r>
+              <w:rPr>
+                <w:rStyle w:val="Hyperlink"/>
+                <w:noProof/>
+              </w:rPr>
+              <w:t>Esforço, custo e prazo</w:t>
+            </w:r>
+            <w:r>
+              <w:rPr>
+                <w:noProof/>
+                <w:webHidden/>
+              </w:rPr>
+              <w:tab/>
+            </w:r>
+            <w:r>
+              <w:rPr>
+                <w:noProof/>
+                <w:webHidden/>
+              </w:rPr>
+              <w:fldChar w:fldCharType="begin"/>
+            </w:r>
+            <w:r>
+              <w:rPr>
+                <w:noProof/>
+                <w:webHidden/>
+              </w:rPr>
+              <w:instrText xml:space="preserve"> PAGEREF _Toc451950575 \h </w:instrText>
+            </w:r>
+            <w:r>
+              <w:rPr>
+                <w:noProof/>
+                <w:webHidden/>
+              </w:rPr>
+            </w:r>
+            <w:r>
+              <w:rPr>
+                <w:noProof/>
+                <w:webHidden/>
+              </w:rPr>
+              <w:fldChar w:fldCharType="separate"/>
+            </w:r>
+            <w:r>
+              <w:rPr>
+                <w:noProof/>
+                <w:webHidden/>
+              </w:rPr>
+              <w:t>5</w:t>
+            </w:r>
+            <w:r>
+              <w:rPr>
+                <w:noProof/>
+                <w:webHidden/>
+              </w:rPr>
+              <w:fldChar w:fldCharType="end"/>
+            </w:r>
+          </w:hyperlink>
+        </w:p>
+        <w:p>
+          <w:pPr>
+            <w:pStyle w:val="Sumrio1"/>
+            <w:tabs>
+              <w:tab w:val="right" w:leader="dot" w:pos="8494"/>
+            </w:tabs>
+            <w:rPr>
+              <w:rFonts w:asciiTheme="minorHAnsi" w:eastAsiaTheme="minorEastAsia" w:hAnsiTheme="minorHAnsi"/>
+              <w:noProof/>
+              <w:sz w:val="22"/>
+              <w:lang w:eastAsia="pt-BR"/>
+            </w:rPr>
+          </w:pPr>
+          <w:hyperlink w:anchor="_Toc451950576" w:history="1">
+            <w:r>
+              <w:rPr>
+                <w:rStyle w:val="Hyperlink"/>
+                <w:noProof/>
+              </w:rPr>
+              <w:t>Diagrama de Gantt de Controle</w:t>
+            </w:r>
+            <w:r>
+              <w:rPr>
+                <w:noProof/>
+                <w:webHidden/>
+              </w:rPr>
+              <w:tab/>
+            </w:r>
+            <w:r>
+              <w:rPr>
+                <w:noProof/>
+                <w:webHidden/>
+              </w:rPr>
+              <w:fldChar w:fldCharType="begin"/>
+            </w:r>
+            <w:r>
+              <w:rPr>
+                <w:noProof/>
+                <w:webHidden/>
+              </w:rPr>
+              <w:instrText xml:space="preserve"> PAGEREF _Toc451950576 \h </w:instrText>
+            </w:r>
+            <w:r>
+              <w:rPr>
+                <w:noProof/>
+                <w:webHidden/>
+              </w:rPr>
+            </w:r>
+            <w:r>
+              <w:rPr>
+                <w:noProof/>
+                <w:webHidden/>
+              </w:rPr>
+              <w:fldChar w:fldCharType="separate"/>
+            </w:r>
+            <w:r>
+              <w:rPr>
+                <w:noProof/>
+                <w:webHidden/>
+              </w:rPr>
+              <w:t>5</w:t>
+            </w:r>
+            <w:r>
+              <w:rPr>
+                <w:noProof/>
+                <w:webHidden/>
+              </w:rPr>
+              <w:fldChar w:fldCharType="end"/>
+            </w:r>
+          </w:hyperlink>
+        </w:p>
+        <w:p>
+          <w:pPr>
+            <w:pStyle w:val="Sumrio1"/>
+            <w:tabs>
+              <w:tab w:val="right" w:leader="dot" w:pos="8494"/>
+            </w:tabs>
+            <w:rPr>
+              <w:rFonts w:asciiTheme="minorHAnsi" w:eastAsiaTheme="minorEastAsia" w:hAnsiTheme="minorHAnsi"/>
+              <w:noProof/>
+              <w:sz w:val="22"/>
+              <w:lang w:eastAsia="pt-BR"/>
+            </w:rPr>
+          </w:pPr>
+          <w:hyperlink w:anchor="_Toc451950577" w:history="1">
+            <w:r>
+              <w:rPr>
+                <w:rStyle w:val="Hyperlink"/>
+                <w:noProof/>
+              </w:rPr>
+              <w:t>Diagrama de Rede</w:t>
+            </w:r>
+            <w:r>
+              <w:rPr>
+                <w:noProof/>
+                <w:webHidden/>
+              </w:rPr>
+              <w:tab/>
+            </w:r>
+            <w:r>
+              <w:rPr>
+                <w:noProof/>
+                <w:webHidden/>
+              </w:rPr>
+              <w:fldChar w:fldCharType="begin"/>
+            </w:r>
+            <w:r>
+              <w:rPr>
+                <w:noProof/>
+                <w:webHidden/>
+              </w:rPr>
+              <w:instrText xml:space="preserve"> PAGEREF _Toc451950577 \h </w:instrText>
+            </w:r>
+            <w:r>
+              <w:rPr>
+                <w:noProof/>
+                <w:webHidden/>
+              </w:rPr>
+            </w:r>
+            <w:r>
+              <w:rPr>
+                <w:noProof/>
+                <w:webHidden/>
+              </w:rPr>
+              <w:fldChar w:fldCharType="separate"/>
+            </w:r>
+            <w:r>
+              <w:rPr>
+                <w:noProof/>
+                <w:webHidden/>
+              </w:rPr>
+              <w:t>6</w:t>
+            </w:r>
+            <w:r>
+              <w:rPr>
+                <w:noProof/>
+                <w:webHidden/>
+              </w:rPr>
+              <w:fldChar w:fldCharType="end"/>
+            </w:r>
+          </w:hyperlink>
+        </w:p>
+        <w:p>
+          <w:pPr>
+            <w:pStyle w:val="Sumrio1"/>
+            <w:tabs>
+              <w:tab w:val="right" w:leader="dot" w:pos="8494"/>
+            </w:tabs>
+            <w:rPr>
+              <w:rFonts w:asciiTheme="minorHAnsi" w:eastAsiaTheme="minorEastAsia" w:hAnsiTheme="minorHAnsi"/>
+              <w:noProof/>
+              <w:sz w:val="22"/>
+              <w:lang w:eastAsia="pt-BR"/>
+            </w:rPr>
+          </w:pPr>
+          <w:hyperlink w:anchor="_Toc451950578" w:history="1">
+            <w:r>
+              <w:rPr>
+                <w:rStyle w:val="Hyperlink"/>
+                <w:noProof/>
+              </w:rPr>
+              <w:t>Lista de Riscos</w:t>
+            </w:r>
+            <w:r>
+              <w:rPr>
+                <w:noProof/>
+                <w:webHidden/>
+              </w:rPr>
+              <w:tab/>
+            </w:r>
+            <w:r>
+              <w:rPr>
+                <w:noProof/>
+                <w:webHidden/>
+              </w:rPr>
+              <w:fldChar w:fldCharType="begin"/>
+            </w:r>
+            <w:r>
+              <w:rPr>
+                <w:noProof/>
+                <w:webHidden/>
+              </w:rPr>
+              <w:instrText xml:space="preserve"> PAGEREF _Toc451950578 \h </w:instrText>
+            </w:r>
+            <w:r>
+              <w:rPr>
+                <w:noProof/>
+                <w:webHidden/>
+              </w:rPr>
+            </w:r>
+            <w:r>
+              <w:rPr>
+                <w:noProof/>
+                <w:webHidden/>
+              </w:rPr>
+              <w:fldChar w:fldCharType="separate"/>
+            </w:r>
+            <w:r>
+              <w:rPr>
+                <w:noProof/>
+                <w:webHidden/>
+              </w:rPr>
+              <w:t>7</w:t>
+            </w:r>
+            <w:r>
+              <w:rPr>
+                <w:noProof/>
+                <w:webHidden/>
+              </w:rPr>
+              <w:fldChar w:fldCharType="end"/>
+            </w:r>
+          </w:hyperlink>
+        </w:p>
+        <w:p>
+          <w:pPr>
+            <w:pStyle w:val="Sumrio1"/>
+            <w:tabs>
+              <w:tab w:val="right" w:leader="dot" w:pos="8494"/>
+            </w:tabs>
+            <w:rPr>
+              <w:rFonts w:asciiTheme="minorHAnsi" w:eastAsiaTheme="minorEastAsia" w:hAnsiTheme="minorHAnsi"/>
+              <w:noProof/>
+              <w:sz w:val="22"/>
+              <w:lang w:eastAsia="pt-BR"/>
+            </w:rPr>
+          </w:pPr>
+          <w:hyperlink w:anchor="_Toc451950579" w:history="1">
+            <w:r>
+              <w:rPr>
+                <w:rStyle w:val="Hyperlink"/>
+                <w:noProof/>
+              </w:rPr>
+              <w:t>Formulário de informação de risco</w:t>
+            </w:r>
+            <w:r>
+              <w:rPr>
+                <w:noProof/>
+                <w:webHidden/>
+              </w:rPr>
+              <w:tab/>
+            </w:r>
+            <w:r>
+              <w:rPr>
+                <w:noProof/>
+                <w:webHidden/>
+              </w:rPr>
+              <w:fldChar w:fldCharType="begin"/>
+            </w:r>
+            <w:r>
+              <w:rPr>
+                <w:noProof/>
+                <w:webHidden/>
+              </w:rPr>
+              <w:instrText xml:space="preserve"> PAGEREF _Toc451950579 \h </w:instrText>
+            </w:r>
+            <w:r>
+              <w:rPr>
+                <w:noProof/>
+                <w:webHidden/>
+              </w:rPr>
+            </w:r>
+            <w:r>
+              <w:rPr>
+                <w:noProof/>
+                <w:webHidden/>
+              </w:rPr>
+              <w:fldChar w:fldCharType="separate"/>
+            </w:r>
+            <w:r>
+              <w:rPr>
+                <w:noProof/>
+                <w:webHidden/>
+              </w:rPr>
+              <w:t>7</w:t>
+            </w:r>
+            <w:r>
+              <w:rPr>
+                <w:noProof/>
+                <w:webHidden/>
+              </w:rPr>
+              <w:fldChar w:fldCharType="end"/>
+            </w:r>
+          </w:hyperlink>
+        </w:p>
+        <w:p>
+          <w:r>
+            <w:rPr>
+              <w:b/>
+              <w:bCs/>
+            </w:rPr>
+            <w:fldChar w:fldCharType="end"/>
+          </w:r>
+        </w:p>
+      </w:sdtContent>
+    </w:sdt>
+    <w:p/>
+    <w:p/>
+    <w:p/>
+    <w:p/>
+    <w:p/>
+    <w:p/>
+    <w:p/>
+    <w:p/>
+    <w:p/>
+    <w:p/>
+    <w:p/>
+    <w:p/>
+    <w:p/>
+    <w:p/>
+    <w:p/>
+    <w:p/>
+    <w:p/>
+    <w:p/>
+    <w:p/>
+    <w:p/>
+    <w:p/>
+    <w:p/>
+    <w:p/>
+    <w:p>
+      <w:pPr>
+        <w:pStyle w:val="Ttulo1"/>
+      </w:pPr>
+      <w:r>
+        <w:t xml:space="preserve"> </w:t>
+      </w:r>
+      <w:bookmarkStart w:id="1" w:name="_Toc451950572"/>
+      <w:r>
+        <w:t>P</w:t>
+      </w:r>
+      <w:r>
+        <w:t>onto de função</w:t>
+      </w:r>
+      <w:bookmarkEnd w:id="1"/>
+      <w:r>
+        <w:t xml:space="preserve"> </w:t>
       </w:r>
     </w:p>
     <w:tbl>
@@ -1016,7 +1789,15 @@
             <w:tcW w:w="1415" w:type="dxa"/>
           </w:tcPr>
           <w:p>
-            <w:r>
+            <w:pPr>
+              <w:rPr>
+                <w:b/>
+              </w:rPr>
+            </w:pPr>
+            <w:r>
+              <w:rPr>
+                <w:b/>
+              </w:rPr>
               <w:t xml:space="preserve">Domínio de informação </w:t>
             </w:r>
           </w:p>
@@ -1026,7 +1807,15 @@
             <w:tcW w:w="1415" w:type="dxa"/>
           </w:tcPr>
           <w:p>
-            <w:r>
+            <w:pPr>
+              <w:rPr>
+                <w:b/>
+              </w:rPr>
+            </w:pPr>
+            <w:r>
+              <w:rPr>
+                <w:b/>
+              </w:rPr>
               <w:t xml:space="preserve">Contagem </w:t>
             </w:r>
           </w:p>
@@ -1036,7 +1825,15 @@
             <w:tcW w:w="1416" w:type="dxa"/>
           </w:tcPr>
           <w:p>
-            <w:r>
+            <w:pPr>
+              <w:rPr>
+                <w:b/>
+              </w:rPr>
+            </w:pPr>
+            <w:r>
+              <w:rPr>
+                <w:b/>
+              </w:rPr>
               <w:t>Simples</w:t>
             </w:r>
           </w:p>
@@ -1046,7 +1843,15 @@
             <w:tcW w:w="1416" w:type="dxa"/>
           </w:tcPr>
           <w:p>
-            <w:r>
+            <w:pPr>
+              <w:rPr>
+                <w:b/>
+              </w:rPr>
+            </w:pPr>
+            <w:r>
+              <w:rPr>
+                <w:b/>
+              </w:rPr>
               <w:t xml:space="preserve">Médio </w:t>
             </w:r>
           </w:p>
@@ -1056,7 +1861,15 @@
             <w:tcW w:w="1416" w:type="dxa"/>
           </w:tcPr>
           <w:p>
-            <w:r>
+            <w:pPr>
+              <w:rPr>
+                <w:b/>
+              </w:rPr>
+            </w:pPr>
+            <w:r>
+              <w:rPr>
+                <w:b/>
+              </w:rPr>
               <w:t>Complexo</w:t>
             </w:r>
           </w:p>
@@ -1066,7 +1879,15 @@
             <w:tcW w:w="1416" w:type="dxa"/>
           </w:tcPr>
           <w:p>
-            <w:r>
+            <w:pPr>
+              <w:rPr>
+                <w:b/>
+              </w:rPr>
+            </w:pPr>
+            <w:r>
+              <w:rPr>
+                <w:b/>
+              </w:rPr>
               <w:t>Total</w:t>
             </w:r>
           </w:p>
@@ -1078,7 +1899,15 @@
             <w:tcW w:w="1415" w:type="dxa"/>
           </w:tcPr>
           <w:p>
-            <w:r>
+            <w:pPr>
+              <w:rPr>
+                <w:b/>
+              </w:rPr>
+            </w:pPr>
+            <w:r>
+              <w:rPr>
+                <w:b/>
+              </w:rPr>
               <w:t>Entradas externas</w:t>
             </w:r>
           </w:p>
@@ -1238,7 +2067,15 @@
             <w:tcW w:w="1415" w:type="dxa"/>
           </w:tcPr>
           <w:p>
-            <w:r>
+            <w:pPr>
+              <w:rPr>
+                <w:b/>
+              </w:rPr>
+            </w:pPr>
+            <w:r>
+              <w:rPr>
+                <w:b/>
+              </w:rPr>
               <w:t>Saídas externas</w:t>
             </w:r>
           </w:p>
@@ -1396,7 +2233,15 @@
             <w:tcW w:w="1415" w:type="dxa"/>
           </w:tcPr>
           <w:p>
-            <w:r>
+            <w:pPr>
+              <w:rPr>
+                <w:b/>
+              </w:rPr>
+            </w:pPr>
+            <w:r>
+              <w:rPr>
+                <w:b/>
+              </w:rPr>
               <w:t>Consultas externas</w:t>
             </w:r>
           </w:p>
@@ -1457,7 +2302,14 @@
           <w:tcPr>
             <w:tcW w:w="1416" w:type="dxa"/>
           </w:tcPr>
-          <w:p/>
+          <w:p>
+            <w:pPr>
+              <w:jc w:val="center"/>
+            </w:pPr>
+            <w:r>
+              <w:t>0</w:t>
+            </w:r>
+          </w:p>
         </w:tc>
       </w:tr>
       <w:tr>
@@ -1466,7 +2318,15 @@
             <w:tcW w:w="1415" w:type="dxa"/>
           </w:tcPr>
           <w:p>
-            <w:r>
+            <w:pPr>
+              <w:rPr>
+                <w:b/>
+              </w:rPr>
+            </w:pPr>
+            <w:r>
+              <w:rPr>
+                <w:b/>
+              </w:rPr>
               <w:t>Arquivos Lógicos Internos</w:t>
             </w:r>
           </w:p>
@@ -1527,7 +2387,14 @@
           <w:tcPr>
             <w:tcW w:w="1416" w:type="dxa"/>
           </w:tcPr>
-          <w:p/>
+          <w:p>
+            <w:pPr>
+              <w:jc w:val="center"/>
+            </w:pPr>
+            <w:r>
+              <w:t>0</w:t>
+            </w:r>
+          </w:p>
         </w:tc>
       </w:tr>
       <w:tr>
@@ -1536,7 +2403,15 @@
             <w:tcW w:w="1415" w:type="dxa"/>
           </w:tcPr>
           <w:p>
-            <w:r>
+            <w:pPr>
+              <w:rPr>
+                <w:b/>
+              </w:rPr>
+            </w:pPr>
+            <w:r>
+              <w:rPr>
+                <w:b/>
+              </w:rPr>
               <w:t>Arquivos Externo Internos</w:t>
             </w:r>
           </w:p>
@@ -1597,23 +2472,47 @@
           <w:tcPr>
             <w:tcW w:w="1416" w:type="dxa"/>
           </w:tcPr>
-          <w:p/>
+          <w:p>
+            <w:pPr>
+              <w:jc w:val="center"/>
+            </w:pPr>
+            <w:r>
+              <w:t>0</w:t>
+            </w:r>
+          </w:p>
         </w:tc>
       </w:tr>
       <w:tr>
+        <w:trPr>
+          <w:trHeight w:val="119"/>
+        </w:trPr>
         <w:tc>
           <w:tcPr>
             <w:tcW w:w="8494" w:type="dxa"/>
             <w:gridSpan w:val="6"/>
           </w:tcPr>
           <w:p>
-            <w:r>
+            <w:pPr>
+              <w:rPr>
+                <w:b/>
+              </w:rPr>
+            </w:pPr>
+            <w:r>
+              <w:rPr>
+                <w:b/>
+              </w:rPr>
               <w:t>TOTAL</w:t>
             </w:r>
             <w:r>
+              <w:rPr>
+                <w:b/>
+              </w:rPr>
               <w:t xml:space="preserve">                                                                                   </w:t>
             </w:r>
             <w:r>
+              <w:rPr>
+                <w:b/>
+              </w:rPr>
               <w:t xml:space="preserve">                              24</w:t>
             </w:r>
           </w:p>
@@ -1621,10 +2520,22 @@
       </w:tr>
     </w:tbl>
     <w:p/>
-    <w:p/>
-    <w:p>
-      <w:r>
-        <w:t xml:space="preserve">Fator de ajuste </w:t>
+    <w:p>
+      <w:pPr>
+        <w:pStyle w:val="Ttulo1"/>
+      </w:pPr>
+    </w:p>
+    <w:p>
+      <w:pPr>
+        <w:pStyle w:val="Ttulo1"/>
+      </w:pPr>
+      <w:bookmarkStart w:id="2" w:name="_Toc451950573"/>
+      <w:r>
+        <w:t>Fator de ajuste</w:t>
+      </w:r>
+      <w:bookmarkEnd w:id="2"/>
+      <w:r>
+        <w:t xml:space="preserve"> </w:t>
       </w:r>
     </w:p>
     <w:tbl>
@@ -2111,50 +3022,96 @@
         </w:tc>
       </w:tr>
     </w:tbl>
-    <w:p/>
-    <w:p/>
-    <w:p>
-      <w:pPr>
+    <w:p>
+      <w:pPr>
+        <w:pStyle w:val="Ttulo1"/>
+      </w:pPr>
+    </w:p>
+    <w:p>
+      <w:pPr>
+        <w:pStyle w:val="Ttulo1"/>
+      </w:pPr>
+      <w:bookmarkStart w:id="3" w:name="_Toc451950574"/>
+      <w:r>
+        <w:t>Calculo do ponto de função</w:t>
+      </w:r>
+      <w:bookmarkEnd w:id="3"/>
+    </w:p>
+    <w:p>
+      <w:pPr>
+        <w:spacing w:after="0"/>
         <w:jc w:val="both"/>
       </w:pPr>
       <w:r>
-        <w:t>Calculo do ponto de função</w:t>
-      </w:r>
-    </w:p>
-    <w:p>
-      <w:pPr>
+        <w:t>4 saídas x 5 = 20</w:t>
+      </w:r>
+    </w:p>
+    <w:p>
+      <w:pPr>
+        <w:spacing w:after="0"/>
         <w:jc w:val="both"/>
-        <w:rPr>
-          <w:color w:val="00B050"/>
-        </w:rPr>
-      </w:pPr>
-      <w:r>
-        <w:t xml:space="preserve">FP = 24 * [0,65 + 0,01 * (17)] = </w:t>
-      </w:r>
-      <w:r>
-        <w:rPr>
-          <w:color w:val="00B050"/>
-        </w:rPr>
-        <w:t>19,6</w:t>
-      </w:r>
-    </w:p>
-    <w:p>
-      <w:pPr>
+      </w:pPr>
+      <w:r>
+        <w:t>1 entrada x 4 = 4</w:t>
+      </w:r>
+    </w:p>
+    <w:p>
+      <w:pPr>
+        <w:spacing w:after="0"/>
         <w:jc w:val="both"/>
       </w:pPr>
-    </w:p>
-    <w:p>
-      <w:pPr>
+      <w:r>
+        <w:t xml:space="preserve">Total = 24 </w:t>
+      </w:r>
+    </w:p>
+    <w:p>
+      <w:pPr>
+        <w:spacing w:after="0"/>
         <w:jc w:val="both"/>
       </w:pPr>
-    </w:p>
-    <w:p>
-      <w:pPr>
+      <w:r>
+        <w:t xml:space="preserve">Fator de ajuste = </w:t>
+      </w:r>
+      <w:r>
+        <w:t xml:space="preserve">17 </w:t>
+      </w:r>
+    </w:p>
+    <w:p>
+      <w:pPr>
+        <w:spacing w:after="0"/>
         <w:jc w:val="both"/>
       </w:pPr>
-      <w:r>
-        <w:lastRenderedPageBreak/>
-        <w:t xml:space="preserve">Esforço, custo e prazo </w:t>
+    </w:p>
+    <w:p>
+      <w:pPr>
+        <w:spacing w:after="0"/>
+        <w:jc w:val="both"/>
+      </w:pPr>
+      <w:r>
+        <w:t>FP = 24 * [0,65 + 0,01 * (17)] = 19,6</w:t>
+      </w:r>
+    </w:p>
+    <w:p>
+      <w:pPr>
+        <w:jc w:val="both"/>
+      </w:pPr>
+    </w:p>
+    <w:p>
+      <w:pPr>
+        <w:jc w:val="both"/>
+      </w:pPr>
+    </w:p>
+    <w:p>
+      <w:pPr>
+        <w:pStyle w:val="Ttulo1"/>
+      </w:pPr>
+      <w:bookmarkStart w:id="4" w:name="_Toc451950575"/>
+      <w:r>
+        <w:t>Esforço, custo e prazo</w:t>
+      </w:r>
+      <w:bookmarkEnd w:id="4"/>
+      <w:r>
+        <w:t xml:space="preserve"> </w:t>
       </w:r>
     </w:p>
     <w:tbl>
@@ -2175,8 +3132,14 @@
           <w:p>
             <w:pPr>
               <w:jc w:val="both"/>
-            </w:pPr>
-            <w:r>
+              <w:rPr>
+                <w:b/>
+              </w:rPr>
+            </w:pPr>
+            <w:r>
+              <w:rPr>
+                <w:b/>
+              </w:rPr>
               <w:t>Esforço</w:t>
             </w:r>
           </w:p>
@@ -2203,8 +3166,14 @@
           <w:p>
             <w:pPr>
               <w:jc w:val="both"/>
-            </w:pPr>
-            <w:r>
+              <w:rPr>
+                <w:b/>
+              </w:rPr>
+            </w:pPr>
+            <w:r>
+              <w:rPr>
+                <w:b/>
+              </w:rPr>
               <w:t>Prazo</w:t>
             </w:r>
           </w:p>
@@ -2231,8 +3200,14 @@
           <w:p>
             <w:pPr>
               <w:jc w:val="both"/>
-            </w:pPr>
-            <w:r>
+              <w:rPr>
+                <w:b/>
+              </w:rPr>
+            </w:pPr>
+            <w:r>
+              <w:rPr>
+                <w:b/>
+              </w:rPr>
               <w:t>Custo</w:t>
             </w:r>
           </w:p>
@@ -2260,22 +3235,288 @@
     <w:p>
       <w:pPr>
         <w:jc w:val="both"/>
-      </w:pPr>
-      <w:r>
+        <w:rPr>
+          <w:i/>
+        </w:rPr>
+      </w:pPr>
+      <w:r>
+        <w:rPr>
+          <w:i/>
+        </w:rPr>
         <w:t>Custo com base no salário do analista de sistema pela revista exame (média de 4.683,65</w:t>
       </w:r>
-    </w:p>
-    <w:p>
-      <w:bookmarkStart w:id="0" w:name="_GoBack"/>
-      <w:bookmarkEnd w:id="0"/>
-    </w:p>
-    <w:p>
-      <w:r>
-        <w:t xml:space="preserve">Lista de Riscos </w:t>
-      </w:r>
-    </w:p>
-    <w:p>
-      <w:r>
+      <w:r>
+        <w:rPr>
+          <w:i/>
+        </w:rPr>
+        <w:t>)</w:t>
+      </w:r>
+    </w:p>
+    <w:p>
+      <w:pPr>
+        <w:jc w:val="both"/>
+        <w:rPr>
+          <w:i/>
+        </w:rPr>
+      </w:pPr>
+    </w:p>
+    <w:p>
+      <w:pPr>
+        <w:pStyle w:val="Ttulo1"/>
+      </w:pPr>
+      <w:bookmarkStart w:id="5" w:name="_Toc451950576"/>
+      <w:r>
+        <w:t xml:space="preserve">Diagrama de </w:t>
+      </w:r>
+      <w:proofErr w:type="spellStart"/>
+      <w:r>
+        <w:t>Gantt</w:t>
+      </w:r>
+      <w:proofErr w:type="spellEnd"/>
+      <w:r>
+        <w:t xml:space="preserve"> de Controle</w:t>
+      </w:r>
+      <w:bookmarkEnd w:id="5"/>
+    </w:p>
+    <w:p/>
+    <w:p>
+      <w:r>
+        <w:rPr>
+          <w:noProof/>
+          <w:lang w:eastAsia="pt-BR"/>
+        </w:rPr>
+        <w:drawing>
+          <wp:inline distT="0" distB="0" distL="0" distR="0">
+            <wp:extent cx="5590540" cy="5650364"/>
+            <wp:effectExtent l="0" t="0" r="0" b="7620"/>
+            <wp:docPr id="4" name="Imagem 4"/>
+            <wp:cNvGraphicFramePr>
+              <a:graphicFrameLocks xmlns:a="http://schemas.openxmlformats.org/drawingml/2006/main" noChangeAspect="1"/>
+            </wp:cNvGraphicFramePr>
+            <a:graphic xmlns:a="http://schemas.openxmlformats.org/drawingml/2006/main">
+              <a:graphicData uri="http://schemas.openxmlformats.org/drawingml/2006/picture">
+                <pic:pic xmlns:pic="http://schemas.openxmlformats.org/drawingml/2006/picture">
+                  <pic:nvPicPr>
+                    <pic:cNvPr id="4" name="MEDIA_DGC.png"/>
+                    <pic:cNvPicPr/>
+                  </pic:nvPicPr>
+                  <pic:blipFill>
+                    <a:blip r:embed="rId9" cstate="print">
+                      <a:extLst>
+                        <a:ext uri="{28A0092B-C50C-407E-A947-70E740481C1C}">
+                          <a14:useLocalDpi xmlns:a14="http://schemas.microsoft.com/office/drawing/2010/main" val="0"/>
+                        </a:ext>
+                      </a:extLst>
+                    </a:blip>
+                    <a:stretch>
+                      <a:fillRect/>
+                    </a:stretch>
+                  </pic:blipFill>
+                  <pic:spPr>
+                    <a:xfrm>
+                      <a:off x="0" y="0"/>
+                      <a:ext cx="5592383" cy="5652227"/>
+                    </a:xfrm>
+                    <a:prstGeom prst="rect">
+                      <a:avLst/>
+                    </a:prstGeom>
+                  </pic:spPr>
+                </pic:pic>
+              </a:graphicData>
+            </a:graphic>
+          </wp:inline>
+        </w:drawing>
+      </w:r>
+    </w:p>
+    <w:p/>
+    <w:p>
+      <w:pPr>
+        <w:pStyle w:val="Ttulo1"/>
+      </w:pPr>
+      <w:bookmarkStart w:id="6" w:name="_Toc451950577"/>
+      <w:r>
+        <w:t>Diagrama de Rede</w:t>
+      </w:r>
+      <w:bookmarkEnd w:id="6"/>
+    </w:p>
+    <w:p/>
+    <w:p>
+      <w:r>
+        <w:rPr>
+          <w:noProof/>
+          <w:lang w:eastAsia="pt-BR"/>
+        </w:rPr>
+        <w:drawing>
+          <wp:inline distT="0" distB="0" distL="0" distR="0">
+            <wp:extent cx="5707455" cy="3127402"/>
+            <wp:effectExtent l="0" t="0" r="7620" b="0"/>
+            <wp:docPr id="5" name="Imagem 5"/>
+            <wp:cNvGraphicFramePr>
+              <a:graphicFrameLocks xmlns:a="http://schemas.openxmlformats.org/drawingml/2006/main" noChangeAspect="1"/>
+            </wp:cNvGraphicFramePr>
+            <a:graphic xmlns:a="http://schemas.openxmlformats.org/drawingml/2006/main">
+              <a:graphicData uri="http://schemas.openxmlformats.org/drawingml/2006/picture">
+                <pic:pic xmlns:pic="http://schemas.openxmlformats.org/drawingml/2006/picture">
+                  <pic:nvPicPr>
+                    <pic:cNvPr id="5" name="R1.png"/>
+                    <pic:cNvPicPr/>
+                  </pic:nvPicPr>
+                  <pic:blipFill>
+                    <a:blip r:embed="rId10">
+                      <a:extLst>
+                        <a:ext uri="{28A0092B-C50C-407E-A947-70E740481C1C}">
+                          <a14:useLocalDpi xmlns:a14="http://schemas.microsoft.com/office/drawing/2010/main" val="0"/>
+                        </a:ext>
+                      </a:extLst>
+                    </a:blip>
+                    <a:stretch>
+                      <a:fillRect/>
+                    </a:stretch>
+                  </pic:blipFill>
+                  <pic:spPr>
+                    <a:xfrm>
+                      <a:off x="0" y="0"/>
+                      <a:ext cx="5790441" cy="3172874"/>
+                    </a:xfrm>
+                    <a:prstGeom prst="rect">
+                      <a:avLst/>
+                    </a:prstGeom>
+                  </pic:spPr>
+                </pic:pic>
+              </a:graphicData>
+            </a:graphic>
+          </wp:inline>
+        </w:drawing>
+      </w:r>
+    </w:p>
+    <w:p/>
+    <w:p>
+      <w:r>
+        <w:rPr>
+          <w:noProof/>
+          <w:lang w:eastAsia="pt-BR"/>
+        </w:rPr>
+        <w:drawing>
+          <wp:inline distT="0" distB="0" distL="0" distR="0">
+            <wp:extent cx="5777959" cy="4056186"/>
+            <wp:effectExtent l="0" t="0" r="0" b="1905"/>
+            <wp:docPr id="6" name="Imagem 6"/>
+            <wp:cNvGraphicFramePr>
+              <a:graphicFrameLocks xmlns:a="http://schemas.openxmlformats.org/drawingml/2006/main" noChangeAspect="1"/>
+            </wp:cNvGraphicFramePr>
+            <a:graphic xmlns:a="http://schemas.openxmlformats.org/drawingml/2006/main">
+              <a:graphicData uri="http://schemas.openxmlformats.org/drawingml/2006/picture">
+                <pic:pic xmlns:pic="http://schemas.openxmlformats.org/drawingml/2006/picture">
+                  <pic:nvPicPr>
+                    <pic:cNvPr id="6" name="R2.png"/>
+                    <pic:cNvPicPr/>
+                  </pic:nvPicPr>
+                  <pic:blipFill>
+                    <a:blip r:embed="rId11">
+                      <a:extLst>
+                        <a:ext uri="{28A0092B-C50C-407E-A947-70E740481C1C}">
+                          <a14:useLocalDpi xmlns:a14="http://schemas.microsoft.com/office/drawing/2010/main" val="0"/>
+                        </a:ext>
+                      </a:extLst>
+                    </a:blip>
+                    <a:stretch>
+                      <a:fillRect/>
+                    </a:stretch>
+                  </pic:blipFill>
+                  <pic:spPr>
+                    <a:xfrm>
+                      <a:off x="0" y="0"/>
+                      <a:ext cx="5820791" cy="4086254"/>
+                    </a:xfrm>
+                    <a:prstGeom prst="rect">
+                      <a:avLst/>
+                    </a:prstGeom>
+                  </pic:spPr>
+                </pic:pic>
+              </a:graphicData>
+            </a:graphic>
+          </wp:inline>
+        </w:drawing>
+      </w:r>
+    </w:p>
+    <w:p>
+      <w:r>
+        <w:rPr>
+          <w:noProof/>
+          <w:lang w:eastAsia="pt-BR"/>
+        </w:rPr>
+        <w:lastRenderedPageBreak/>
+        <w:drawing>
+          <wp:inline distT="0" distB="0" distL="0" distR="0">
+            <wp:extent cx="5718510" cy="3870815"/>
+            <wp:effectExtent l="0" t="0" r="0" b="0"/>
+            <wp:docPr id="9" name="Imagem 9"/>
+            <wp:cNvGraphicFramePr>
+              <a:graphicFrameLocks xmlns:a="http://schemas.openxmlformats.org/drawingml/2006/main" noChangeAspect="1"/>
+            </wp:cNvGraphicFramePr>
+            <a:graphic xmlns:a="http://schemas.openxmlformats.org/drawingml/2006/main">
+              <a:graphicData uri="http://schemas.openxmlformats.org/drawingml/2006/picture">
+                <pic:pic xmlns:pic="http://schemas.openxmlformats.org/drawingml/2006/picture">
+                  <pic:nvPicPr>
+                    <pic:cNvPr id="9" name="R3.png"/>
+                    <pic:cNvPicPr/>
+                  </pic:nvPicPr>
+                  <pic:blipFill>
+                    <a:blip r:embed="rId12">
+                      <a:extLst>
+                        <a:ext uri="{28A0092B-C50C-407E-A947-70E740481C1C}">
+                          <a14:useLocalDpi xmlns:a14="http://schemas.microsoft.com/office/drawing/2010/main" val="0"/>
+                        </a:ext>
+                      </a:extLst>
+                    </a:blip>
+                    <a:stretch>
+                      <a:fillRect/>
+                    </a:stretch>
+                  </pic:blipFill>
+                  <pic:spPr>
+                    <a:xfrm>
+                      <a:off x="0" y="0"/>
+                      <a:ext cx="5748981" cy="3891441"/>
+                    </a:xfrm>
+                    <a:prstGeom prst="rect">
+                      <a:avLst/>
+                    </a:prstGeom>
+                  </pic:spPr>
+                </pic:pic>
+              </a:graphicData>
+            </a:graphic>
+          </wp:inline>
+        </w:drawing>
+      </w:r>
+    </w:p>
+    <w:p>
+      <w:pPr>
+        <w:pStyle w:val="Ttulo1"/>
+      </w:pPr>
+    </w:p>
+    <w:p>
+      <w:pPr>
+        <w:pStyle w:val="Ttulo1"/>
+      </w:pPr>
+      <w:bookmarkStart w:id="7" w:name="_Toc451950578"/>
+      <w:r>
+        <w:t>Lista de Riscos</w:t>
+      </w:r>
+      <w:bookmarkEnd w:id="7"/>
+      <w:r>
+        <w:t xml:space="preserve"> </w:t>
+      </w:r>
+    </w:p>
+    <w:p>
+      <w:pPr>
+        <w:rPr>
+          <w:b/>
+        </w:rPr>
+      </w:pPr>
+      <w:r>
+        <w:rPr>
+          <w:b/>
+        </w:rPr>
         <w:t>ID – LR1</w:t>
       </w:r>
     </w:p>
@@ -2297,7 +3538,15 @@
       </w:r>
     </w:p>
     <w:p>
-      <w:r>
+      <w:pPr>
+        <w:rPr>
+          <w:b/>
+        </w:rPr>
+      </w:pPr>
+      <w:r>
+        <w:rPr>
+          <w:b/>
+        </w:rPr>
         <w:t>ID – LR2</w:t>
       </w:r>
     </w:p>
@@ -2313,7 +3562,15 @@
       </w:r>
     </w:p>
     <w:p>
-      <w:r>
+      <w:pPr>
+        <w:rPr>
+          <w:b/>
+        </w:rPr>
+      </w:pPr>
+      <w:r>
+        <w:rPr>
+          <w:b/>
+        </w:rPr>
         <w:t>ID – LR3</w:t>
       </w:r>
     </w:p>
@@ -2329,31 +3586,56 @@
       </w:r>
     </w:p>
     <w:p>
+      <w:pPr>
+        <w:pStyle w:val="Ttulo1"/>
+      </w:pPr>
+      <w:bookmarkStart w:id="8" w:name="_Toc451950579"/>
       <w:r>
         <w:t>Formulário de informação de risco</w:t>
       </w:r>
-    </w:p>
-    <w:p>
-      <w:r>
+      <w:bookmarkEnd w:id="8"/>
+    </w:p>
+    <w:p>
+      <w:pPr>
+        <w:rPr>
+          <w:b/>
+        </w:rPr>
+      </w:pPr>
+      <w:r>
+        <w:rPr>
+          <w:b/>
+        </w:rPr>
         <w:t>ID – LR1</w:t>
       </w:r>
     </w:p>
     <w:p>
+      <w:pPr>
+        <w:spacing w:after="0"/>
+      </w:pPr>
       <w:r>
         <w:t>Data – 11/05/2016</w:t>
       </w:r>
     </w:p>
     <w:p>
+      <w:pPr>
+        <w:spacing w:after="0"/>
+      </w:pPr>
       <w:r>
         <w:t>Probabilidade -  40%</w:t>
       </w:r>
     </w:p>
     <w:p>
+      <w:pPr>
+        <w:spacing w:after="0"/>
+      </w:pPr>
       <w:r>
         <w:t>Impacto – Média</w:t>
       </w:r>
     </w:p>
     <w:p>
+      <w:pPr>
+        <w:spacing w:after="0"/>
+      </w:pPr>
       <w:r>
         <w:t>Descrição - A média da instituição</w:t>
       </w:r>
@@ -2371,16 +3653,25 @@
       </w:r>
     </w:p>
     <w:p>
+      <w:pPr>
+        <w:spacing w:after="0"/>
+      </w:pPr>
       <w:r>
         <w:t>Mitigação – O programa é flexível para alterações</w:t>
       </w:r>
     </w:p>
     <w:p>
+      <w:pPr>
+        <w:spacing w:after="0"/>
+      </w:pPr>
       <w:r>
         <w:t xml:space="preserve">Plano de contingencia – Alteração direta no programa </w:t>
       </w:r>
     </w:p>
     <w:p>
+      <w:pPr>
+        <w:spacing w:after="0"/>
+      </w:pPr>
       <w:r>
         <w:t xml:space="preserve">Status – </w:t>
       </w:r>
@@ -2389,31 +3680,75 @@
       </w:r>
     </w:p>
     <w:p>
+      <w:pPr>
+        <w:spacing w:after="0"/>
+      </w:pPr>
       <w:r>
         <w:t>Autor – Lorena Zambaldi</w:t>
       </w:r>
     </w:p>
     <w:p>
-      <w:r>
+      <w:pPr>
+        <w:rPr>
+          <w:b/>
+        </w:rPr>
+      </w:pPr>
+    </w:p>
+    <w:p>
+      <w:pPr>
+        <w:rPr>
+          <w:b/>
+        </w:rPr>
+      </w:pPr>
+    </w:p>
+    <w:p>
+      <w:pPr>
+        <w:rPr>
+          <w:b/>
+        </w:rPr>
+      </w:pPr>
+    </w:p>
+    <w:p>
+      <w:pPr>
+        <w:rPr>
+          <w:b/>
+        </w:rPr>
+      </w:pPr>
+      <w:r>
+        <w:rPr>
+          <w:b/>
+        </w:rPr>
         <w:t>ID – LR2</w:t>
       </w:r>
     </w:p>
     <w:p>
+      <w:pPr>
+        <w:spacing w:after="0"/>
+      </w:pPr>
       <w:r>
         <w:t>Data – 11/05/2016</w:t>
       </w:r>
     </w:p>
     <w:p>
+      <w:pPr>
+        <w:spacing w:after="0"/>
+      </w:pPr>
       <w:r>
         <w:t>Probabilidade -  60%</w:t>
       </w:r>
     </w:p>
     <w:p>
+      <w:pPr>
+        <w:spacing w:after="0"/>
+      </w:pPr>
       <w:r>
         <w:t>Impacto – Alto</w:t>
       </w:r>
     </w:p>
     <w:p>
+      <w:pPr>
+        <w:spacing w:after="0"/>
+      </w:pPr>
       <w:r>
         <w:t xml:space="preserve">Descrição - </w:t>
       </w:r>
@@ -2425,6 +3760,9 @@
       </w:r>
     </w:p>
     <w:p>
+      <w:pPr>
+        <w:spacing w:after="0"/>
+      </w:pPr>
       <w:r>
         <w:t xml:space="preserve">Mitigação – </w:t>
       </w:r>
@@ -2433,11 +3771,17 @@
       </w:r>
     </w:p>
     <w:p>
+      <w:pPr>
+        <w:spacing w:after="0"/>
+      </w:pPr>
       <w:r>
         <w:t xml:space="preserve">Plano de contingencia – Alteração direta no programa </w:t>
       </w:r>
     </w:p>
     <w:p>
+      <w:pPr>
+        <w:spacing w:after="0"/>
+      </w:pPr>
       <w:r>
         <w:t xml:space="preserve">Status – </w:t>
       </w:r>
@@ -2446,32 +3790,61 @@
       </w:r>
     </w:p>
     <w:p>
-      <w:r>
-        <w:lastRenderedPageBreak/>
+      <w:pPr>
+        <w:spacing w:after="0"/>
+      </w:pPr>
+      <w:r>
         <w:t>Autor – Lorena Zambaldi</w:t>
       </w:r>
     </w:p>
     <w:p>
-      <w:r>
+      <w:pPr>
+        <w:rPr>
+          <w:b/>
+        </w:rPr>
+      </w:pPr>
+    </w:p>
+    <w:p>
+      <w:pPr>
+        <w:rPr>
+          <w:b/>
+        </w:rPr>
+      </w:pPr>
+      <w:r>
+        <w:rPr>
+          <w:b/>
+        </w:rPr>
         <w:t>ID – LR3</w:t>
       </w:r>
     </w:p>
     <w:p>
+      <w:pPr>
+        <w:spacing w:after="0"/>
+      </w:pPr>
       <w:r>
         <w:t>Data – 11/05/2016</w:t>
       </w:r>
     </w:p>
     <w:p>
+      <w:pPr>
+        <w:spacing w:after="0"/>
+      </w:pPr>
       <w:r>
         <w:t>Probabilidade -  50%</w:t>
       </w:r>
     </w:p>
     <w:p>
+      <w:pPr>
+        <w:spacing w:after="0"/>
+      </w:pPr>
       <w:r>
         <w:t>Impacto – Alto</w:t>
       </w:r>
     </w:p>
     <w:p>
+      <w:pPr>
+        <w:spacing w:after="0"/>
+      </w:pPr>
       <w:r>
         <w:t xml:space="preserve">Descrição - </w:t>
       </w:r>
@@ -2486,6 +3859,9 @@
       </w:r>
     </w:p>
     <w:p>
+      <w:pPr>
+        <w:spacing w:after="0"/>
+      </w:pPr>
       <w:r>
         <w:t xml:space="preserve">Mitigação – </w:t>
       </w:r>
@@ -2494,11 +3870,17 @@
       </w:r>
     </w:p>
     <w:p>
+      <w:pPr>
+        <w:spacing w:after="0"/>
+      </w:pPr>
       <w:r>
         <w:t xml:space="preserve">Plano de contingencia – Alteração direta no programa </w:t>
       </w:r>
     </w:p>
     <w:p>
+      <w:pPr>
+        <w:spacing w:after="0"/>
+      </w:pPr>
       <w:r>
         <w:t xml:space="preserve">Status – </w:t>
       </w:r>
@@ -2507,6 +3889,9 @@
       </w:r>
     </w:p>
     <w:p>
+      <w:pPr>
+        <w:spacing w:after="0"/>
+      </w:pPr>
       <w:r>
         <w:t>Autor – Lorena Zambaldi</w:t>
       </w:r>
@@ -2514,13 +3899,111 @@
     <w:p/>
     <w:p/>
     <w:sectPr>
+      <w:footerReference w:type="default" r:id="rId13"/>
       <w:pgSz w:w="11906" w:h="16838"/>
       <w:pgMar w:top="1417" w:right="1701" w:bottom="1417" w:left="1701" w:header="708" w:footer="708" w:gutter="0"/>
       <w:cols w:space="708"/>
+      <w:titlePg/>
       <w:docGrid w:linePitch="360"/>
     </w:sectPr>
   </w:body>
 </w:document>
+</file>
+
+<file path=word/endnotes.xml><?xml version="1.0" encoding="utf-8"?>
+<w:endnotes xmlns:wpc="http://schemas.microsoft.com/office/word/2010/wordprocessingCanvas" xmlns:mc="http://schemas.openxmlformats.org/markup-compatibility/2006" xmlns:o="urn:schemas-microsoft-com:office:office" xmlns:r="http://schemas.openxmlformats.org/officeDocument/2006/relationships" xmlns:m="http://schemas.openxmlformats.org/officeDocument/2006/math" xmlns:v="urn:schemas-microsoft-com:vml" xmlns:wp14="http://schemas.microsoft.com/office/word/2010/wordprocessingDrawing" xmlns:wp="http://schemas.openxmlformats.org/drawingml/2006/wordprocessingDrawing" xmlns:w10="urn:schemas-microsoft-com:office:word" xmlns:w="http://schemas.openxmlformats.org/wordprocessingml/2006/main" xmlns:w14="http://schemas.microsoft.com/office/word/2010/wordml" xmlns:w15="http://schemas.microsoft.com/office/word/2012/wordml" xmlns:wpg="http://schemas.microsoft.com/office/word/2010/wordprocessingGroup" xmlns:wpi="http://schemas.microsoft.com/office/word/2010/wordprocessingInk" xmlns:wne="http://schemas.microsoft.com/office/word/2006/wordml" xmlns:wps="http://schemas.microsoft.com/office/word/2010/wordprocessingShape" mc:Ignorable="w14 w15 wp14">
+  <w:endnote w:type="separator" w:id="-1">
+    <w:p>
+      <w:pPr>
+        <w:spacing w:after="0" w:line="240" w:lineRule="auto"/>
+      </w:pPr>
+      <w:r>
+        <w:separator/>
+      </w:r>
+    </w:p>
+  </w:endnote>
+  <w:endnote w:type="continuationSeparator" w:id="0">
+    <w:p>
+      <w:pPr>
+        <w:spacing w:after="0" w:line="240" w:lineRule="auto"/>
+      </w:pPr>
+      <w:r>
+        <w:continuationSeparator/>
+      </w:r>
+    </w:p>
+  </w:endnote>
+</w:endnotes>
+</file>
+
+<file path=word/footer1.xml><?xml version="1.0" encoding="utf-8"?>
+<w:ftr xmlns:wpc="http://schemas.microsoft.com/office/word/2010/wordprocessingCanvas" xmlns:mc="http://schemas.openxmlformats.org/markup-compatibility/2006" xmlns:o="urn:schemas-microsoft-com:office:office" xmlns:r="http://schemas.openxmlformats.org/officeDocument/2006/relationships" xmlns:m="http://schemas.openxmlformats.org/officeDocument/2006/math" xmlns:v="urn:schemas-microsoft-com:vml" xmlns:wp14="http://schemas.microsoft.com/office/word/2010/wordprocessingDrawing" xmlns:wp="http://schemas.openxmlformats.org/drawingml/2006/wordprocessingDrawing" xmlns:w10="urn:schemas-microsoft-com:office:word" xmlns:w="http://schemas.openxmlformats.org/wordprocessingml/2006/main" xmlns:w14="http://schemas.microsoft.com/office/word/2010/wordml" xmlns:w15="http://schemas.microsoft.com/office/word/2012/wordml" xmlns:wpg="http://schemas.microsoft.com/office/word/2010/wordprocessingGroup" xmlns:wpi="http://schemas.microsoft.com/office/word/2010/wordprocessingInk" xmlns:wne="http://schemas.microsoft.com/office/word/2006/wordml" xmlns:wps="http://schemas.microsoft.com/office/word/2010/wordprocessingShape" mc:Ignorable="w14 w15 wp14">
+  <w:sdt>
+    <w:sdtPr>
+      <w:id w:val="223264828"/>
+      <w:docPartObj>
+        <w:docPartGallery w:val="Page Numbers (Bottom of Page)"/>
+        <w:docPartUnique/>
+      </w:docPartObj>
+    </w:sdtPr>
+    <w:sdtEndPr/>
+    <w:sdtContent>
+      <w:p>
+        <w:pPr>
+          <w:pStyle w:val="Rodap"/>
+          <w:jc w:val="center"/>
+        </w:pPr>
+        <w:r>
+          <w:fldChar w:fldCharType="begin"/>
+        </w:r>
+        <w:r>
+          <w:instrText>PAGE   \* MERGEFORMAT</w:instrText>
+        </w:r>
+        <w:r>
+          <w:fldChar w:fldCharType="separate"/>
+        </w:r>
+        <w:r>
+          <w:rPr>
+            <w:noProof/>
+          </w:rPr>
+          <w:t>8</w:t>
+        </w:r>
+        <w:r>
+          <w:fldChar w:fldCharType="end"/>
+        </w:r>
+      </w:p>
+    </w:sdtContent>
+  </w:sdt>
+  <w:p>
+    <w:pPr>
+      <w:pStyle w:val="Rodap"/>
+    </w:pPr>
+  </w:p>
+</w:ftr>
+</file>
+
+<file path=word/footnotes.xml><?xml version="1.0" encoding="utf-8"?>
+<w:footnotes xmlns:wpc="http://schemas.microsoft.com/office/word/2010/wordprocessingCanvas" xmlns:mc="http://schemas.openxmlformats.org/markup-compatibility/2006" xmlns:o="urn:schemas-microsoft-com:office:office" xmlns:r="http://schemas.openxmlformats.org/officeDocument/2006/relationships" xmlns:m="http://schemas.openxmlformats.org/officeDocument/2006/math" xmlns:v="urn:schemas-microsoft-com:vml" xmlns:wp14="http://schemas.microsoft.com/office/word/2010/wordprocessingDrawing" xmlns:wp="http://schemas.openxmlformats.org/drawingml/2006/wordprocessingDrawing" xmlns:w10="urn:schemas-microsoft-com:office:word" xmlns:w="http://schemas.openxmlformats.org/wordprocessingml/2006/main" xmlns:w14="http://schemas.microsoft.com/office/word/2010/wordml" xmlns:w15="http://schemas.microsoft.com/office/word/2012/wordml" xmlns:wpg="http://schemas.microsoft.com/office/word/2010/wordprocessingGroup" xmlns:wpi="http://schemas.microsoft.com/office/word/2010/wordprocessingInk" xmlns:wne="http://schemas.microsoft.com/office/word/2006/wordml" xmlns:wps="http://schemas.microsoft.com/office/word/2010/wordprocessingShape" mc:Ignorable="w14 w15 wp14">
+  <w:footnote w:type="separator" w:id="-1">
+    <w:p>
+      <w:pPr>
+        <w:spacing w:after="0" w:line="240" w:lineRule="auto"/>
+      </w:pPr>
+      <w:r>
+        <w:separator/>
+      </w:r>
+    </w:p>
+  </w:footnote>
+  <w:footnote w:type="continuationSeparator" w:id="0">
+    <w:p>
+      <w:pPr>
+        <w:spacing w:after="0" w:line="240" w:lineRule="auto"/>
+      </w:pPr>
+      <w:r>
+        <w:continuationSeparator/>
+      </w:r>
+    </w:p>
+  </w:footnote>
+</w:footnotes>
 </file>
 
 <file path=word/numbering.xml><?xml version="1.0" encoding="utf-8"?>
@@ -2528,8 +4011,8 @@
   <w:abstractNum w:abstractNumId="0">
     <w:nsid w:val="1DE17FFD"/>
     <w:multiLevelType w:val="hybridMultilevel"/>
-    <w:tmpl w:val="B2E0E8D4"/>
-    <w:lvl w:ilvl="0" w:tplc="46F0B24C">
+    <w:tmpl w:val="5B2E7670"/>
+    <w:lvl w:ilvl="0" w:tplc="47444754">
       <w:start w:val="1"/>
       <w:numFmt w:val="decimal"/>
       <w:lvlText w:val="%1-"/>
@@ -2539,6 +4022,7 @@
       </w:pPr>
       <w:rPr>
         <w:rFonts w:hint="default"/>
+        <w:b/>
       </w:rPr>
     </w:lvl>
     <w:lvl w:ilvl="1" w:tplc="04160019" w:tentative="1">
@@ -3019,6 +4503,27 @@
       <w:sz w:val="24"/>
     </w:rPr>
   </w:style>
+  <w:style w:type="paragraph" w:styleId="Ttulo1">
+    <w:name w:val="heading 1"/>
+    <w:basedOn w:val="Normal"/>
+    <w:next w:val="Normal"/>
+    <w:link w:val="Ttulo1Char"/>
+    <w:uiPriority w:val="9"/>
+    <w:qFormat/>
+    <w:rsid w:val="00DD5D7B"/>
+    <w:pPr>
+      <w:keepNext/>
+      <w:keepLines/>
+      <w:spacing w:before="240" w:after="0"/>
+      <w:outlineLvl w:val="0"/>
+    </w:pPr>
+    <w:rPr>
+      <w:rFonts w:eastAsiaTheme="majorEastAsia" w:cstheme="majorBidi"/>
+      <w:b/>
+      <w:sz w:val="28"/>
+      <w:szCs w:val="32"/>
+    </w:rPr>
+  </w:style>
   <w:style w:type="character" w:default="1" w:styleId="Fontepargpadro">
     <w:name w:val="Default Paragraph Font"/>
     <w:uiPriority w:val="1"/>
@@ -3083,6 +4588,113 @@
     <w:rPr>
       <w:rFonts w:ascii="Times New Roman" w:hAnsi="Times New Roman"/>
       <w:sz w:val="24"/>
+    </w:rPr>
+  </w:style>
+  <w:style w:type="character" w:customStyle="1" w:styleId="Ttulo1Char">
+    <w:name w:val="Título 1 Char"/>
+    <w:basedOn w:val="Fontepargpadro"/>
+    <w:link w:val="Ttulo1"/>
+    <w:uiPriority w:val="9"/>
+    <w:rsid w:val="00DD5D7B"/>
+    <w:rPr>
+      <w:rFonts w:ascii="Times New Roman" w:eastAsiaTheme="majorEastAsia" w:hAnsi="Times New Roman" w:cstheme="majorBidi"/>
+      <w:b/>
+      <w:sz w:val="28"/>
+      <w:szCs w:val="32"/>
+    </w:rPr>
+  </w:style>
+  <w:style w:type="paragraph" w:styleId="Cabealho">
+    <w:name w:val="header"/>
+    <w:basedOn w:val="Normal"/>
+    <w:link w:val="CabealhoChar"/>
+    <w:uiPriority w:val="99"/>
+    <w:unhideWhenUsed/>
+    <w:rsid w:val="00DD5D7B"/>
+    <w:pPr>
+      <w:tabs>
+        <w:tab w:val="center" w:pos="4252"/>
+        <w:tab w:val="right" w:pos="8504"/>
+      </w:tabs>
+      <w:spacing w:after="0" w:line="240" w:lineRule="auto"/>
+    </w:pPr>
+  </w:style>
+  <w:style w:type="character" w:customStyle="1" w:styleId="CabealhoChar">
+    <w:name w:val="Cabeçalho Char"/>
+    <w:basedOn w:val="Fontepargpadro"/>
+    <w:link w:val="Cabealho"/>
+    <w:uiPriority w:val="99"/>
+    <w:rsid w:val="00DD5D7B"/>
+    <w:rPr>
+      <w:rFonts w:ascii="Times New Roman" w:hAnsi="Times New Roman"/>
+      <w:sz w:val="24"/>
+    </w:rPr>
+  </w:style>
+  <w:style w:type="paragraph" w:styleId="Rodap">
+    <w:name w:val="footer"/>
+    <w:basedOn w:val="Normal"/>
+    <w:link w:val="RodapChar"/>
+    <w:uiPriority w:val="99"/>
+    <w:unhideWhenUsed/>
+    <w:rsid w:val="00DD5D7B"/>
+    <w:pPr>
+      <w:tabs>
+        <w:tab w:val="center" w:pos="4252"/>
+        <w:tab w:val="right" w:pos="8504"/>
+      </w:tabs>
+      <w:spacing w:after="0" w:line="240" w:lineRule="auto"/>
+    </w:pPr>
+  </w:style>
+  <w:style w:type="character" w:customStyle="1" w:styleId="RodapChar">
+    <w:name w:val="Rodapé Char"/>
+    <w:basedOn w:val="Fontepargpadro"/>
+    <w:link w:val="Rodap"/>
+    <w:uiPriority w:val="99"/>
+    <w:rsid w:val="00DD5D7B"/>
+    <w:rPr>
+      <w:rFonts w:ascii="Times New Roman" w:hAnsi="Times New Roman"/>
+      <w:sz w:val="24"/>
+    </w:rPr>
+  </w:style>
+  <w:style w:type="paragraph" w:styleId="CabealhodoSumrio">
+    <w:name w:val="TOC Heading"/>
+    <w:basedOn w:val="Ttulo1"/>
+    <w:next w:val="Normal"/>
+    <w:uiPriority w:val="39"/>
+    <w:unhideWhenUsed/>
+    <w:qFormat/>
+    <w:rsid w:val="00DD5D7B"/>
+    <w:pPr>
+      <w:outlineLvl w:val="9"/>
+    </w:pPr>
+    <w:rPr>
+      <w:rFonts w:asciiTheme="majorHAnsi" w:hAnsiTheme="majorHAnsi"/>
+      <w:b w:val="0"/>
+      <w:color w:val="2E74B5" w:themeColor="accent1" w:themeShade="BF"/>
+      <w:sz w:val="32"/>
+      <w:lang w:eastAsia="pt-BR"/>
+    </w:rPr>
+  </w:style>
+  <w:style w:type="paragraph" w:styleId="Sumrio1">
+    <w:name w:val="toc 1"/>
+    <w:basedOn w:val="Normal"/>
+    <w:next w:val="Normal"/>
+    <w:autoRedefine/>
+    <w:uiPriority w:val="39"/>
+    <w:unhideWhenUsed/>
+    <w:rsid w:val="00DD5D7B"/>
+    <w:pPr>
+      <w:spacing w:after="100"/>
+    </w:pPr>
+  </w:style>
+  <w:style w:type="character" w:styleId="Hyperlink">
+    <w:name w:val="Hyperlink"/>
+    <w:basedOn w:val="Fontepargpadro"/>
+    <w:uiPriority w:val="99"/>
+    <w:unhideWhenUsed/>
+    <w:rsid w:val="00DD5D7B"/>
+    <w:rPr>
+      <w:color w:val="0563C1" w:themeColor="hyperlink"/>
+      <w:u w:val="single"/>
     </w:rPr>
   </w:style>
 </w:styles>

</xml_diff>

<commit_message>
Revert "Documento de planjemento e acompanhamento - Versão 0.5"
This reverts commit f43f1d0451689a3786499f9d1249d8621c7b384a.
</commit_message>
<xml_diff>
--- a/Documento de Planejamento e Acompanhamento S.C.M.docx
+++ b/Documento de Planejamento e Acompanhamento S.C.M.docx
@@ -46,7 +46,7 @@
                     </pic:cNvPicPr>
                   </pic:nvPicPr>
                   <pic:blipFill>
-                    <a:blip r:embed="rId7">
+                    <a:blip r:embed="rId5">
                       <a:extLst>
                         <a:ext uri="{28A0092B-C50C-407E-A947-70E740481C1C}">
                           <a14:useLocalDpi xmlns:a14="http://schemas.microsoft.com/office/drawing/2010/main" val="0"/>
@@ -118,7 +118,7 @@
                     </pic:cNvPicPr>
                   </pic:nvPicPr>
                   <pic:blipFill>
-                    <a:blip r:embed="rId8" cstate="print">
+                    <a:blip r:embed="rId6" cstate="print">
                       <a:extLst>
                         <a:ext uri="{28A0092B-C50C-407E-A947-70E740481C1C}">
                           <a14:useLocalDpi xmlns:a14="http://schemas.microsoft.com/office/drawing/2010/main" val="0"/>
@@ -597,7 +597,6 @@
       <w:pPr>
         <w:rPr>
           <w:rFonts w:cs="Times New Roman"/>
-          <w:b/>
           <w:sz w:val="28"/>
           <w:szCs w:val="28"/>
         </w:rPr>
@@ -605,7 +604,6 @@
       <w:r>
         <w:rPr>
           <w:rFonts w:cs="Times New Roman"/>
-          <w:b/>
           <w:sz w:val="28"/>
           <w:szCs w:val="28"/>
         </w:rPr>
@@ -963,767 +961,7 @@
           </w:p>
         </w:tc>
       </w:tr>
-      <w:tr>
-        <w:trPr>
-          <w:trHeight w:val="584"/>
-        </w:trPr>
-        <w:tc>
-          <w:tcPr>
-            <w:tcW w:w="2123" w:type="dxa"/>
-          </w:tcPr>
-          <w:p>
-            <w:pPr>
-              <w:rPr>
-                <w:rFonts w:cs="Times New Roman"/>
-                <w:szCs w:val="24"/>
-              </w:rPr>
-            </w:pPr>
-            <w:r>
-              <w:rPr>
-                <w:rFonts w:cs="Times New Roman"/>
-                <w:szCs w:val="24"/>
-              </w:rPr>
-              <w:t>25</w:t>
-            </w:r>
-            <w:r>
-              <w:rPr>
-                <w:rFonts w:cs="Times New Roman"/>
-                <w:szCs w:val="24"/>
-              </w:rPr>
-              <w:t>/05/2016</w:t>
-            </w:r>
-          </w:p>
-        </w:tc>
-        <w:tc>
-          <w:tcPr>
-            <w:tcW w:w="2123" w:type="dxa"/>
-          </w:tcPr>
-          <w:p>
-            <w:pPr>
-              <w:rPr>
-                <w:rFonts w:cs="Times New Roman"/>
-                <w:szCs w:val="24"/>
-              </w:rPr>
-            </w:pPr>
-            <w:r>
-              <w:rPr>
-                <w:rFonts w:cs="Times New Roman"/>
-                <w:szCs w:val="24"/>
-              </w:rPr>
-              <w:t>0.5</w:t>
-            </w:r>
-          </w:p>
-        </w:tc>
-        <w:tc>
-          <w:tcPr>
-            <w:tcW w:w="2124" w:type="dxa"/>
-          </w:tcPr>
-          <w:p>
-            <w:pPr>
-              <w:rPr>
-                <w:rFonts w:cs="Times New Roman"/>
-                <w:szCs w:val="24"/>
-              </w:rPr>
-            </w:pPr>
-            <w:r>
-              <w:rPr>
-                <w:rFonts w:cs="Times New Roman"/>
-                <w:szCs w:val="24"/>
-              </w:rPr>
-              <w:t>Lorena Zambaldi</w:t>
-            </w:r>
-          </w:p>
-        </w:tc>
-        <w:tc>
-          <w:tcPr>
-            <w:tcW w:w="2124" w:type="dxa"/>
-          </w:tcPr>
-          <w:p>
-            <w:pPr>
-              <w:rPr>
-                <w:rFonts w:cs="Times New Roman"/>
-                <w:szCs w:val="24"/>
-              </w:rPr>
-            </w:pPr>
-            <w:r>
-              <w:rPr>
-                <w:rFonts w:cs="Times New Roman"/>
-                <w:szCs w:val="24"/>
-              </w:rPr>
-              <w:t xml:space="preserve">Formatação final </w:t>
-            </w:r>
-            <w:r>
-              <w:rPr>
-                <w:rFonts w:cs="Times New Roman"/>
-                <w:szCs w:val="24"/>
-              </w:rPr>
-              <w:t xml:space="preserve">e gráficos do </w:t>
-            </w:r>
-            <w:proofErr w:type="spellStart"/>
-            <w:r>
-              <w:rPr>
-                <w:rFonts w:cs="Times New Roman"/>
-                <w:szCs w:val="24"/>
-              </w:rPr>
-              <w:t>project</w:t>
-            </w:r>
-            <w:proofErr w:type="spellEnd"/>
-          </w:p>
-        </w:tc>
-      </w:tr>
     </w:tbl>
-    <w:p/>
-    <w:p>
-      <w:bookmarkStart w:id="0" w:name="_GoBack"/>
-      <w:bookmarkEnd w:id="0"/>
-    </w:p>
-    <w:p/>
-    <w:p/>
-    <w:p/>
-    <w:p/>
-    <w:p/>
-    <w:p/>
-    <w:p/>
-    <w:p/>
-    <w:p/>
-    <w:p/>
-    <w:p/>
-    <w:p/>
-    <w:p/>
-    <w:p/>
-    <w:p/>
-    <w:p/>
-    <w:p/>
-    <w:p/>
-    <w:p/>
-    <w:p/>
-    <w:p/>
-    <w:p/>
-    <w:sdt>
-      <w:sdtPr>
-        <w:rPr>
-          <w:rFonts w:ascii="Times New Roman" w:eastAsiaTheme="minorHAnsi" w:hAnsi="Times New Roman" w:cstheme="minorBidi"/>
-          <w:color w:val="auto"/>
-          <w:sz w:val="24"/>
-          <w:szCs w:val="22"/>
-          <w:lang w:eastAsia="en-US"/>
-        </w:rPr>
-        <w:id w:val="-1676421230"/>
-        <w:docPartObj>
-          <w:docPartGallery w:val="Table of Contents"/>
-          <w:docPartUnique/>
-        </w:docPartObj>
-      </w:sdtPr>
-      <w:sdtEndPr>
-        <w:rPr>
-          <w:b/>
-          <w:bCs/>
-        </w:rPr>
-      </w:sdtEndPr>
-      <w:sdtContent>
-        <w:p>
-          <w:pPr>
-            <w:pStyle w:val="CabealhodoSumrio"/>
-          </w:pPr>
-          <w:r>
-            <w:rPr>
-              <w:rFonts w:ascii="Times New Roman" w:hAnsi="Times New Roman" w:cs="Times New Roman"/>
-              <w:b/>
-              <w:color w:val="auto"/>
-              <w:sz w:val="28"/>
-              <w:szCs w:val="28"/>
-            </w:rPr>
-            <w:t>Sumário</w:t>
-          </w:r>
-        </w:p>
-        <w:p>
-          <w:pPr>
-            <w:pStyle w:val="Sumrio1"/>
-            <w:tabs>
-              <w:tab w:val="right" w:leader="dot" w:pos="8494"/>
-            </w:tabs>
-            <w:rPr>
-              <w:rFonts w:asciiTheme="minorHAnsi" w:eastAsiaTheme="minorEastAsia" w:hAnsiTheme="minorHAnsi"/>
-              <w:noProof/>
-              <w:sz w:val="22"/>
-              <w:lang w:eastAsia="pt-BR"/>
-            </w:rPr>
-          </w:pPr>
-          <w:r>
-            <w:fldChar w:fldCharType="begin"/>
-          </w:r>
-          <w:r>
-            <w:instrText xml:space="preserve"> TOC \o "1-3" \h \z \u </w:instrText>
-          </w:r>
-          <w:r>
-            <w:fldChar w:fldCharType="separate"/>
-          </w:r>
-          <w:hyperlink w:anchor="_Toc451950572" w:history="1">
-            <w:r>
-              <w:rPr>
-                <w:rStyle w:val="Hyperlink"/>
-                <w:noProof/>
-              </w:rPr>
-              <w:t>Ponto de função</w:t>
-            </w:r>
-            <w:r>
-              <w:rPr>
-                <w:noProof/>
-                <w:webHidden/>
-              </w:rPr>
-              <w:tab/>
-            </w:r>
-            <w:r>
-              <w:rPr>
-                <w:noProof/>
-                <w:webHidden/>
-              </w:rPr>
-              <w:fldChar w:fldCharType="begin"/>
-            </w:r>
-            <w:r>
-              <w:rPr>
-                <w:noProof/>
-                <w:webHidden/>
-              </w:rPr>
-              <w:instrText xml:space="preserve"> PAGEREF _Toc451950572 \h </w:instrText>
-            </w:r>
-            <w:r>
-              <w:rPr>
-                <w:noProof/>
-                <w:webHidden/>
-              </w:rPr>
-            </w:r>
-            <w:r>
-              <w:rPr>
-                <w:noProof/>
-                <w:webHidden/>
-              </w:rPr>
-              <w:fldChar w:fldCharType="separate"/>
-            </w:r>
-            <w:r>
-              <w:rPr>
-                <w:noProof/>
-                <w:webHidden/>
-              </w:rPr>
-              <w:t>4</w:t>
-            </w:r>
-            <w:r>
-              <w:rPr>
-                <w:noProof/>
-                <w:webHidden/>
-              </w:rPr>
-              <w:fldChar w:fldCharType="end"/>
-            </w:r>
-          </w:hyperlink>
-        </w:p>
-        <w:p>
-          <w:pPr>
-            <w:pStyle w:val="Sumrio1"/>
-            <w:tabs>
-              <w:tab w:val="right" w:leader="dot" w:pos="8494"/>
-            </w:tabs>
-            <w:rPr>
-              <w:rFonts w:asciiTheme="minorHAnsi" w:eastAsiaTheme="minorEastAsia" w:hAnsiTheme="minorHAnsi"/>
-              <w:noProof/>
-              <w:sz w:val="22"/>
-              <w:lang w:eastAsia="pt-BR"/>
-            </w:rPr>
-          </w:pPr>
-          <w:hyperlink w:anchor="_Toc451950573" w:history="1">
-            <w:r>
-              <w:rPr>
-                <w:rStyle w:val="Hyperlink"/>
-                <w:noProof/>
-              </w:rPr>
-              <w:t>Fator de ajuste</w:t>
-            </w:r>
-            <w:r>
-              <w:rPr>
-                <w:noProof/>
-                <w:webHidden/>
-              </w:rPr>
-              <w:tab/>
-            </w:r>
-            <w:r>
-              <w:rPr>
-                <w:noProof/>
-                <w:webHidden/>
-              </w:rPr>
-              <w:fldChar w:fldCharType="begin"/>
-            </w:r>
-            <w:r>
-              <w:rPr>
-                <w:noProof/>
-                <w:webHidden/>
-              </w:rPr>
-              <w:instrText xml:space="preserve"> PAGEREF _Toc451950573 \h </w:instrText>
-            </w:r>
-            <w:r>
-              <w:rPr>
-                <w:noProof/>
-                <w:webHidden/>
-              </w:rPr>
-            </w:r>
-            <w:r>
-              <w:rPr>
-                <w:noProof/>
-                <w:webHidden/>
-              </w:rPr>
-              <w:fldChar w:fldCharType="separate"/>
-            </w:r>
-            <w:r>
-              <w:rPr>
-                <w:noProof/>
-                <w:webHidden/>
-              </w:rPr>
-              <w:t>4</w:t>
-            </w:r>
-            <w:r>
-              <w:rPr>
-                <w:noProof/>
-                <w:webHidden/>
-              </w:rPr>
-              <w:fldChar w:fldCharType="end"/>
-            </w:r>
-          </w:hyperlink>
-        </w:p>
-        <w:p>
-          <w:pPr>
-            <w:pStyle w:val="Sumrio1"/>
-            <w:tabs>
-              <w:tab w:val="right" w:leader="dot" w:pos="8494"/>
-            </w:tabs>
-            <w:rPr>
-              <w:rFonts w:asciiTheme="minorHAnsi" w:eastAsiaTheme="minorEastAsia" w:hAnsiTheme="minorHAnsi"/>
-              <w:noProof/>
-              <w:sz w:val="22"/>
-              <w:lang w:eastAsia="pt-BR"/>
-            </w:rPr>
-          </w:pPr>
-          <w:hyperlink w:anchor="_Toc451950574" w:history="1">
-            <w:r>
-              <w:rPr>
-                <w:rStyle w:val="Hyperlink"/>
-                <w:noProof/>
-              </w:rPr>
-              <w:t>Calculo do ponto de função</w:t>
-            </w:r>
-            <w:r>
-              <w:rPr>
-                <w:noProof/>
-                <w:webHidden/>
-              </w:rPr>
-              <w:tab/>
-            </w:r>
-            <w:r>
-              <w:rPr>
-                <w:noProof/>
-                <w:webHidden/>
-              </w:rPr>
-              <w:fldChar w:fldCharType="begin"/>
-            </w:r>
-            <w:r>
-              <w:rPr>
-                <w:noProof/>
-                <w:webHidden/>
-              </w:rPr>
-              <w:instrText xml:space="preserve"> PAGEREF _Toc451950574 \h </w:instrText>
-            </w:r>
-            <w:r>
-              <w:rPr>
-                <w:noProof/>
-                <w:webHidden/>
-              </w:rPr>
-            </w:r>
-            <w:r>
-              <w:rPr>
-                <w:noProof/>
-                <w:webHidden/>
-              </w:rPr>
-              <w:fldChar w:fldCharType="separate"/>
-            </w:r>
-            <w:r>
-              <w:rPr>
-                <w:noProof/>
-                <w:webHidden/>
-              </w:rPr>
-              <w:t>4</w:t>
-            </w:r>
-            <w:r>
-              <w:rPr>
-                <w:noProof/>
-                <w:webHidden/>
-              </w:rPr>
-              <w:fldChar w:fldCharType="end"/>
-            </w:r>
-          </w:hyperlink>
-        </w:p>
-        <w:p>
-          <w:pPr>
-            <w:pStyle w:val="Sumrio1"/>
-            <w:tabs>
-              <w:tab w:val="right" w:leader="dot" w:pos="8494"/>
-            </w:tabs>
-            <w:rPr>
-              <w:rFonts w:asciiTheme="minorHAnsi" w:eastAsiaTheme="minorEastAsia" w:hAnsiTheme="minorHAnsi"/>
-              <w:noProof/>
-              <w:sz w:val="22"/>
-              <w:lang w:eastAsia="pt-BR"/>
-            </w:rPr>
-          </w:pPr>
-          <w:hyperlink w:anchor="_Toc451950575" w:history="1">
-            <w:r>
-              <w:rPr>
-                <w:rStyle w:val="Hyperlink"/>
-                <w:noProof/>
-              </w:rPr>
-              <w:t>Esforço, custo e prazo</w:t>
-            </w:r>
-            <w:r>
-              <w:rPr>
-                <w:noProof/>
-                <w:webHidden/>
-              </w:rPr>
-              <w:tab/>
-            </w:r>
-            <w:r>
-              <w:rPr>
-                <w:noProof/>
-                <w:webHidden/>
-              </w:rPr>
-              <w:fldChar w:fldCharType="begin"/>
-            </w:r>
-            <w:r>
-              <w:rPr>
-                <w:noProof/>
-                <w:webHidden/>
-              </w:rPr>
-              <w:instrText xml:space="preserve"> PAGEREF _Toc451950575 \h </w:instrText>
-            </w:r>
-            <w:r>
-              <w:rPr>
-                <w:noProof/>
-                <w:webHidden/>
-              </w:rPr>
-            </w:r>
-            <w:r>
-              <w:rPr>
-                <w:noProof/>
-                <w:webHidden/>
-              </w:rPr>
-              <w:fldChar w:fldCharType="separate"/>
-            </w:r>
-            <w:r>
-              <w:rPr>
-                <w:noProof/>
-                <w:webHidden/>
-              </w:rPr>
-              <w:t>5</w:t>
-            </w:r>
-            <w:r>
-              <w:rPr>
-                <w:noProof/>
-                <w:webHidden/>
-              </w:rPr>
-              <w:fldChar w:fldCharType="end"/>
-            </w:r>
-          </w:hyperlink>
-        </w:p>
-        <w:p>
-          <w:pPr>
-            <w:pStyle w:val="Sumrio1"/>
-            <w:tabs>
-              <w:tab w:val="right" w:leader="dot" w:pos="8494"/>
-            </w:tabs>
-            <w:rPr>
-              <w:rFonts w:asciiTheme="minorHAnsi" w:eastAsiaTheme="minorEastAsia" w:hAnsiTheme="minorHAnsi"/>
-              <w:noProof/>
-              <w:sz w:val="22"/>
-              <w:lang w:eastAsia="pt-BR"/>
-            </w:rPr>
-          </w:pPr>
-          <w:hyperlink w:anchor="_Toc451950576" w:history="1">
-            <w:r>
-              <w:rPr>
-                <w:rStyle w:val="Hyperlink"/>
-                <w:noProof/>
-              </w:rPr>
-              <w:t>Diagrama de Gantt de Controle</w:t>
-            </w:r>
-            <w:r>
-              <w:rPr>
-                <w:noProof/>
-                <w:webHidden/>
-              </w:rPr>
-              <w:tab/>
-            </w:r>
-            <w:r>
-              <w:rPr>
-                <w:noProof/>
-                <w:webHidden/>
-              </w:rPr>
-              <w:fldChar w:fldCharType="begin"/>
-            </w:r>
-            <w:r>
-              <w:rPr>
-                <w:noProof/>
-                <w:webHidden/>
-              </w:rPr>
-              <w:instrText xml:space="preserve"> PAGEREF _Toc451950576 \h </w:instrText>
-            </w:r>
-            <w:r>
-              <w:rPr>
-                <w:noProof/>
-                <w:webHidden/>
-              </w:rPr>
-            </w:r>
-            <w:r>
-              <w:rPr>
-                <w:noProof/>
-                <w:webHidden/>
-              </w:rPr>
-              <w:fldChar w:fldCharType="separate"/>
-            </w:r>
-            <w:r>
-              <w:rPr>
-                <w:noProof/>
-                <w:webHidden/>
-              </w:rPr>
-              <w:t>5</w:t>
-            </w:r>
-            <w:r>
-              <w:rPr>
-                <w:noProof/>
-                <w:webHidden/>
-              </w:rPr>
-              <w:fldChar w:fldCharType="end"/>
-            </w:r>
-          </w:hyperlink>
-        </w:p>
-        <w:p>
-          <w:pPr>
-            <w:pStyle w:val="Sumrio1"/>
-            <w:tabs>
-              <w:tab w:val="right" w:leader="dot" w:pos="8494"/>
-            </w:tabs>
-            <w:rPr>
-              <w:rFonts w:asciiTheme="minorHAnsi" w:eastAsiaTheme="minorEastAsia" w:hAnsiTheme="minorHAnsi"/>
-              <w:noProof/>
-              <w:sz w:val="22"/>
-              <w:lang w:eastAsia="pt-BR"/>
-            </w:rPr>
-          </w:pPr>
-          <w:hyperlink w:anchor="_Toc451950577" w:history="1">
-            <w:r>
-              <w:rPr>
-                <w:rStyle w:val="Hyperlink"/>
-                <w:noProof/>
-              </w:rPr>
-              <w:t>Diagrama de Rede</w:t>
-            </w:r>
-            <w:r>
-              <w:rPr>
-                <w:noProof/>
-                <w:webHidden/>
-              </w:rPr>
-              <w:tab/>
-            </w:r>
-            <w:r>
-              <w:rPr>
-                <w:noProof/>
-                <w:webHidden/>
-              </w:rPr>
-              <w:fldChar w:fldCharType="begin"/>
-            </w:r>
-            <w:r>
-              <w:rPr>
-                <w:noProof/>
-                <w:webHidden/>
-              </w:rPr>
-              <w:instrText xml:space="preserve"> PAGEREF _Toc451950577 \h </w:instrText>
-            </w:r>
-            <w:r>
-              <w:rPr>
-                <w:noProof/>
-                <w:webHidden/>
-              </w:rPr>
-            </w:r>
-            <w:r>
-              <w:rPr>
-                <w:noProof/>
-                <w:webHidden/>
-              </w:rPr>
-              <w:fldChar w:fldCharType="separate"/>
-            </w:r>
-            <w:r>
-              <w:rPr>
-                <w:noProof/>
-                <w:webHidden/>
-              </w:rPr>
-              <w:t>6</w:t>
-            </w:r>
-            <w:r>
-              <w:rPr>
-                <w:noProof/>
-                <w:webHidden/>
-              </w:rPr>
-              <w:fldChar w:fldCharType="end"/>
-            </w:r>
-          </w:hyperlink>
-        </w:p>
-        <w:p>
-          <w:pPr>
-            <w:pStyle w:val="Sumrio1"/>
-            <w:tabs>
-              <w:tab w:val="right" w:leader="dot" w:pos="8494"/>
-            </w:tabs>
-            <w:rPr>
-              <w:rFonts w:asciiTheme="minorHAnsi" w:eastAsiaTheme="minorEastAsia" w:hAnsiTheme="minorHAnsi"/>
-              <w:noProof/>
-              <w:sz w:val="22"/>
-              <w:lang w:eastAsia="pt-BR"/>
-            </w:rPr>
-          </w:pPr>
-          <w:hyperlink w:anchor="_Toc451950578" w:history="1">
-            <w:r>
-              <w:rPr>
-                <w:rStyle w:val="Hyperlink"/>
-                <w:noProof/>
-              </w:rPr>
-              <w:t>Lista de Riscos</w:t>
-            </w:r>
-            <w:r>
-              <w:rPr>
-                <w:noProof/>
-                <w:webHidden/>
-              </w:rPr>
-              <w:tab/>
-            </w:r>
-            <w:r>
-              <w:rPr>
-                <w:noProof/>
-                <w:webHidden/>
-              </w:rPr>
-              <w:fldChar w:fldCharType="begin"/>
-            </w:r>
-            <w:r>
-              <w:rPr>
-                <w:noProof/>
-                <w:webHidden/>
-              </w:rPr>
-              <w:instrText xml:space="preserve"> PAGEREF _Toc451950578 \h </w:instrText>
-            </w:r>
-            <w:r>
-              <w:rPr>
-                <w:noProof/>
-                <w:webHidden/>
-              </w:rPr>
-            </w:r>
-            <w:r>
-              <w:rPr>
-                <w:noProof/>
-                <w:webHidden/>
-              </w:rPr>
-              <w:fldChar w:fldCharType="separate"/>
-            </w:r>
-            <w:r>
-              <w:rPr>
-                <w:noProof/>
-                <w:webHidden/>
-              </w:rPr>
-              <w:t>7</w:t>
-            </w:r>
-            <w:r>
-              <w:rPr>
-                <w:noProof/>
-                <w:webHidden/>
-              </w:rPr>
-              <w:fldChar w:fldCharType="end"/>
-            </w:r>
-          </w:hyperlink>
-        </w:p>
-        <w:p>
-          <w:pPr>
-            <w:pStyle w:val="Sumrio1"/>
-            <w:tabs>
-              <w:tab w:val="right" w:leader="dot" w:pos="8494"/>
-            </w:tabs>
-            <w:rPr>
-              <w:rFonts w:asciiTheme="minorHAnsi" w:eastAsiaTheme="minorEastAsia" w:hAnsiTheme="minorHAnsi"/>
-              <w:noProof/>
-              <w:sz w:val="22"/>
-              <w:lang w:eastAsia="pt-BR"/>
-            </w:rPr>
-          </w:pPr>
-          <w:hyperlink w:anchor="_Toc451950579" w:history="1">
-            <w:r>
-              <w:rPr>
-                <w:rStyle w:val="Hyperlink"/>
-                <w:noProof/>
-              </w:rPr>
-              <w:t>Formulário de informação de risco</w:t>
-            </w:r>
-            <w:r>
-              <w:rPr>
-                <w:noProof/>
-                <w:webHidden/>
-              </w:rPr>
-              <w:tab/>
-            </w:r>
-            <w:r>
-              <w:rPr>
-                <w:noProof/>
-                <w:webHidden/>
-              </w:rPr>
-              <w:fldChar w:fldCharType="begin"/>
-            </w:r>
-            <w:r>
-              <w:rPr>
-                <w:noProof/>
-                <w:webHidden/>
-              </w:rPr>
-              <w:instrText xml:space="preserve"> PAGEREF _Toc451950579 \h </w:instrText>
-            </w:r>
-            <w:r>
-              <w:rPr>
-                <w:noProof/>
-                <w:webHidden/>
-              </w:rPr>
-            </w:r>
-            <w:r>
-              <w:rPr>
-                <w:noProof/>
-                <w:webHidden/>
-              </w:rPr>
-              <w:fldChar w:fldCharType="separate"/>
-            </w:r>
-            <w:r>
-              <w:rPr>
-                <w:noProof/>
-                <w:webHidden/>
-              </w:rPr>
-              <w:t>7</w:t>
-            </w:r>
-            <w:r>
-              <w:rPr>
-                <w:noProof/>
-                <w:webHidden/>
-              </w:rPr>
-              <w:fldChar w:fldCharType="end"/>
-            </w:r>
-          </w:hyperlink>
-        </w:p>
-        <w:p>
-          <w:r>
-            <w:rPr>
-              <w:b/>
-              <w:bCs/>
-            </w:rPr>
-            <w:fldChar w:fldCharType="end"/>
-          </w:r>
-        </w:p>
-      </w:sdtContent>
-    </w:sdt>
     <w:p/>
     <w:p/>
     <w:p/>
@@ -1747,23 +985,12 @@
     <w:p/>
     <w:p/>
     <w:p/>
-    <w:p>
-      <w:pPr>
-        <w:pStyle w:val="Ttulo1"/>
-      </w:pPr>
-      <w:r>
-        <w:t xml:space="preserve"> </w:t>
-      </w:r>
-      <w:bookmarkStart w:id="1" w:name="_Toc451950572"/>
-      <w:r>
-        <w:t>P</w:t>
-      </w:r>
-      <w:r>
-        <w:t>onto de função</w:t>
-      </w:r>
-      <w:bookmarkEnd w:id="1"/>
-      <w:r>
-        <w:t xml:space="preserve"> </w:t>
+    <w:p/>
+    <w:p/>
+    <w:p>
+      <w:r>
+        <w:lastRenderedPageBreak/>
+        <w:t xml:space="preserve">Calculo de ponto de função </w:t>
       </w:r>
     </w:p>
     <w:tbl>
@@ -1789,15 +1016,7 @@
             <w:tcW w:w="1415" w:type="dxa"/>
           </w:tcPr>
           <w:p>
-            <w:pPr>
-              <w:rPr>
-                <w:b/>
-              </w:rPr>
-            </w:pPr>
-            <w:r>
-              <w:rPr>
-                <w:b/>
-              </w:rPr>
+            <w:r>
               <w:t xml:space="preserve">Domínio de informação </w:t>
             </w:r>
           </w:p>
@@ -1807,15 +1026,7 @@
             <w:tcW w:w="1415" w:type="dxa"/>
           </w:tcPr>
           <w:p>
-            <w:pPr>
-              <w:rPr>
-                <w:b/>
-              </w:rPr>
-            </w:pPr>
-            <w:r>
-              <w:rPr>
-                <w:b/>
-              </w:rPr>
+            <w:r>
               <w:t xml:space="preserve">Contagem </w:t>
             </w:r>
           </w:p>
@@ -1825,15 +1036,7 @@
             <w:tcW w:w="1416" w:type="dxa"/>
           </w:tcPr>
           <w:p>
-            <w:pPr>
-              <w:rPr>
-                <w:b/>
-              </w:rPr>
-            </w:pPr>
-            <w:r>
-              <w:rPr>
-                <w:b/>
-              </w:rPr>
+            <w:r>
               <w:t>Simples</w:t>
             </w:r>
           </w:p>
@@ -1843,15 +1046,7 @@
             <w:tcW w:w="1416" w:type="dxa"/>
           </w:tcPr>
           <w:p>
-            <w:pPr>
-              <w:rPr>
-                <w:b/>
-              </w:rPr>
-            </w:pPr>
-            <w:r>
-              <w:rPr>
-                <w:b/>
-              </w:rPr>
+            <w:r>
               <w:t xml:space="preserve">Médio </w:t>
             </w:r>
           </w:p>
@@ -1861,15 +1056,7 @@
             <w:tcW w:w="1416" w:type="dxa"/>
           </w:tcPr>
           <w:p>
-            <w:pPr>
-              <w:rPr>
-                <w:b/>
-              </w:rPr>
-            </w:pPr>
-            <w:r>
-              <w:rPr>
-                <w:b/>
-              </w:rPr>
+            <w:r>
               <w:t>Complexo</w:t>
             </w:r>
           </w:p>
@@ -1879,15 +1066,7 @@
             <w:tcW w:w="1416" w:type="dxa"/>
           </w:tcPr>
           <w:p>
-            <w:pPr>
-              <w:rPr>
-                <w:b/>
-              </w:rPr>
-            </w:pPr>
-            <w:r>
-              <w:rPr>
-                <w:b/>
-              </w:rPr>
+            <w:r>
               <w:t>Total</w:t>
             </w:r>
           </w:p>
@@ -1899,15 +1078,7 @@
             <w:tcW w:w="1415" w:type="dxa"/>
           </w:tcPr>
           <w:p>
-            <w:pPr>
-              <w:rPr>
-                <w:b/>
-              </w:rPr>
-            </w:pPr>
-            <w:r>
-              <w:rPr>
-                <w:b/>
-              </w:rPr>
+            <w:r>
               <w:t>Entradas externas</w:t>
             </w:r>
           </w:p>
@@ -2067,15 +1238,7 @@
             <w:tcW w:w="1415" w:type="dxa"/>
           </w:tcPr>
           <w:p>
-            <w:pPr>
-              <w:rPr>
-                <w:b/>
-              </w:rPr>
-            </w:pPr>
-            <w:r>
-              <w:rPr>
-                <w:b/>
-              </w:rPr>
+            <w:r>
               <w:t>Saídas externas</w:t>
             </w:r>
           </w:p>
@@ -2233,15 +1396,7 @@
             <w:tcW w:w="1415" w:type="dxa"/>
           </w:tcPr>
           <w:p>
-            <w:pPr>
-              <w:rPr>
-                <w:b/>
-              </w:rPr>
-            </w:pPr>
-            <w:r>
-              <w:rPr>
-                <w:b/>
-              </w:rPr>
+            <w:r>
               <w:t>Consultas externas</w:t>
             </w:r>
           </w:p>
@@ -2302,14 +1457,7 @@
           <w:tcPr>
             <w:tcW w:w="1416" w:type="dxa"/>
           </w:tcPr>
-          <w:p>
-            <w:pPr>
-              <w:jc w:val="center"/>
-            </w:pPr>
-            <w:r>
-              <w:t>0</w:t>
-            </w:r>
-          </w:p>
+          <w:p/>
         </w:tc>
       </w:tr>
       <w:tr>
@@ -2318,15 +1466,7 @@
             <w:tcW w:w="1415" w:type="dxa"/>
           </w:tcPr>
           <w:p>
-            <w:pPr>
-              <w:rPr>
-                <w:b/>
-              </w:rPr>
-            </w:pPr>
-            <w:r>
-              <w:rPr>
-                <w:b/>
-              </w:rPr>
+            <w:r>
               <w:t>Arquivos Lógicos Internos</w:t>
             </w:r>
           </w:p>
@@ -2387,14 +1527,7 @@
           <w:tcPr>
             <w:tcW w:w="1416" w:type="dxa"/>
           </w:tcPr>
-          <w:p>
-            <w:pPr>
-              <w:jc w:val="center"/>
-            </w:pPr>
-            <w:r>
-              <w:t>0</w:t>
-            </w:r>
-          </w:p>
+          <w:p/>
         </w:tc>
       </w:tr>
       <w:tr>
@@ -2403,15 +1536,7 @@
             <w:tcW w:w="1415" w:type="dxa"/>
           </w:tcPr>
           <w:p>
-            <w:pPr>
-              <w:rPr>
-                <w:b/>
-              </w:rPr>
-            </w:pPr>
-            <w:r>
-              <w:rPr>
-                <w:b/>
-              </w:rPr>
+            <w:r>
               <w:t>Arquivos Externo Internos</w:t>
             </w:r>
           </w:p>
@@ -2472,47 +1597,23 @@
           <w:tcPr>
             <w:tcW w:w="1416" w:type="dxa"/>
           </w:tcPr>
-          <w:p>
-            <w:pPr>
-              <w:jc w:val="center"/>
-            </w:pPr>
-            <w:r>
-              <w:t>0</w:t>
-            </w:r>
-          </w:p>
+          <w:p/>
         </w:tc>
       </w:tr>
       <w:tr>
-        <w:trPr>
-          <w:trHeight w:val="119"/>
-        </w:trPr>
         <w:tc>
           <w:tcPr>
             <w:tcW w:w="8494" w:type="dxa"/>
             <w:gridSpan w:val="6"/>
           </w:tcPr>
           <w:p>
-            <w:pPr>
-              <w:rPr>
-                <w:b/>
-              </w:rPr>
-            </w:pPr>
-            <w:r>
-              <w:rPr>
-                <w:b/>
-              </w:rPr>
+            <w:r>
               <w:t>TOTAL</w:t>
             </w:r>
             <w:r>
-              <w:rPr>
-                <w:b/>
-              </w:rPr>
               <w:t xml:space="preserve">                                                                                   </w:t>
             </w:r>
             <w:r>
-              <w:rPr>
-                <w:b/>
-              </w:rPr>
               <w:t xml:space="preserve">                              24</w:t>
             </w:r>
           </w:p>
@@ -2520,22 +1621,10 @@
       </w:tr>
     </w:tbl>
     <w:p/>
-    <w:p>
-      <w:pPr>
-        <w:pStyle w:val="Ttulo1"/>
-      </w:pPr>
-    </w:p>
-    <w:p>
-      <w:pPr>
-        <w:pStyle w:val="Ttulo1"/>
-      </w:pPr>
-      <w:bookmarkStart w:id="2" w:name="_Toc451950573"/>
-      <w:r>
-        <w:t>Fator de ajuste</w:t>
-      </w:r>
-      <w:bookmarkEnd w:id="2"/>
-      <w:r>
-        <w:t xml:space="preserve"> </w:t>
+    <w:p/>
+    <w:p>
+      <w:r>
+        <w:t xml:space="preserve">Fator de ajuste </w:t>
       </w:r>
     </w:p>
     <w:tbl>
@@ -3022,96 +2111,50 @@
         </w:tc>
       </w:tr>
     </w:tbl>
-    <w:p>
-      <w:pPr>
-        <w:pStyle w:val="Ttulo1"/>
-      </w:pPr>
-    </w:p>
-    <w:p>
-      <w:pPr>
-        <w:pStyle w:val="Ttulo1"/>
-      </w:pPr>
-      <w:bookmarkStart w:id="3" w:name="_Toc451950574"/>
+    <w:p/>
+    <w:p/>
+    <w:p>
+      <w:pPr>
+        <w:jc w:val="both"/>
+      </w:pPr>
       <w:r>
         <w:t>Calculo do ponto de função</w:t>
       </w:r>
-      <w:bookmarkEnd w:id="3"/>
-    </w:p>
-    <w:p>
-      <w:pPr>
-        <w:spacing w:after="0"/>
+    </w:p>
+    <w:p>
+      <w:pPr>
         <w:jc w:val="both"/>
-      </w:pPr>
-      <w:r>
-        <w:t>4 saídas x 5 = 20</w:t>
-      </w:r>
-    </w:p>
-    <w:p>
-      <w:pPr>
-        <w:spacing w:after="0"/>
+        <w:rPr>
+          <w:color w:val="00B050"/>
+        </w:rPr>
+      </w:pPr>
+      <w:r>
+        <w:t xml:space="preserve">FP = 24 * [0,65 + 0,01 * (17)] = </w:t>
+      </w:r>
+      <w:r>
+        <w:rPr>
+          <w:color w:val="00B050"/>
+        </w:rPr>
+        <w:t>19,6</w:t>
+      </w:r>
+    </w:p>
+    <w:p>
+      <w:pPr>
         <w:jc w:val="both"/>
       </w:pPr>
-      <w:r>
-        <w:t>1 entrada x 4 = 4</w:t>
-      </w:r>
-    </w:p>
-    <w:p>
-      <w:pPr>
-        <w:spacing w:after="0"/>
+    </w:p>
+    <w:p>
+      <w:pPr>
         <w:jc w:val="both"/>
       </w:pPr>
-      <w:r>
-        <w:t xml:space="preserve">Total = 24 </w:t>
-      </w:r>
-    </w:p>
-    <w:p>
-      <w:pPr>
-        <w:spacing w:after="0"/>
+    </w:p>
+    <w:p>
+      <w:pPr>
         <w:jc w:val="both"/>
       </w:pPr>
       <w:r>
-        <w:t xml:space="preserve">Fator de ajuste = </w:t>
-      </w:r>
-      <w:r>
-        <w:t xml:space="preserve">17 </w:t>
-      </w:r>
-    </w:p>
-    <w:p>
-      <w:pPr>
-        <w:spacing w:after="0"/>
-        <w:jc w:val="both"/>
-      </w:pPr>
-    </w:p>
-    <w:p>
-      <w:pPr>
-        <w:spacing w:after="0"/>
-        <w:jc w:val="both"/>
-      </w:pPr>
-      <w:r>
-        <w:t>FP = 24 * [0,65 + 0,01 * (17)] = 19,6</w:t>
-      </w:r>
-    </w:p>
-    <w:p>
-      <w:pPr>
-        <w:jc w:val="both"/>
-      </w:pPr>
-    </w:p>
-    <w:p>
-      <w:pPr>
-        <w:jc w:val="both"/>
-      </w:pPr>
-    </w:p>
-    <w:p>
-      <w:pPr>
-        <w:pStyle w:val="Ttulo1"/>
-      </w:pPr>
-      <w:bookmarkStart w:id="4" w:name="_Toc451950575"/>
-      <w:r>
-        <w:t>Esforço, custo e prazo</w:t>
-      </w:r>
-      <w:bookmarkEnd w:id="4"/>
-      <w:r>
-        <w:t xml:space="preserve"> </w:t>
+        <w:lastRenderedPageBreak/>
+        <w:t xml:space="preserve">Esforço, custo e prazo </w:t>
       </w:r>
     </w:p>
     <w:tbl>
@@ -3132,14 +2175,8 @@
           <w:p>
             <w:pPr>
               <w:jc w:val="both"/>
-              <w:rPr>
-                <w:b/>
-              </w:rPr>
-            </w:pPr>
-            <w:r>
-              <w:rPr>
-                <w:b/>
-              </w:rPr>
+            </w:pPr>
+            <w:r>
               <w:t>Esforço</w:t>
             </w:r>
           </w:p>
@@ -3166,14 +2203,8 @@
           <w:p>
             <w:pPr>
               <w:jc w:val="both"/>
-              <w:rPr>
-                <w:b/>
-              </w:rPr>
-            </w:pPr>
-            <w:r>
-              <w:rPr>
-                <w:b/>
-              </w:rPr>
+            </w:pPr>
+            <w:r>
               <w:t>Prazo</w:t>
             </w:r>
           </w:p>
@@ -3200,14 +2231,8 @@
           <w:p>
             <w:pPr>
               <w:jc w:val="both"/>
-              <w:rPr>
-                <w:b/>
-              </w:rPr>
-            </w:pPr>
-            <w:r>
-              <w:rPr>
-                <w:b/>
-              </w:rPr>
+            </w:pPr>
+            <w:r>
               <w:t>Custo</w:t>
             </w:r>
           </w:p>
@@ -3235,663 +2260,253 @@
     <w:p>
       <w:pPr>
         <w:jc w:val="both"/>
-        <w:rPr>
-          <w:i/>
-        </w:rPr>
-      </w:pPr>
-      <w:r>
-        <w:rPr>
-          <w:i/>
-        </w:rPr>
+      </w:pPr>
+      <w:r>
         <w:t>Custo com base no salário do analista de sistema pela revista exame (média de 4.683,65</w:t>
       </w:r>
-      <w:r>
-        <w:rPr>
-          <w:i/>
-        </w:rPr>
-        <w:t>)</w:t>
-      </w:r>
-    </w:p>
-    <w:p>
-      <w:pPr>
-        <w:jc w:val="both"/>
-        <w:rPr>
-          <w:i/>
-        </w:rPr>
-      </w:pPr>
-    </w:p>
-    <w:p>
-      <w:pPr>
-        <w:pStyle w:val="Ttulo1"/>
-      </w:pPr>
-      <w:bookmarkStart w:id="5" w:name="_Toc451950576"/>
-      <w:r>
-        <w:t xml:space="preserve">Diagrama de </w:t>
-      </w:r>
-      <w:proofErr w:type="spellStart"/>
-      <w:r>
-        <w:t>Gantt</w:t>
-      </w:r>
-      <w:proofErr w:type="spellEnd"/>
-      <w:r>
-        <w:t xml:space="preserve"> de Controle</w:t>
-      </w:r>
-      <w:bookmarkEnd w:id="5"/>
-    </w:p>
-    <w:p/>
-    <w:p>
-      <w:r>
-        <w:rPr>
-          <w:noProof/>
-          <w:lang w:eastAsia="pt-BR"/>
-        </w:rPr>
-        <w:drawing>
-          <wp:inline distT="0" distB="0" distL="0" distR="0">
-            <wp:extent cx="5590540" cy="5650364"/>
-            <wp:effectExtent l="0" t="0" r="0" b="7620"/>
-            <wp:docPr id="4" name="Imagem 4"/>
-            <wp:cNvGraphicFramePr>
-              <a:graphicFrameLocks xmlns:a="http://schemas.openxmlformats.org/drawingml/2006/main" noChangeAspect="1"/>
-            </wp:cNvGraphicFramePr>
-            <a:graphic xmlns:a="http://schemas.openxmlformats.org/drawingml/2006/main">
-              <a:graphicData uri="http://schemas.openxmlformats.org/drawingml/2006/picture">
-                <pic:pic xmlns:pic="http://schemas.openxmlformats.org/drawingml/2006/picture">
-                  <pic:nvPicPr>
-                    <pic:cNvPr id="4" name="MEDIA_DGC.png"/>
-                    <pic:cNvPicPr/>
-                  </pic:nvPicPr>
-                  <pic:blipFill>
-                    <a:blip r:embed="rId9" cstate="print">
-                      <a:extLst>
-                        <a:ext uri="{28A0092B-C50C-407E-A947-70E740481C1C}">
-                          <a14:useLocalDpi xmlns:a14="http://schemas.microsoft.com/office/drawing/2010/main" val="0"/>
-                        </a:ext>
-                      </a:extLst>
-                    </a:blip>
-                    <a:stretch>
-                      <a:fillRect/>
-                    </a:stretch>
-                  </pic:blipFill>
-                  <pic:spPr>
-                    <a:xfrm>
-                      <a:off x="0" y="0"/>
-                      <a:ext cx="5592383" cy="5652227"/>
-                    </a:xfrm>
-                    <a:prstGeom prst="rect">
-                      <a:avLst/>
-                    </a:prstGeom>
-                  </pic:spPr>
-                </pic:pic>
-              </a:graphicData>
-            </a:graphic>
-          </wp:inline>
-        </w:drawing>
-      </w:r>
-    </w:p>
-    <w:p/>
-    <w:p>
-      <w:pPr>
-        <w:pStyle w:val="Ttulo1"/>
-      </w:pPr>
-      <w:bookmarkStart w:id="6" w:name="_Toc451950577"/>
-      <w:r>
-        <w:t>Diagrama de Rede</w:t>
-      </w:r>
-      <w:bookmarkEnd w:id="6"/>
-    </w:p>
-    <w:p/>
-    <w:p>
-      <w:r>
-        <w:rPr>
-          <w:noProof/>
-          <w:lang w:eastAsia="pt-BR"/>
-        </w:rPr>
-        <w:drawing>
-          <wp:inline distT="0" distB="0" distL="0" distR="0">
-            <wp:extent cx="5707455" cy="3127402"/>
-            <wp:effectExtent l="0" t="0" r="7620" b="0"/>
-            <wp:docPr id="5" name="Imagem 5"/>
-            <wp:cNvGraphicFramePr>
-              <a:graphicFrameLocks xmlns:a="http://schemas.openxmlformats.org/drawingml/2006/main" noChangeAspect="1"/>
-            </wp:cNvGraphicFramePr>
-            <a:graphic xmlns:a="http://schemas.openxmlformats.org/drawingml/2006/main">
-              <a:graphicData uri="http://schemas.openxmlformats.org/drawingml/2006/picture">
-                <pic:pic xmlns:pic="http://schemas.openxmlformats.org/drawingml/2006/picture">
-                  <pic:nvPicPr>
-                    <pic:cNvPr id="5" name="R1.png"/>
-                    <pic:cNvPicPr/>
-                  </pic:nvPicPr>
-                  <pic:blipFill>
-                    <a:blip r:embed="rId10">
-                      <a:extLst>
-                        <a:ext uri="{28A0092B-C50C-407E-A947-70E740481C1C}">
-                          <a14:useLocalDpi xmlns:a14="http://schemas.microsoft.com/office/drawing/2010/main" val="0"/>
-                        </a:ext>
-                      </a:extLst>
-                    </a:blip>
-                    <a:stretch>
-                      <a:fillRect/>
-                    </a:stretch>
-                  </pic:blipFill>
-                  <pic:spPr>
-                    <a:xfrm>
-                      <a:off x="0" y="0"/>
-                      <a:ext cx="5790441" cy="3172874"/>
-                    </a:xfrm>
-                    <a:prstGeom prst="rect">
-                      <a:avLst/>
-                    </a:prstGeom>
-                  </pic:spPr>
-                </pic:pic>
-              </a:graphicData>
-            </a:graphic>
-          </wp:inline>
-        </w:drawing>
-      </w:r>
-    </w:p>
-    <w:p/>
-    <w:p>
-      <w:r>
-        <w:rPr>
-          <w:noProof/>
-          <w:lang w:eastAsia="pt-BR"/>
-        </w:rPr>
-        <w:drawing>
-          <wp:inline distT="0" distB="0" distL="0" distR="0">
-            <wp:extent cx="5777959" cy="4056186"/>
-            <wp:effectExtent l="0" t="0" r="0" b="1905"/>
-            <wp:docPr id="6" name="Imagem 6"/>
-            <wp:cNvGraphicFramePr>
-              <a:graphicFrameLocks xmlns:a="http://schemas.openxmlformats.org/drawingml/2006/main" noChangeAspect="1"/>
-            </wp:cNvGraphicFramePr>
-            <a:graphic xmlns:a="http://schemas.openxmlformats.org/drawingml/2006/main">
-              <a:graphicData uri="http://schemas.openxmlformats.org/drawingml/2006/picture">
-                <pic:pic xmlns:pic="http://schemas.openxmlformats.org/drawingml/2006/picture">
-                  <pic:nvPicPr>
-                    <pic:cNvPr id="6" name="R2.png"/>
-                    <pic:cNvPicPr/>
-                  </pic:nvPicPr>
-                  <pic:blipFill>
-                    <a:blip r:embed="rId11">
-                      <a:extLst>
-                        <a:ext uri="{28A0092B-C50C-407E-A947-70E740481C1C}">
-                          <a14:useLocalDpi xmlns:a14="http://schemas.microsoft.com/office/drawing/2010/main" val="0"/>
-                        </a:ext>
-                      </a:extLst>
-                    </a:blip>
-                    <a:stretch>
-                      <a:fillRect/>
-                    </a:stretch>
-                  </pic:blipFill>
-                  <pic:spPr>
-                    <a:xfrm>
-                      <a:off x="0" y="0"/>
-                      <a:ext cx="5820791" cy="4086254"/>
-                    </a:xfrm>
-                    <a:prstGeom prst="rect">
-                      <a:avLst/>
-                    </a:prstGeom>
-                  </pic:spPr>
-                </pic:pic>
-              </a:graphicData>
-            </a:graphic>
-          </wp:inline>
-        </w:drawing>
-      </w:r>
-    </w:p>
-    <w:p>
-      <w:r>
-        <w:rPr>
-          <w:noProof/>
-          <w:lang w:eastAsia="pt-BR"/>
-        </w:rPr>
+    </w:p>
+    <w:p>
+      <w:bookmarkStart w:id="0" w:name="_GoBack"/>
+      <w:bookmarkEnd w:id="0"/>
+    </w:p>
+    <w:p>
+      <w:r>
+        <w:t xml:space="preserve">Lista de Riscos </w:t>
+      </w:r>
+    </w:p>
+    <w:p>
+      <w:r>
+        <w:t>ID – LR1</w:t>
+      </w:r>
+    </w:p>
+    <w:p>
+      <w:r>
+        <w:t>Descrição: A média da instituição</w:t>
+      </w:r>
+      <w:r>
+        <w:t xml:space="preserve"> </w:t>
+      </w:r>
+      <w:r>
+        <w:t xml:space="preserve">educacional </w:t>
+      </w:r>
+      <w:r>
+        <w:t>não for mais 6</w:t>
+      </w:r>
+      <w:r>
+        <w:t>.</w:t>
+      </w:r>
+    </w:p>
+    <w:p>
+      <w:r>
+        <w:t>ID – LR2</w:t>
+      </w:r>
+    </w:p>
+    <w:p>
+      <w:r>
+        <w:t>Descrição:</w:t>
+      </w:r>
+      <w:r>
+        <w:t xml:space="preserve"> O professor passar a ter mais de 2 notas por aluno</w:t>
+      </w:r>
+      <w:r>
+        <w:t>.</w:t>
+      </w:r>
+    </w:p>
+    <w:p>
+      <w:r>
+        <w:t>ID – LR3</w:t>
+      </w:r>
+    </w:p>
+    <w:p>
+      <w:r>
+        <w:t>Descrição: O</w:t>
+      </w:r>
+      <w:r>
+        <w:t xml:space="preserve"> professor calcular a média por outros cálculos matemáticos</w:t>
+      </w:r>
+      <w:r>
+        <w:t>.</w:t>
+      </w:r>
+    </w:p>
+    <w:p>
+      <w:r>
+        <w:t>Formulário de informação de risco</w:t>
+      </w:r>
+    </w:p>
+    <w:p>
+      <w:r>
+        <w:t>ID – LR1</w:t>
+      </w:r>
+    </w:p>
+    <w:p>
+      <w:r>
+        <w:t>Data – 11/05/2016</w:t>
+      </w:r>
+    </w:p>
+    <w:p>
+      <w:r>
+        <w:t>Probabilidade -  40%</w:t>
+      </w:r>
+    </w:p>
+    <w:p>
+      <w:r>
+        <w:t>Impacto – Média</w:t>
+      </w:r>
+    </w:p>
+    <w:p>
+      <w:r>
+        <w:t>Descrição - A média da instituição</w:t>
+      </w:r>
+      <w:r>
+        <w:t xml:space="preserve"> </w:t>
+      </w:r>
+      <w:r>
+        <w:t xml:space="preserve">educacional </w:t>
+      </w:r>
+      <w:r>
+        <w:t>não for mais 6</w:t>
+      </w:r>
+      <w:r>
+        <w:t>.</w:t>
+      </w:r>
+    </w:p>
+    <w:p>
+      <w:r>
+        <w:t>Mitigação – O programa é flexível para alterações</w:t>
+      </w:r>
+    </w:p>
+    <w:p>
+      <w:r>
+        <w:t xml:space="preserve">Plano de contingencia – Alteração direta no programa </w:t>
+      </w:r>
+    </w:p>
+    <w:p>
+      <w:r>
+        <w:t xml:space="preserve">Status – </w:t>
+      </w:r>
+      <w:r>
+        <w:t xml:space="preserve">Controlado </w:t>
+      </w:r>
+    </w:p>
+    <w:p>
+      <w:r>
+        <w:t>Autor – Lorena Zambaldi</w:t>
+      </w:r>
+    </w:p>
+    <w:p>
+      <w:r>
+        <w:t>ID – LR2</w:t>
+      </w:r>
+    </w:p>
+    <w:p>
+      <w:r>
+        <w:t>Data – 11/05/2016</w:t>
+      </w:r>
+    </w:p>
+    <w:p>
+      <w:r>
+        <w:t>Probabilidade -  60%</w:t>
+      </w:r>
+    </w:p>
+    <w:p>
+      <w:r>
+        <w:t>Impacto – Alto</w:t>
+      </w:r>
+    </w:p>
+    <w:p>
+      <w:r>
+        <w:t xml:space="preserve">Descrição - </w:t>
+      </w:r>
+      <w:r>
+        <w:t>O professor passar a ter mais de 2 notas por aluno</w:t>
+      </w:r>
+      <w:r>
+        <w:t>.</w:t>
+      </w:r>
+    </w:p>
+    <w:p>
+      <w:r>
+        <w:t xml:space="preserve">Mitigação – </w:t>
+      </w:r>
+      <w:r>
+        <w:t>Acréscimo de mais um campo para nota e reajuste dos cálculos.</w:t>
+      </w:r>
+    </w:p>
+    <w:p>
+      <w:r>
+        <w:t xml:space="preserve">Plano de contingencia – Alteração direta no programa </w:t>
+      </w:r>
+    </w:p>
+    <w:p>
+      <w:r>
+        <w:t xml:space="preserve">Status – </w:t>
+      </w:r>
+      <w:r>
+        <w:t>Controlado</w:t>
+      </w:r>
+    </w:p>
+    <w:p>
+      <w:r>
         <w:lastRenderedPageBreak/>
-        <w:drawing>
-          <wp:inline distT="0" distB="0" distL="0" distR="0">
-            <wp:extent cx="5718510" cy="3870815"/>
-            <wp:effectExtent l="0" t="0" r="0" b="0"/>
-            <wp:docPr id="9" name="Imagem 9"/>
-            <wp:cNvGraphicFramePr>
-              <a:graphicFrameLocks xmlns:a="http://schemas.openxmlformats.org/drawingml/2006/main" noChangeAspect="1"/>
-            </wp:cNvGraphicFramePr>
-            <a:graphic xmlns:a="http://schemas.openxmlformats.org/drawingml/2006/main">
-              <a:graphicData uri="http://schemas.openxmlformats.org/drawingml/2006/picture">
-                <pic:pic xmlns:pic="http://schemas.openxmlformats.org/drawingml/2006/picture">
-                  <pic:nvPicPr>
-                    <pic:cNvPr id="9" name="R3.png"/>
-                    <pic:cNvPicPr/>
-                  </pic:nvPicPr>
-                  <pic:blipFill>
-                    <a:blip r:embed="rId12">
-                      <a:extLst>
-                        <a:ext uri="{28A0092B-C50C-407E-A947-70E740481C1C}">
-                          <a14:useLocalDpi xmlns:a14="http://schemas.microsoft.com/office/drawing/2010/main" val="0"/>
-                        </a:ext>
-                      </a:extLst>
-                    </a:blip>
-                    <a:stretch>
-                      <a:fillRect/>
-                    </a:stretch>
-                  </pic:blipFill>
-                  <pic:spPr>
-                    <a:xfrm>
-                      <a:off x="0" y="0"/>
-                      <a:ext cx="5748981" cy="3891441"/>
-                    </a:xfrm>
-                    <a:prstGeom prst="rect">
-                      <a:avLst/>
-                    </a:prstGeom>
-                  </pic:spPr>
-                </pic:pic>
-              </a:graphicData>
-            </a:graphic>
-          </wp:inline>
-        </w:drawing>
-      </w:r>
-    </w:p>
-    <w:p>
-      <w:pPr>
-        <w:pStyle w:val="Ttulo1"/>
-      </w:pPr>
-    </w:p>
-    <w:p>
-      <w:pPr>
-        <w:pStyle w:val="Ttulo1"/>
-      </w:pPr>
-      <w:bookmarkStart w:id="7" w:name="_Toc451950578"/>
-      <w:r>
-        <w:t>Lista de Riscos</w:t>
-      </w:r>
-      <w:bookmarkEnd w:id="7"/>
-      <w:r>
-        <w:t xml:space="preserve"> </w:t>
-      </w:r>
-    </w:p>
-    <w:p>
-      <w:pPr>
-        <w:rPr>
-          <w:b/>
-        </w:rPr>
-      </w:pPr>
-      <w:r>
-        <w:rPr>
-          <w:b/>
-        </w:rPr>
-        <w:t>ID – LR1</w:t>
-      </w:r>
-    </w:p>
-    <w:p>
-      <w:r>
-        <w:t>Descrição: A média da instituição</w:t>
-      </w:r>
-      <w:r>
-        <w:t xml:space="preserve"> </w:t>
-      </w:r>
-      <w:r>
-        <w:t xml:space="preserve">educacional </w:t>
-      </w:r>
-      <w:r>
-        <w:t>não for mais 6</w:t>
+        <w:t>Autor – Lorena Zambaldi</w:t>
+      </w:r>
+    </w:p>
+    <w:p>
+      <w:r>
+        <w:t>ID – LR3</w:t>
+      </w:r>
+    </w:p>
+    <w:p>
+      <w:r>
+        <w:t>Data – 11/05/2016</w:t>
+      </w:r>
+    </w:p>
+    <w:p>
+      <w:r>
+        <w:t>Probabilidade -  50%</w:t>
+      </w:r>
+    </w:p>
+    <w:p>
+      <w:r>
+        <w:t>Impacto – Alto</w:t>
+      </w:r>
+    </w:p>
+    <w:p>
+      <w:r>
+        <w:t xml:space="preserve">Descrição - </w:t>
+      </w:r>
+      <w:r>
+        <w:t>O</w:t>
+      </w:r>
+      <w:r>
+        <w:t xml:space="preserve"> professor calcular a média por outros cálculos matemáticos</w:t>
       </w:r>
       <w:r>
         <w:t>.</w:t>
       </w:r>
     </w:p>
     <w:p>
-      <w:pPr>
-        <w:rPr>
-          <w:b/>
-        </w:rPr>
-      </w:pPr>
-      <w:r>
-        <w:rPr>
-          <w:b/>
-        </w:rPr>
-        <w:t>ID – LR2</w:t>
-      </w:r>
-    </w:p>
-    <w:p>
-      <w:r>
-        <w:t>Descrição:</w:t>
-      </w:r>
-      <w:r>
-        <w:t xml:space="preserve"> O professor passar a ter mais de 2 notas por aluno</w:t>
-      </w:r>
-      <w:r>
-        <w:t>.</w:t>
-      </w:r>
-    </w:p>
-    <w:p>
-      <w:pPr>
-        <w:rPr>
-          <w:b/>
-        </w:rPr>
-      </w:pPr>
-      <w:r>
-        <w:rPr>
-          <w:b/>
-        </w:rPr>
-        <w:t>ID – LR3</w:t>
-      </w:r>
-    </w:p>
-    <w:p>
-      <w:r>
-        <w:t>Descrição: O</w:t>
-      </w:r>
-      <w:r>
-        <w:t xml:space="preserve"> professor calcular a média por outros cálculos matemáticos</w:t>
-      </w:r>
-      <w:r>
-        <w:t>.</w:t>
-      </w:r>
-    </w:p>
-    <w:p>
-      <w:pPr>
-        <w:pStyle w:val="Ttulo1"/>
-      </w:pPr>
-      <w:bookmarkStart w:id="8" w:name="_Toc451950579"/>
-      <w:r>
-        <w:t>Formulário de informação de risco</w:t>
-      </w:r>
-      <w:bookmarkEnd w:id="8"/>
-    </w:p>
-    <w:p>
-      <w:pPr>
-        <w:rPr>
-          <w:b/>
-        </w:rPr>
-      </w:pPr>
-      <w:r>
-        <w:rPr>
-          <w:b/>
-        </w:rPr>
-        <w:t>ID – LR1</w:t>
-      </w:r>
-    </w:p>
-    <w:p>
-      <w:pPr>
-        <w:spacing w:after="0"/>
-      </w:pPr>
-      <w:r>
-        <w:t>Data – 11/05/2016</w:t>
-      </w:r>
-    </w:p>
-    <w:p>
-      <w:pPr>
-        <w:spacing w:after="0"/>
-      </w:pPr>
-      <w:r>
-        <w:t>Probabilidade -  40%</w:t>
-      </w:r>
-    </w:p>
-    <w:p>
-      <w:pPr>
-        <w:spacing w:after="0"/>
-      </w:pPr>
-      <w:r>
-        <w:t>Impacto – Média</w:t>
-      </w:r>
-    </w:p>
-    <w:p>
-      <w:pPr>
-        <w:spacing w:after="0"/>
-      </w:pPr>
-      <w:r>
-        <w:t>Descrição - A média da instituição</w:t>
-      </w:r>
-      <w:r>
-        <w:t xml:space="preserve"> </w:t>
-      </w:r>
-      <w:r>
-        <w:t xml:space="preserve">educacional </w:t>
-      </w:r>
-      <w:r>
-        <w:t>não for mais 6</w:t>
-      </w:r>
-      <w:r>
-        <w:t>.</w:t>
-      </w:r>
-    </w:p>
-    <w:p>
-      <w:pPr>
-        <w:spacing w:after="0"/>
-      </w:pPr>
-      <w:r>
-        <w:t>Mitigação – O programa é flexível para alterações</w:t>
-      </w:r>
-    </w:p>
-    <w:p>
-      <w:pPr>
-        <w:spacing w:after="0"/>
-      </w:pPr>
+      <w:r>
+        <w:t xml:space="preserve">Mitigação – </w:t>
+      </w:r>
+      <w:r>
+        <w:t>Mudança dos cálculos que o sistema realiza.</w:t>
+      </w:r>
+    </w:p>
+    <w:p>
       <w:r>
         <w:t xml:space="preserve">Plano de contingencia – Alteração direta no programa </w:t>
       </w:r>
     </w:p>
     <w:p>
-      <w:pPr>
-        <w:spacing w:after="0"/>
-      </w:pPr>
       <w:r>
         <w:t xml:space="preserve">Status – </w:t>
       </w:r>
       <w:r>
-        <w:t xml:space="preserve">Controlado </w:t>
-      </w:r>
-    </w:p>
-    <w:p>
-      <w:pPr>
-        <w:spacing w:after="0"/>
-      </w:pPr>
-      <w:r>
-        <w:t>Autor – Lorena Zambaldi</w:t>
-      </w:r>
-    </w:p>
-    <w:p>
-      <w:pPr>
-        <w:rPr>
-          <w:b/>
-        </w:rPr>
-      </w:pPr>
-    </w:p>
-    <w:p>
-      <w:pPr>
-        <w:rPr>
-          <w:b/>
-        </w:rPr>
-      </w:pPr>
-    </w:p>
-    <w:p>
-      <w:pPr>
-        <w:rPr>
-          <w:b/>
-        </w:rPr>
-      </w:pPr>
-    </w:p>
-    <w:p>
-      <w:pPr>
-        <w:rPr>
-          <w:b/>
-        </w:rPr>
-      </w:pPr>
-      <w:r>
-        <w:rPr>
-          <w:b/>
-        </w:rPr>
-        <w:t>ID – LR2</w:t>
-      </w:r>
-    </w:p>
-    <w:p>
-      <w:pPr>
-        <w:spacing w:after="0"/>
-      </w:pPr>
-      <w:r>
-        <w:t>Data – 11/05/2016</w:t>
-      </w:r>
-    </w:p>
-    <w:p>
-      <w:pPr>
-        <w:spacing w:after="0"/>
-      </w:pPr>
-      <w:r>
-        <w:t>Probabilidade -  60%</w:t>
-      </w:r>
-    </w:p>
-    <w:p>
-      <w:pPr>
-        <w:spacing w:after="0"/>
-      </w:pPr>
-      <w:r>
-        <w:t>Impacto – Alto</w:t>
-      </w:r>
-    </w:p>
-    <w:p>
-      <w:pPr>
-        <w:spacing w:after="0"/>
-      </w:pPr>
-      <w:r>
-        <w:t xml:space="preserve">Descrição - </w:t>
-      </w:r>
-      <w:r>
-        <w:t>O professor passar a ter mais de 2 notas por aluno</w:t>
-      </w:r>
-      <w:r>
-        <w:t>.</w:t>
-      </w:r>
-    </w:p>
-    <w:p>
-      <w:pPr>
-        <w:spacing w:after="0"/>
-      </w:pPr>
-      <w:r>
-        <w:t xml:space="preserve">Mitigação – </w:t>
-      </w:r>
-      <w:r>
-        <w:t>Acréscimo de mais um campo para nota e reajuste dos cálculos.</w:t>
-      </w:r>
-    </w:p>
-    <w:p>
-      <w:pPr>
-        <w:spacing w:after="0"/>
-      </w:pPr>
-      <w:r>
-        <w:t xml:space="preserve">Plano de contingencia – Alteração direta no programa </w:t>
-      </w:r>
-    </w:p>
-    <w:p>
-      <w:pPr>
-        <w:spacing w:after="0"/>
-      </w:pPr>
-      <w:r>
-        <w:t xml:space="preserve">Status – </w:t>
-      </w:r>
-      <w:r>
         <w:t>Controlado</w:t>
       </w:r>
     </w:p>
     <w:p>
-      <w:pPr>
-        <w:spacing w:after="0"/>
-      </w:pPr>
-      <w:r>
-        <w:t>Autor – Lorena Zambaldi</w:t>
-      </w:r>
-    </w:p>
-    <w:p>
-      <w:pPr>
-        <w:rPr>
-          <w:b/>
-        </w:rPr>
-      </w:pPr>
-    </w:p>
-    <w:p>
-      <w:pPr>
-        <w:rPr>
-          <w:b/>
-        </w:rPr>
-      </w:pPr>
-      <w:r>
-        <w:rPr>
-          <w:b/>
-        </w:rPr>
-        <w:t>ID – LR3</w:t>
-      </w:r>
-    </w:p>
-    <w:p>
-      <w:pPr>
-        <w:spacing w:after="0"/>
-      </w:pPr>
-      <w:r>
-        <w:t>Data – 11/05/2016</w:t>
-      </w:r>
-    </w:p>
-    <w:p>
-      <w:pPr>
-        <w:spacing w:after="0"/>
-      </w:pPr>
-      <w:r>
-        <w:t>Probabilidade -  50%</w:t>
-      </w:r>
-    </w:p>
-    <w:p>
-      <w:pPr>
-        <w:spacing w:after="0"/>
-      </w:pPr>
-      <w:r>
-        <w:t>Impacto – Alto</w:t>
-      </w:r>
-    </w:p>
-    <w:p>
-      <w:pPr>
-        <w:spacing w:after="0"/>
-      </w:pPr>
-      <w:r>
-        <w:t xml:space="preserve">Descrição - </w:t>
-      </w:r>
-      <w:r>
-        <w:t>O</w:t>
-      </w:r>
-      <w:r>
-        <w:t xml:space="preserve"> professor calcular a média por outros cálculos matemáticos</w:t>
-      </w:r>
-      <w:r>
-        <w:t>.</w:t>
-      </w:r>
-    </w:p>
-    <w:p>
-      <w:pPr>
-        <w:spacing w:after="0"/>
-      </w:pPr>
-      <w:r>
-        <w:t xml:space="preserve">Mitigação – </w:t>
-      </w:r>
-      <w:r>
-        <w:t>Mudança dos cálculos que o sistema realiza.</w:t>
-      </w:r>
-    </w:p>
-    <w:p>
-      <w:pPr>
-        <w:spacing w:after="0"/>
-      </w:pPr>
-      <w:r>
-        <w:t xml:space="preserve">Plano de contingencia – Alteração direta no programa </w:t>
-      </w:r>
-    </w:p>
-    <w:p>
-      <w:pPr>
-        <w:spacing w:after="0"/>
-      </w:pPr>
-      <w:r>
-        <w:t xml:space="preserve">Status – </w:t>
-      </w:r>
-      <w:r>
-        <w:t>Controlado</w:t>
-      </w:r>
-    </w:p>
-    <w:p>
-      <w:pPr>
-        <w:spacing w:after="0"/>
-      </w:pPr>
       <w:r>
         <w:t>Autor – Lorena Zambaldi</w:t>
       </w:r>
@@ -3899,111 +2514,13 @@
     <w:p/>
     <w:p/>
     <w:sectPr>
-      <w:footerReference w:type="default" r:id="rId13"/>
       <w:pgSz w:w="11906" w:h="16838"/>
       <w:pgMar w:top="1417" w:right="1701" w:bottom="1417" w:left="1701" w:header="708" w:footer="708" w:gutter="0"/>
       <w:cols w:space="708"/>
-      <w:titlePg/>
       <w:docGrid w:linePitch="360"/>
     </w:sectPr>
   </w:body>
 </w:document>
-</file>
-
-<file path=word/endnotes.xml><?xml version="1.0" encoding="utf-8"?>
-<w:endnotes xmlns:wpc="http://schemas.microsoft.com/office/word/2010/wordprocessingCanvas" xmlns:mc="http://schemas.openxmlformats.org/markup-compatibility/2006" xmlns:o="urn:schemas-microsoft-com:office:office" xmlns:r="http://schemas.openxmlformats.org/officeDocument/2006/relationships" xmlns:m="http://schemas.openxmlformats.org/officeDocument/2006/math" xmlns:v="urn:schemas-microsoft-com:vml" xmlns:wp14="http://schemas.microsoft.com/office/word/2010/wordprocessingDrawing" xmlns:wp="http://schemas.openxmlformats.org/drawingml/2006/wordprocessingDrawing" xmlns:w10="urn:schemas-microsoft-com:office:word" xmlns:w="http://schemas.openxmlformats.org/wordprocessingml/2006/main" xmlns:w14="http://schemas.microsoft.com/office/word/2010/wordml" xmlns:w15="http://schemas.microsoft.com/office/word/2012/wordml" xmlns:wpg="http://schemas.microsoft.com/office/word/2010/wordprocessingGroup" xmlns:wpi="http://schemas.microsoft.com/office/word/2010/wordprocessingInk" xmlns:wne="http://schemas.microsoft.com/office/word/2006/wordml" xmlns:wps="http://schemas.microsoft.com/office/word/2010/wordprocessingShape" mc:Ignorable="w14 w15 wp14">
-  <w:endnote w:type="separator" w:id="-1">
-    <w:p>
-      <w:pPr>
-        <w:spacing w:after="0" w:line="240" w:lineRule="auto"/>
-      </w:pPr>
-      <w:r>
-        <w:separator/>
-      </w:r>
-    </w:p>
-  </w:endnote>
-  <w:endnote w:type="continuationSeparator" w:id="0">
-    <w:p>
-      <w:pPr>
-        <w:spacing w:after="0" w:line="240" w:lineRule="auto"/>
-      </w:pPr>
-      <w:r>
-        <w:continuationSeparator/>
-      </w:r>
-    </w:p>
-  </w:endnote>
-</w:endnotes>
-</file>
-
-<file path=word/footer1.xml><?xml version="1.0" encoding="utf-8"?>
-<w:ftr xmlns:wpc="http://schemas.microsoft.com/office/word/2010/wordprocessingCanvas" xmlns:mc="http://schemas.openxmlformats.org/markup-compatibility/2006" xmlns:o="urn:schemas-microsoft-com:office:office" xmlns:r="http://schemas.openxmlformats.org/officeDocument/2006/relationships" xmlns:m="http://schemas.openxmlformats.org/officeDocument/2006/math" xmlns:v="urn:schemas-microsoft-com:vml" xmlns:wp14="http://schemas.microsoft.com/office/word/2010/wordprocessingDrawing" xmlns:wp="http://schemas.openxmlformats.org/drawingml/2006/wordprocessingDrawing" xmlns:w10="urn:schemas-microsoft-com:office:word" xmlns:w="http://schemas.openxmlformats.org/wordprocessingml/2006/main" xmlns:w14="http://schemas.microsoft.com/office/word/2010/wordml" xmlns:w15="http://schemas.microsoft.com/office/word/2012/wordml" xmlns:wpg="http://schemas.microsoft.com/office/word/2010/wordprocessingGroup" xmlns:wpi="http://schemas.microsoft.com/office/word/2010/wordprocessingInk" xmlns:wne="http://schemas.microsoft.com/office/word/2006/wordml" xmlns:wps="http://schemas.microsoft.com/office/word/2010/wordprocessingShape" mc:Ignorable="w14 w15 wp14">
-  <w:sdt>
-    <w:sdtPr>
-      <w:id w:val="223264828"/>
-      <w:docPartObj>
-        <w:docPartGallery w:val="Page Numbers (Bottom of Page)"/>
-        <w:docPartUnique/>
-      </w:docPartObj>
-    </w:sdtPr>
-    <w:sdtEndPr/>
-    <w:sdtContent>
-      <w:p>
-        <w:pPr>
-          <w:pStyle w:val="Rodap"/>
-          <w:jc w:val="center"/>
-        </w:pPr>
-        <w:r>
-          <w:fldChar w:fldCharType="begin"/>
-        </w:r>
-        <w:r>
-          <w:instrText>PAGE   \* MERGEFORMAT</w:instrText>
-        </w:r>
-        <w:r>
-          <w:fldChar w:fldCharType="separate"/>
-        </w:r>
-        <w:r>
-          <w:rPr>
-            <w:noProof/>
-          </w:rPr>
-          <w:t>8</w:t>
-        </w:r>
-        <w:r>
-          <w:fldChar w:fldCharType="end"/>
-        </w:r>
-      </w:p>
-    </w:sdtContent>
-  </w:sdt>
-  <w:p>
-    <w:pPr>
-      <w:pStyle w:val="Rodap"/>
-    </w:pPr>
-  </w:p>
-</w:ftr>
-</file>
-
-<file path=word/footnotes.xml><?xml version="1.0" encoding="utf-8"?>
-<w:footnotes xmlns:wpc="http://schemas.microsoft.com/office/word/2010/wordprocessingCanvas" xmlns:mc="http://schemas.openxmlformats.org/markup-compatibility/2006" xmlns:o="urn:schemas-microsoft-com:office:office" xmlns:r="http://schemas.openxmlformats.org/officeDocument/2006/relationships" xmlns:m="http://schemas.openxmlformats.org/officeDocument/2006/math" xmlns:v="urn:schemas-microsoft-com:vml" xmlns:wp14="http://schemas.microsoft.com/office/word/2010/wordprocessingDrawing" xmlns:wp="http://schemas.openxmlformats.org/drawingml/2006/wordprocessingDrawing" xmlns:w10="urn:schemas-microsoft-com:office:word" xmlns:w="http://schemas.openxmlformats.org/wordprocessingml/2006/main" xmlns:w14="http://schemas.microsoft.com/office/word/2010/wordml" xmlns:w15="http://schemas.microsoft.com/office/word/2012/wordml" xmlns:wpg="http://schemas.microsoft.com/office/word/2010/wordprocessingGroup" xmlns:wpi="http://schemas.microsoft.com/office/word/2010/wordprocessingInk" xmlns:wne="http://schemas.microsoft.com/office/word/2006/wordml" xmlns:wps="http://schemas.microsoft.com/office/word/2010/wordprocessingShape" mc:Ignorable="w14 w15 wp14">
-  <w:footnote w:type="separator" w:id="-1">
-    <w:p>
-      <w:pPr>
-        <w:spacing w:after="0" w:line="240" w:lineRule="auto"/>
-      </w:pPr>
-      <w:r>
-        <w:separator/>
-      </w:r>
-    </w:p>
-  </w:footnote>
-  <w:footnote w:type="continuationSeparator" w:id="0">
-    <w:p>
-      <w:pPr>
-        <w:spacing w:after="0" w:line="240" w:lineRule="auto"/>
-      </w:pPr>
-      <w:r>
-        <w:continuationSeparator/>
-      </w:r>
-    </w:p>
-  </w:footnote>
-</w:footnotes>
 </file>
 
 <file path=word/numbering.xml><?xml version="1.0" encoding="utf-8"?>
@@ -4011,8 +2528,8 @@
   <w:abstractNum w:abstractNumId="0">
     <w:nsid w:val="1DE17FFD"/>
     <w:multiLevelType w:val="hybridMultilevel"/>
-    <w:tmpl w:val="5B2E7670"/>
-    <w:lvl w:ilvl="0" w:tplc="47444754">
+    <w:tmpl w:val="B2E0E8D4"/>
+    <w:lvl w:ilvl="0" w:tplc="46F0B24C">
       <w:start w:val="1"/>
       <w:numFmt w:val="decimal"/>
       <w:lvlText w:val="%1-"/>
@@ -4022,7 +2539,6 @@
       </w:pPr>
       <w:rPr>
         <w:rFonts w:hint="default"/>
-        <w:b/>
       </w:rPr>
     </w:lvl>
     <w:lvl w:ilvl="1" w:tplc="04160019" w:tentative="1">
@@ -4503,27 +3019,6 @@
       <w:sz w:val="24"/>
     </w:rPr>
   </w:style>
-  <w:style w:type="paragraph" w:styleId="Ttulo1">
-    <w:name w:val="heading 1"/>
-    <w:basedOn w:val="Normal"/>
-    <w:next w:val="Normal"/>
-    <w:link w:val="Ttulo1Char"/>
-    <w:uiPriority w:val="9"/>
-    <w:qFormat/>
-    <w:rsid w:val="00DD5D7B"/>
-    <w:pPr>
-      <w:keepNext/>
-      <w:keepLines/>
-      <w:spacing w:before="240" w:after="0"/>
-      <w:outlineLvl w:val="0"/>
-    </w:pPr>
-    <w:rPr>
-      <w:rFonts w:eastAsiaTheme="majorEastAsia" w:cstheme="majorBidi"/>
-      <w:b/>
-      <w:sz w:val="28"/>
-      <w:szCs w:val="32"/>
-    </w:rPr>
-  </w:style>
   <w:style w:type="character" w:default="1" w:styleId="Fontepargpadro">
     <w:name w:val="Default Paragraph Font"/>
     <w:uiPriority w:val="1"/>
@@ -4588,113 +3083,6 @@
     <w:rPr>
       <w:rFonts w:ascii="Times New Roman" w:hAnsi="Times New Roman"/>
       <w:sz w:val="24"/>
-    </w:rPr>
-  </w:style>
-  <w:style w:type="character" w:customStyle="1" w:styleId="Ttulo1Char">
-    <w:name w:val="Título 1 Char"/>
-    <w:basedOn w:val="Fontepargpadro"/>
-    <w:link w:val="Ttulo1"/>
-    <w:uiPriority w:val="9"/>
-    <w:rsid w:val="00DD5D7B"/>
-    <w:rPr>
-      <w:rFonts w:ascii="Times New Roman" w:eastAsiaTheme="majorEastAsia" w:hAnsi="Times New Roman" w:cstheme="majorBidi"/>
-      <w:b/>
-      <w:sz w:val="28"/>
-      <w:szCs w:val="32"/>
-    </w:rPr>
-  </w:style>
-  <w:style w:type="paragraph" w:styleId="Cabealho">
-    <w:name w:val="header"/>
-    <w:basedOn w:val="Normal"/>
-    <w:link w:val="CabealhoChar"/>
-    <w:uiPriority w:val="99"/>
-    <w:unhideWhenUsed/>
-    <w:rsid w:val="00DD5D7B"/>
-    <w:pPr>
-      <w:tabs>
-        <w:tab w:val="center" w:pos="4252"/>
-        <w:tab w:val="right" w:pos="8504"/>
-      </w:tabs>
-      <w:spacing w:after="0" w:line="240" w:lineRule="auto"/>
-    </w:pPr>
-  </w:style>
-  <w:style w:type="character" w:customStyle="1" w:styleId="CabealhoChar">
-    <w:name w:val="Cabeçalho Char"/>
-    <w:basedOn w:val="Fontepargpadro"/>
-    <w:link w:val="Cabealho"/>
-    <w:uiPriority w:val="99"/>
-    <w:rsid w:val="00DD5D7B"/>
-    <w:rPr>
-      <w:rFonts w:ascii="Times New Roman" w:hAnsi="Times New Roman"/>
-      <w:sz w:val="24"/>
-    </w:rPr>
-  </w:style>
-  <w:style w:type="paragraph" w:styleId="Rodap">
-    <w:name w:val="footer"/>
-    <w:basedOn w:val="Normal"/>
-    <w:link w:val="RodapChar"/>
-    <w:uiPriority w:val="99"/>
-    <w:unhideWhenUsed/>
-    <w:rsid w:val="00DD5D7B"/>
-    <w:pPr>
-      <w:tabs>
-        <w:tab w:val="center" w:pos="4252"/>
-        <w:tab w:val="right" w:pos="8504"/>
-      </w:tabs>
-      <w:spacing w:after="0" w:line="240" w:lineRule="auto"/>
-    </w:pPr>
-  </w:style>
-  <w:style w:type="character" w:customStyle="1" w:styleId="RodapChar">
-    <w:name w:val="Rodapé Char"/>
-    <w:basedOn w:val="Fontepargpadro"/>
-    <w:link w:val="Rodap"/>
-    <w:uiPriority w:val="99"/>
-    <w:rsid w:val="00DD5D7B"/>
-    <w:rPr>
-      <w:rFonts w:ascii="Times New Roman" w:hAnsi="Times New Roman"/>
-      <w:sz w:val="24"/>
-    </w:rPr>
-  </w:style>
-  <w:style w:type="paragraph" w:styleId="CabealhodoSumrio">
-    <w:name w:val="TOC Heading"/>
-    <w:basedOn w:val="Ttulo1"/>
-    <w:next w:val="Normal"/>
-    <w:uiPriority w:val="39"/>
-    <w:unhideWhenUsed/>
-    <w:qFormat/>
-    <w:rsid w:val="00DD5D7B"/>
-    <w:pPr>
-      <w:outlineLvl w:val="9"/>
-    </w:pPr>
-    <w:rPr>
-      <w:rFonts w:asciiTheme="majorHAnsi" w:hAnsiTheme="majorHAnsi"/>
-      <w:b w:val="0"/>
-      <w:color w:val="2E74B5" w:themeColor="accent1" w:themeShade="BF"/>
-      <w:sz w:val="32"/>
-      <w:lang w:eastAsia="pt-BR"/>
-    </w:rPr>
-  </w:style>
-  <w:style w:type="paragraph" w:styleId="Sumrio1">
-    <w:name w:val="toc 1"/>
-    <w:basedOn w:val="Normal"/>
-    <w:next w:val="Normal"/>
-    <w:autoRedefine/>
-    <w:uiPriority w:val="39"/>
-    <w:unhideWhenUsed/>
-    <w:rsid w:val="00DD5D7B"/>
-    <w:pPr>
-      <w:spacing w:after="100"/>
-    </w:pPr>
-  </w:style>
-  <w:style w:type="character" w:styleId="Hyperlink">
-    <w:name w:val="Hyperlink"/>
-    <w:basedOn w:val="Fontepargpadro"/>
-    <w:uiPriority w:val="99"/>
-    <w:unhideWhenUsed/>
-    <w:rsid w:val="00DD5D7B"/>
-    <w:rPr>
-      <w:color w:val="0563C1" w:themeColor="hyperlink"/>
-      <w:u w:val="single"/>
     </w:rPr>
   </w:style>
 </w:styles>

</xml_diff>